<commit_message>
bab 1 judul kedua
</commit_message>
<xml_diff>
--- a/Pengajuan-judul/NLP/Judul analisa opini publik Twitter mengenai piala dunia qatar 2022/MuhammadReza-2019470055_PengajuanProposal_NLP.docx
+++ b/Pengajuan-judul/NLP/Judul analisa opini publik Twitter mengenai piala dunia qatar 2022/MuhammadReza-2019470055_PengajuanProposal_NLP.docx
@@ -2389,37 +2389,7 @@
           <w:color w:val="000000"/>
           <w:sz w:val="24"/>
         </w:rPr>
-        <w:t>N</w:t>
-      </w:r>
-      <w:r>
-        <w:rPr>
-          <w:rFonts w:ascii="TimesNewRomanPS-BoldMT" w:hAnsi="TimesNewRomanPS-BoldMT"/>
-          <w:i/>
-          <w:iCs/>
-          <w:color w:val="000000"/>
-          <w:sz w:val="24"/>
-        </w:rPr>
-        <w:t>aives</w:t>
-      </w:r>
-      <w:r>
-        <w:rPr>
-          <w:rFonts w:ascii="TimesNewRomanPS-BoldMT" w:hAnsi="TimesNewRomanPS-BoldMT"/>
-          <w:i/>
-          <w:iCs/>
-          <w:color w:val="000000"/>
-          <w:sz w:val="24"/>
-        </w:rPr>
-        <w:t xml:space="preserve"> B</w:t>
-      </w:r>
-      <w:r>
-        <w:rPr>
-          <w:rFonts w:ascii="TimesNewRomanPS-BoldMT" w:hAnsi="TimesNewRomanPS-BoldMT"/>
-          <w:i/>
-          <w:iCs/>
-          <w:color w:val="000000"/>
-          <w:sz w:val="24"/>
-        </w:rPr>
-        <w:t>ayes</w:t>
+        <w:t>Naives Bayes</w:t>
       </w:r>
       <w:r>
         <w:rPr>
@@ -5681,7 +5651,7 @@
           <w:sz w:val="24"/>
           <w:szCs w:val="24"/>
         </w:rPr>
-        <w:instrText>ADDIN CSL_CITATION {"citationItems":[{"id":"ITEM-1","itemData":{"DOI":"10.1016/j.jdmm.2020.100536","ISSN":"2212571X","abstract":"The purpose of this study is to examine whether mega-sport events influence visitors' destination images and to explore which factors influence their perceptions of and intentions to attend a mega-sport event in certain destinations. We examine visitors' perceptions of the 2016 UEFA European Football Championship in France, the 2018 FIFA World Cup in Russia, and the upcoming 2022 FIFA World Cup in Qatar through a structured questionnaire published on the Facebook group Camp Sweden, a community of Swedish football supporters. We find differences among supporters’ destination image after they attended the mega-sport football events. The study also shows that positive destination images after visits were based on whether the destinations were able to satisfy important factors for supporters when visiting the destination. Qatar will be challenged to improve its destination image, as supporters do not connect factors important for visiting destinations with their current perceptions of Qatar.","author":[{"dropping-particle":"","family":"Andersson","given":"Svante","non-dropping-particle":"","parse-names":false,"suffix":""},{"dropping-particle":"","family":"Bengtsson","given":"Linnea","non-dropping-particle":"","parse-names":false,"suffix":""},{"dropping-particle":"","family":"Svensson","given":"Åsa","non-dropping-particle":"","parse-names":false,"suffix":""}],"container-title":"Journal of Destination Marketing and Management","id":"ITEM-1","issued":{"date-parts":[["2021","3","1"]]},"publisher":"Elsevier Ltd","title":"Mega-sport football events’ influence on destination images: A study of the of 2016 UEFA European Football Championship in France, the 2018 FIFA World Cup in Russia, and the 2022 FIFA World Cup in Qatar","type":"article-journal","volume":"19"},"uris":["http://www.mendeley.com/documents/?uuid=0af6162f-1dfe-3059-a2b2-321f26b22934"]}],"mendeley":{"formattedCitation":"(Andersson et al., 2021)","plainTextFormattedCitation":"(Andersson et al., 2021)"},"properties":{"noteIndex":0},"schema":"https://github.com/citation-style-language/schema/raw/master/csl-citation.json"}</w:instrText>
+        <w:instrText>ADDIN CSL_CITATION {"citationItems":[{"id":"ITEM-1","itemData":{"DOI":"10.1016/j.jdmm.2020.100536","ISSN":"2212571X","abstract":"The purpose of this study is to examine whether mega-sport events influence visitors' destination images and to explore which factors influence their perceptions of and intentions to attend a mega-sport event in certain destinations. We examine visitors' perceptions of the 2016 UEFA European Football Championship in France, the 2018 FIFA World Cup in Russia, and the upcoming 2022 FIFA World Cup in Qatar through a structured questionnaire published on the Facebook group Camp Sweden, a community of Swedish football supporters. We find differences among supporters’ destination image after they attended the mega-sport football events. The study also shows that positive destination images after visits were based on whether the destinations were able to satisfy important factors for supporters when visiting the destination. Qatar will be challenged to improve its destination image, as supporters do not connect factors important for visiting destinations with their current perceptions of Qatar.","author":[{"dropping-particle":"","family":"Andersson","given":"Svante","non-dropping-particle":"","parse-names":false,"suffix":""},{"dropping-particle":"","family":"Bengtsson","given":"Linnea","non-dropping-particle":"","parse-names":false,"suffix":""},{"dropping-particle":"","family":"Svensson","given":"Åsa","non-dropping-particle":"","parse-names":false,"suffix":""}],"container-title":"Journal of Destination Marketing and Management","id":"ITEM-1","issued":{"date-parts":[["2021","3","1"]]},"publisher":"Elsevier Ltd","title":"Mega-sport football events’ influence on destination images: A study of the of 2016 UEFA European Football Championship in France, the 2018 FIFA World Cup in Russia, and the 2022 FIFA World Cup in Qatar","type":"article-journal","volume":"19"},"uris":["http://www.mendeley.com/documents/?uuid=0af6162f-1dfe-3059-a2b2-321f26b22934"]}],"mendeley":{"formattedCitation":"(Andersson et al., 2021)","plainTextFormattedCitation":"(Andersson et al., 2021)","previouslyFormattedCitation":"(Andersson et al., 2021)"},"properties":{"noteIndex":0},"schema":"https://github.com/citation-style-language/schema/raw/master/csl-citation.json"}</w:instrText>
       </w:r>
       <w:r>
         <w:rPr>
@@ -5827,32 +5797,14 @@
         </w:rPr>
         <w:t xml:space="preserve"> yang memberikan pendapat secara positif atau secara </w:t>
       </w:r>
-      <w:proofErr w:type="gramStart"/>
-      <w:r>
-        <w:rPr>
-          <w:rFonts w:ascii="Times New Roman" w:hAnsi="Times New Roman" w:cs="Times New Roman"/>
-          <w:sz w:val="24"/>
-          <w:szCs w:val="24"/>
-        </w:rPr>
-        <w:t>negatif</w:t>
-      </w:r>
-      <w:r>
-        <w:rPr>
-          <w:rFonts w:ascii="Times New Roman" w:hAnsi="Times New Roman" w:cs="Times New Roman"/>
-          <w:sz w:val="24"/>
-          <w:szCs w:val="24"/>
-        </w:rPr>
-        <w:t xml:space="preserve"> </w:t>
-      </w:r>
-      <w:r>
-        <w:rPr>
-          <w:rFonts w:ascii="Times New Roman" w:hAnsi="Times New Roman" w:cs="Times New Roman"/>
-          <w:sz w:val="24"/>
-          <w:szCs w:val="24"/>
-        </w:rPr>
-        <w:t>.</w:t>
-      </w:r>
-      <w:proofErr w:type="gramEnd"/>
+      <w:r>
+        <w:rPr>
+          <w:rFonts w:ascii="Times New Roman" w:hAnsi="Times New Roman" w:cs="Times New Roman"/>
+          <w:sz w:val="24"/>
+          <w:szCs w:val="24"/>
+        </w:rPr>
+        <w:t>negatif.</w:t>
+      </w:r>
     </w:p>
     <w:p>
       <w:pPr>
@@ -5872,6 +5824,22 @@
           <w:sz w:val="24"/>
           <w:szCs w:val="24"/>
         </w:rPr>
+        <w:t>Twitter salah satu</w:t>
+      </w:r>
+      <w:r>
+        <w:rPr>
+          <w:rFonts w:ascii="Times New Roman" w:hAnsi="Times New Roman" w:cs="Times New Roman"/>
+          <w:sz w:val="24"/>
+          <w:szCs w:val="24"/>
+        </w:rPr>
+        <w:t xml:space="preserve"> media sosial</w:t>
+      </w:r>
+      <w:r>
+        <w:rPr>
+          <w:rFonts w:ascii="Times New Roman" w:hAnsi="Times New Roman" w:cs="Times New Roman"/>
+          <w:sz w:val="24"/>
+          <w:szCs w:val="24"/>
+        </w:rPr>
         <w:t xml:space="preserve"> </w:t>
       </w:r>
       <w:r>
@@ -5880,6 +5848,70 @@
           <w:sz w:val="24"/>
           <w:szCs w:val="24"/>
         </w:rPr>
+        <w:t>yang terkenal dikalangan netizen</w:t>
+      </w:r>
+      <w:r>
+        <w:rPr>
+          <w:rFonts w:ascii="Times New Roman" w:hAnsi="Times New Roman" w:cs="Times New Roman"/>
+          <w:sz w:val="24"/>
+          <w:szCs w:val="24"/>
+        </w:rPr>
+        <w:t xml:space="preserve">, karena </w:t>
+      </w:r>
+      <w:r>
+        <w:rPr>
+          <w:rFonts w:ascii="Times New Roman" w:hAnsi="Times New Roman" w:cs="Times New Roman"/>
+          <w:sz w:val="24"/>
+          <w:szCs w:val="24"/>
+        </w:rPr>
+        <w:t>dalam penggunaannya yang mudah</w:t>
+      </w:r>
+      <w:r>
+        <w:rPr>
+          <w:rFonts w:ascii="Times New Roman" w:hAnsi="Times New Roman" w:cs="Times New Roman"/>
+          <w:sz w:val="24"/>
+          <w:szCs w:val="24"/>
+        </w:rPr>
+        <w:t xml:space="preserve">, </w:t>
+      </w:r>
+      <w:r>
+        <w:rPr>
+          <w:rFonts w:ascii="Times New Roman" w:hAnsi="Times New Roman" w:cs="Times New Roman"/>
+          <w:sz w:val="24"/>
+          <w:szCs w:val="24"/>
+        </w:rPr>
+        <w:t xml:space="preserve">kemudian </w:t>
+      </w:r>
+      <w:r>
+        <w:rPr>
+          <w:rFonts w:ascii="Times New Roman" w:hAnsi="Times New Roman" w:cs="Times New Roman"/>
+          <w:sz w:val="24"/>
+          <w:szCs w:val="24"/>
+        </w:rPr>
+        <w:t>Twitter</w:t>
+      </w:r>
+      <w:r>
+        <w:rPr>
+          <w:rFonts w:ascii="Times New Roman" w:hAnsi="Times New Roman" w:cs="Times New Roman"/>
+          <w:sz w:val="24"/>
+          <w:szCs w:val="24"/>
+        </w:rPr>
+        <w:t xml:space="preserve"> digunakan </w:t>
+      </w:r>
+      <w:r>
+        <w:rPr>
+          <w:rFonts w:ascii="Times New Roman" w:hAnsi="Times New Roman" w:cs="Times New Roman"/>
+          <w:sz w:val="24"/>
+          <w:szCs w:val="24"/>
+        </w:rPr>
+        <w:t>sebagai tempat menyampaikan opini atau pendapat,</w:t>
+      </w:r>
+      <w:r>
+        <w:rPr>
+          <w:rFonts w:ascii="Times New Roman" w:hAnsi="Times New Roman" w:cs="Times New Roman"/>
+          <w:sz w:val="24"/>
+          <w:szCs w:val="24"/>
+        </w:rPr>
         <w:t xml:space="preserve"> </w:t>
       </w:r>
       <w:r>
@@ -5888,6 +5920,30 @@
           <w:sz w:val="24"/>
           <w:szCs w:val="24"/>
         </w:rPr>
+        <w:t xml:space="preserve">maka </w:t>
+      </w:r>
+      <w:r>
+        <w:rPr>
+          <w:rFonts w:ascii="Times New Roman" w:hAnsi="Times New Roman" w:cs="Times New Roman"/>
+          <w:sz w:val="24"/>
+          <w:szCs w:val="24"/>
+        </w:rPr>
+        <w:t>terdapat sentimen</w:t>
+      </w:r>
+      <w:r>
+        <w:rPr>
+          <w:rFonts w:ascii="Times New Roman" w:hAnsi="Times New Roman" w:cs="Times New Roman"/>
+          <w:sz w:val="24"/>
+          <w:szCs w:val="24"/>
+        </w:rPr>
+        <w:t xml:space="preserve"> yang dapat dianalisa</w:t>
+      </w:r>
+      <w:r>
+        <w:rPr>
+          <w:rFonts w:ascii="Times New Roman" w:hAnsi="Times New Roman" w:cs="Times New Roman"/>
+          <w:sz w:val="24"/>
+          <w:szCs w:val="24"/>
+        </w:rPr>
         <w:t xml:space="preserve"> </w:t>
       </w:r>
       <w:r>
@@ -5896,85 +5952,7 @@
           <w:sz w:val="24"/>
           <w:szCs w:val="24"/>
         </w:rPr>
-        <w:t xml:space="preserve">Perkembangan teknologi </w:t>
-      </w:r>
-      <w:r>
-        <w:rPr>
-          <w:rFonts w:ascii="Times New Roman" w:hAnsi="Times New Roman" w:cs="Times New Roman"/>
-          <w:sz w:val="24"/>
-          <w:szCs w:val="24"/>
-        </w:rPr>
-        <w:t>yang pesat di zaman modern seperti ini</w:t>
-      </w:r>
-      <w:r>
-        <w:rPr>
-          <w:rFonts w:ascii="Times New Roman" w:hAnsi="Times New Roman" w:cs="Times New Roman"/>
-          <w:sz w:val="24"/>
-          <w:szCs w:val="24"/>
-        </w:rPr>
-        <w:t xml:space="preserve"> mengubah kebiasaan manusia </w:t>
-      </w:r>
-      <w:r>
-        <w:rPr>
-          <w:rFonts w:ascii="Times New Roman" w:hAnsi="Times New Roman" w:cs="Times New Roman"/>
-          <w:sz w:val="24"/>
-          <w:szCs w:val="24"/>
-        </w:rPr>
-        <w:t xml:space="preserve">sebagai contoh membeli berbagai macam barang menggunakan toko </w:t>
-      </w:r>
-      <w:r>
-        <w:rPr>
-          <w:rFonts w:ascii="Times New Roman" w:hAnsi="Times New Roman" w:cs="Times New Roman"/>
-          <w:i/>
-          <w:iCs/>
-          <w:sz w:val="24"/>
-          <w:szCs w:val="24"/>
-        </w:rPr>
-        <w:t>online</w:t>
-      </w:r>
-      <w:r>
-        <w:rPr>
-          <w:rFonts w:ascii="Times New Roman" w:hAnsi="Times New Roman" w:cs="Times New Roman"/>
-          <w:sz w:val="24"/>
-          <w:szCs w:val="24"/>
-        </w:rPr>
-        <w:t xml:space="preserve"> atau </w:t>
-      </w:r>
-      <w:r>
-        <w:rPr>
-          <w:rFonts w:ascii="Times New Roman" w:hAnsi="Times New Roman" w:cs="Times New Roman"/>
-          <w:i/>
-          <w:iCs/>
-          <w:sz w:val="24"/>
-          <w:szCs w:val="24"/>
-        </w:rPr>
-        <w:t xml:space="preserve">electronic commerce </w:t>
-      </w:r>
-      <w:r>
-        <w:rPr>
-          <w:rFonts w:ascii="Times New Roman" w:hAnsi="Times New Roman" w:cs="Times New Roman"/>
-          <w:sz w:val="24"/>
-          <w:szCs w:val="24"/>
-        </w:rPr>
-        <w:t xml:space="preserve">karena kemudahan serta praktis, banyaknya promosi yang menimbulkan minat beli barang di toko </w:t>
-      </w:r>
-      <w:r>
-        <w:rPr>
-          <w:rFonts w:ascii="Times New Roman" w:hAnsi="Times New Roman" w:cs="Times New Roman"/>
-          <w:i/>
-          <w:iCs/>
-          <w:sz w:val="24"/>
-          <w:szCs w:val="24"/>
-        </w:rPr>
-        <w:t xml:space="preserve">online </w:t>
-      </w:r>
-      <w:r>
-        <w:rPr>
-          <w:rFonts w:ascii="Times New Roman" w:hAnsi="Times New Roman" w:cs="Times New Roman"/>
-          <w:sz w:val="24"/>
-          <w:szCs w:val="24"/>
-        </w:rPr>
-        <w:t xml:space="preserve">menjadi konsumtif </w:t>
+        <w:t xml:space="preserve"> terhadap pendapat netizen</w:t>
       </w:r>
       <w:r>
         <w:rPr>
@@ -5990,7 +5968,7 @@
           <w:sz w:val="24"/>
           <w:szCs w:val="24"/>
         </w:rPr>
-        <w:instrText>ADDIN CSL_CITATION {"citationItems":[{"id":"ITEM-1","itemData":{"abstract":"Teknologi komunikasi yang semakin maju dan berkembang menumbuhkan berbagai pengaruh bagi penggunanya. Teknologi bagai bermata dua yang memberikan kelebihan dan kekurangan. Tren Belanja Online semakin menjamur di Indonesia, orang semakin menyukai belanja online dari pada berbelanja langsung di toko atau belanja konvensional. Berbelanja online terasa jauh lebih mudah dan simpel, hanya dengan memilih barang melalui gambar dan video, melakukan pemesanan, dan bayar melalui transfer, selanjutnya pembeli hanya tinggal menunggu barangnya sampai langsung dan diantar ke tempat berdasarkan alamat pemesanan. Hal ini tentu sangat memudahkan karena lebih menghemat waktu dan tenaga dibanding berbelanja langsung ke toko. Perubahan cara belanja dengan menggunakan media online shop sedikit menggeser nilai sosial yang semula jika bertransaksi di pasar menggunakan komunikasi secara verbal dalam bertransaksi, sebaliknya jika berbelaja melaui online shop proses bertransaksinya hanya melalui jaringan internet tanpa bertatap muka. Penelitian ini bertujuan untuk mengetahui apa Dampak Aplikasi Belanja Online (online shop) di masa pandemi covid19 terhadap minat belanja masyarakat di Kelurahan Girian Weru II Kecamatan Girian Kota Bitung Provinsi Sulawesi Utara. Penelitian ini menggunakan metode penelitian. Dampak Aplikasi Belanja Online terhadap minat belanja masyarakat di masa Pandemi Covid-19 ada dua yaitu dampak positif dan negatif. Untuk dampak positif yaitu memudahkan seseorang atau masyarakat dalam kegiatan berbelanja seperti mencari dan membeli barang yang perlukan tanpa harus bersusah payah pergi mencari ke toko-toko konvensional untuk mencari barang yang di cari. Sedangkan dampak negatifnya barang yang di beli secara Online waktu pengiriman barang yang karena membeli barang dari luar kota bahkan luar negri yang membutuhkan estimasi waktu penggiriman, barang yang ada dalam aplikasi online shop tidak sesuai ekspetasi dan sesuai dengan gambar yang ditampilkan dalam aplikasi online shop pada saat diterima Kata Kunci: Dampak, Belanja Online, Pandemi","author":[{"dropping-particle":"","family":"Ricky","given":"Raka Dimas Majesta","non-dropping-particle":"","parse-names":false,"suffix":""},{"dropping-particle":"","family":"Kawung","given":"Evelin","non-dropping-particle":"","parse-names":false,"suffix":""},{"dropping-particle":"","family":"Goni","given":"Shirley Y.V.I","non-dropping-particle":"","parse-names":false,"suffix":""}],"container-title":"Jurnal Ilmiah","id":"ITEM-1","issue":"ilmiah","issued":{"date-parts":[["2021"]]},"title":"Dampak Aplikasi Belanja Online (Online Shop) di Masa Pandemi Covid-19 Terhadap Minat Belanja Masyarakat di Kelurahan Girian Weru Ii Kecamatan Girian Kota Bitung Provinsi Sulawesi Utara","type":"article-journal","volume":"1"},"uris":["http://www.mendeley.com/documents/?uuid=dbdf410a-c78a-3323-b37d-645674b19ddb"]}],"mendeley":{"formattedCitation":"(Ricky et al., 2021)","plainTextFormattedCitation":"(Ricky et al., 2021)","previouslyFormattedCitation":"(Ricky et al., 2021)"},"properties":{"noteIndex":0},"schema":"https://github.com/citation-style-language/schema/raw/master/csl-citation.json"}</w:instrText>
+        <w:instrText>ADDIN CSL_CITATION {"citationItems":[{"id":"ITEM-1","itemData":{"DOI":"10.26418/JLK.V2I2.23","ISSN":"2621-9336","abstract":"Sarkasme dapat mengubah polaritas kalimat dari positif atau negatif menjadi sebaliknya. Sementara senti-men analisis pada sosial media sudah banyak dimanfaatkan, tetapi masih jarang sekali ditemukan sentimen analisis yang mempertimbangkan pendeteksian sarkasme didalamnya. Hal ini tentu akan mempengaruhi kualitas dari hasil analisis. Percobaan mengenai sentimen analisis dengan pendeteksian sarkasme lebih sering ditemukan pada penggunaan bahasa Inggris. Oleh karena itu, dengan mengacu pada penelitian yang dilakukan pada tweet berbahasa Inggris, pada penelitian ini kami menganalisa sentimen analisis bernada sarkasme pada Tweet berbahasa Indonesia dengan menggunakan fitur interjeksi dan unigram sebagai fitur utama oendeteksi kalimat sarkasme serta membandingkan 2 metode klasifikasi yaitu Naive Bayes dan Support Vector Machine dengan kernel polinomial. Fitur interjeksi menyatakan fitur yang memuat kata-kata yang mengungkapkan perasaan dan maksud seseorang, sedangkan fitur unigram merupakan kumpulan kata tunggal yang diperoleh dari korpus secara otomatis. Hasil eksperimen menunjukkan penggunaan fitur interjeksi dan unigram sebagai pendeteksian sarkasme pada tweet berbahasa Indonesia mampu meningkatkan akurasi dengan rata-rata kenaikan akurasi lebih dari 8% untuk classifier Naive Bayes dan lebih dari 13% untuk classifier Support Vector Machine dibandingkan hanya menggunakan fitur unigram saja. Hasil lainnya adalah akurasi terbaik adalah metode Naive Bayes dengan akurasi terbaik yang diperoleh mencapai lebih dari 91.","author":[{"dropping-particle":"","family":"Septiani","given":"Lanny","non-dropping-particle":"","parse-names":false,"suffix":""},{"dropping-particle":"","family":"Sibaroni","given":"Yuliant","non-dropping-particle":"","parse-names":false,"suffix":""}],"container-title":"Jurnal Linguistik Komputasional","id":"ITEM-1","issue":"2","issued":{"date-parts":[["2019","9","30"]]},"page":"62-67","title":"Sentiment Analysis Terhadap Tweet Bernada Sarkasme Berbahasa Indonesia","type":"article-journal","volume":"2"},"uris":["http://www.mendeley.com/documents/?uuid=196d5506-1316-38cd-83cb-879072142d91"]}],"mendeley":{"formattedCitation":"(Septiani &amp; Sibaroni, 2019)","plainTextFormattedCitation":"(Septiani &amp; Sibaroni, 2019)","previouslyFormattedCitation":"(Septiani &amp; Sibaroni, 2019)"},"properties":{"noteIndex":0},"schema":"https://github.com/citation-style-language/schema/raw/master/csl-citation.json"}</w:instrText>
       </w:r>
       <w:r>
         <w:rPr>
@@ -6007,7 +5985,7 @@
           <w:sz w:val="24"/>
           <w:szCs w:val="24"/>
         </w:rPr>
-        <w:t>(Ricky et al., 2021)</w:t>
+        <w:t>(Septiani &amp; Sibaroni, 2019)</w:t>
       </w:r>
       <w:r>
         <w:rPr>
@@ -6023,7 +6001,56 @@
           <w:sz w:val="24"/>
           <w:szCs w:val="24"/>
         </w:rPr>
-        <w:t>.</w:t>
+        <w:t xml:space="preserve"> </w:t>
+      </w:r>
+      <w:r>
+        <w:rPr>
+          <w:rFonts w:ascii="Times New Roman" w:hAnsi="Times New Roman" w:cs="Times New Roman"/>
+          <w:sz w:val="24"/>
+          <w:szCs w:val="24"/>
+        </w:rPr>
+        <w:fldChar w:fldCharType="begin" w:fldLock="1"/>
+      </w:r>
+      <w:r>
+        <w:rPr>
+          <w:rFonts w:ascii="Times New Roman" w:hAnsi="Times New Roman" w:cs="Times New Roman"/>
+          <w:sz w:val="24"/>
+          <w:szCs w:val="24"/>
+        </w:rPr>
+        <w:instrText>ADDIN CSL_CITATION {"citationItems":[{"id":"ITEM-1","itemData":{"ISSN":"2623-1700","abstract":"Perkembangan teknologi yang begitu pesat tidak terelakkan lagi. Media sosial kini menjadi sarana media komunikasi yang paling mudah digunakan orang banyak. Dengan media sosial, banyak penilaian sentimen yang dapat diteliti. Salah satunya Twitter. Dengan twitter, pengguna dapat melakukan review sebuah produk berdasarkan pengalaman yang mereka alami. Tokopedia misalnya, platform e-commerce dengan jutaan akun pembeli tentunya seringkali mendapatkan respon positif atau negatif. Melalui twitter, tokopedia menyediakan layanan konsumen dengan akun @TokopediaCare. Analisa sentimen terhadap review pengguna tokopedia pada akun tersebut memberikan indikator yang berguna untuk berbagai tujuan yang dapat ditemukan dalam komentar, umpan balik ataupun kritik. Data kicauan yang telah dikumpulkan dari twitter diolah terlebih dahulu dipecah menjadi kata sehingga dapat memudahkan dalam mengklasifikasi jenis kata. Penelitian ini menggunakan algoritma Synthetic Minority Oversampling Technique (SMOTE), Naïve Bayes, Adaptive Boosting (AdaBoost), Support Vector Machine (SVM) dan  Support Vector Machine Particle Swarm Optimization (SVM PSO) yang pengujiannya akan membandingkan dari campuran metode tersebut untuk mengetahui metode mana yang paling ideal dalam menentukan sentimen analisa pada kicauan twitter tokopedia. Dengan pengolahan hasil uji menggabungkan Synthetic Minority Oversampling Technique (SMOTE) dan Support Vector Machine Particle Swarm Optimization (SVM PSO) menghasilkan nilai terbaik yaitu Accuracy 76,05%, Precision 77,23%, Recall 74.14% dan AUC 0,826.","author":[{"dropping-particle":"","family":"Algoritma Klasifikasi Text Mining Untuk Analisa Sentimen Pada Akun Twitter Tokopediacare Romy Triadi Sulistyo","given":"Komparasi","non-dropping-particle":"","parse-names":false,"suffix":""},{"dropping-particle":"","family":"Mirza Kurnia Fatoni","given":"Raden","non-dropping-particle":"","parse-names":false,"suffix":""},{"dropping-particle":"","family":"Miftah Sururi","given":"Dede","non-dropping-particle":"","parse-names":false,"suffix":""},{"dropping-particle":"","family":"Telaumbanua","given":"Emrina","non-dropping-particle":"","parse-names":false,"suffix":""},{"dropping-particle":"","family":"Hasoko Wibowo","given":"Gigih","non-dropping-particle":"","parse-names":false,"suffix":""},{"dropping-particle":"","family":"Dwi Saputra","given":"Dedi","non-dropping-particle":"","parse-names":false,"suffix":""}],"container-title":"Jurnal Teknologi Informasi","id":"ITEM-1","issue":"1","issued":{"date-parts":[["2022","6","30"]]},"page":"71-75","title":"Komparasi Algoritma Klasifikasi Text Mining Untuk Analisa Sentimen Pada Akun Twitter Tokopediacare","type":"article-journal","volume":"8"},"uris":["http://www.mendeley.com/documents/?uuid=447b6e0d-15f8-32e0-9683-47504baca587"]}],"mendeley":{"formattedCitation":"(Algoritma Klasifikasi Text Mining Untuk Analisa Sentimen Pada Akun Twitter Tokopediacare Romy Triadi Sulistyo et al., 2022)","plainTextFormattedCitation":"(Algoritma Klasifikasi Text Mining Untuk Analisa Sentimen Pada Akun Twitter Tokopediacare Romy Triadi Sulistyo et al., 2022)","previouslyFormattedCitation":"(Algoritma Klasifikasi Text Mining Untuk Analisa Sentimen Pada Akun Twitter Tokopediacare Romy Triadi Sulistyo et al., 2022)"},"properties":{"noteIndex":0},"schema":"https://github.com/citation-style-language/schema/raw/master/csl-citation.json"}</w:instrText>
+      </w:r>
+      <w:r>
+        <w:rPr>
+          <w:rFonts w:ascii="Times New Roman" w:hAnsi="Times New Roman" w:cs="Times New Roman"/>
+          <w:sz w:val="24"/>
+          <w:szCs w:val="24"/>
+        </w:rPr>
+        <w:fldChar w:fldCharType="separate"/>
+      </w:r>
+      <w:r>
+        <w:rPr>
+          <w:rFonts w:ascii="Times New Roman" w:hAnsi="Times New Roman" w:cs="Times New Roman"/>
+          <w:noProof/>
+          <w:sz w:val="24"/>
+          <w:szCs w:val="24"/>
+        </w:rPr>
+        <w:t>(Algoritma Klasifikasi Text Mining Untuk Analisa Sentimen Pada Akun Twitter Tokopediacare Romy Triadi Sulistyo et al., 2022)</w:t>
+      </w:r>
+      <w:r>
+        <w:rPr>
+          <w:rFonts w:ascii="Times New Roman" w:hAnsi="Times New Roman" w:cs="Times New Roman"/>
+          <w:sz w:val="24"/>
+          <w:szCs w:val="24"/>
+        </w:rPr>
+        <w:fldChar w:fldCharType="end"/>
+      </w:r>
+      <w:r>
+        <w:rPr>
+          <w:rFonts w:ascii="Times New Roman" w:hAnsi="Times New Roman" w:cs="Times New Roman"/>
+          <w:sz w:val="24"/>
+          <w:szCs w:val="24"/>
+        </w:rPr>
+        <w:t xml:space="preserve">. </w:t>
       </w:r>
     </w:p>
     <w:p>
@@ -6044,6 +6071,341 @@
           <w:sz w:val="24"/>
           <w:szCs w:val="24"/>
         </w:rPr>
+        <w:t>Analisis sentimen</w:t>
+      </w:r>
+      <w:r>
+        <w:rPr>
+          <w:rFonts w:ascii="Times New Roman" w:hAnsi="Times New Roman" w:cs="Times New Roman"/>
+          <w:sz w:val="24"/>
+          <w:szCs w:val="24"/>
+        </w:rPr>
+        <w:t xml:space="preserve"> </w:t>
+      </w:r>
+      <w:r>
+        <w:rPr>
+          <w:rFonts w:ascii="Times New Roman" w:hAnsi="Times New Roman" w:cs="Times New Roman"/>
+          <w:sz w:val="24"/>
+          <w:szCs w:val="24"/>
+        </w:rPr>
+        <w:t xml:space="preserve">memberikan gambaran </w:t>
+      </w:r>
+      <w:r>
+        <w:rPr>
+          <w:rFonts w:ascii="Times New Roman" w:hAnsi="Times New Roman" w:cs="Times New Roman"/>
+          <w:sz w:val="24"/>
+          <w:szCs w:val="24"/>
+        </w:rPr>
+        <w:t xml:space="preserve">pengelompokkan </w:t>
+      </w:r>
+      <w:r>
+        <w:rPr>
+          <w:rFonts w:ascii="Times New Roman" w:hAnsi="Times New Roman" w:cs="Times New Roman"/>
+          <w:sz w:val="24"/>
+          <w:szCs w:val="24"/>
+        </w:rPr>
+        <w:t xml:space="preserve">pendapat atau opini publik menjadi tiga jenis </w:t>
+      </w:r>
+      <w:r>
+        <w:rPr>
+          <w:rFonts w:ascii="Times New Roman" w:hAnsi="Times New Roman" w:cs="Times New Roman"/>
+          <w:sz w:val="24"/>
+          <w:szCs w:val="24"/>
+        </w:rPr>
+        <w:t>ada yang positif, negatif</w:t>
+      </w:r>
+      <w:r>
+        <w:rPr>
+          <w:rFonts w:ascii="Times New Roman" w:hAnsi="Times New Roman" w:cs="Times New Roman"/>
+          <w:sz w:val="24"/>
+          <w:szCs w:val="24"/>
+        </w:rPr>
+        <w:t>, netral</w:t>
+      </w:r>
+      <w:r>
+        <w:rPr>
+          <w:rFonts w:ascii="Times New Roman" w:hAnsi="Times New Roman" w:cs="Times New Roman"/>
+          <w:sz w:val="24"/>
+          <w:szCs w:val="24"/>
+        </w:rPr>
+        <w:t xml:space="preserve"> </w:t>
+      </w:r>
+      <w:r>
+        <w:rPr>
+          <w:rFonts w:ascii="Times New Roman" w:hAnsi="Times New Roman" w:cs="Times New Roman"/>
+          <w:sz w:val="24"/>
+          <w:szCs w:val="24"/>
+        </w:rPr>
+        <w:fldChar w:fldCharType="begin" w:fldLock="1"/>
+      </w:r>
+      <w:r>
+        <w:rPr>
+          <w:rFonts w:ascii="Times New Roman" w:hAnsi="Times New Roman" w:cs="Times New Roman"/>
+          <w:sz w:val="24"/>
+          <w:szCs w:val="24"/>
+        </w:rPr>
+        <w:instrText>ADDIN CSL_CITATION {"citationItems":[{"id":"ITEM-1","itemData":{"DOI":"10.33365/JTK.V15I1.744","ISSN":"2656-3525","abstract":"Pertumbuhan twitter terus meningkat setiap waktu, sehingga hal tersebut dimanfaatkan para pengguna twitter untuk menyampaikan informasi berupa kritik maupun saran kepada pelayanan yang diberikan BMKG Nasional dengan lebih mudah. Metode yang digunakan dalam penelitian ini adalah klasifikasi data adalah Naïve Bayes Classifier (NBC). Sistem yang dikembangkan dengan menggunakan  data internal yang diambil dari internet/twitter untuk proses penentuan kalimat termasuk opini positif, netral atau negatif. Penentuan tersebut digolongkan sebagai proses pengklasifikasian. Serta menggunakan Application Python 3.74. Hasil Penelitian ini masuk kedalam fined grained sentiment analysis yaitu analisis pada suatu kalimat komentar. Data tersebut akan diproses menggunakan text mining, kemudian dilanjutkan dengan mengklasifikasikan tweet ke dalam tiga kelas, yaitu positif, negatif, dan netral. Klasifikasi ini menggunakan algoritma naive bayes. Klasifikasi dapat memberikan kemudahan bagi pengguna untuk melihat opini positif, negatif, dan netral.   Hasil uji akurasi pada metode naive bayes untuk klasifikasi yaitu 69.97%.","author":[{"dropping-particle":"","family":"Darwis","given":"Dedi","non-dropping-particle":"","parse-names":false,"suffix":""},{"dropping-particle":"","family":"Siskawati","given":"Nery","non-dropping-particle":"","parse-names":false,"suffix":""},{"dropping-particle":"","family":"Abidin","given":"Zaenal","non-dropping-particle":"","parse-names":false,"suffix":""}],"container-title":"Jurnal Tekno Kompak","id":"ITEM-1","issue":"1","issued":{"date-parts":[["2021","2","17"]]},"page":"131-145","publisher":"Universitas Teknokrat Indonesia","title":"PENERAPAN ALGORITMA NAIVE BAYES UNTUK ANALISIS SENTIMEN REVIEW DATA TWITTER BMKG NASIONAL","type":"article-journal","volume":"15"},"uris":["http://www.mendeley.com/documents/?uuid=46a9081e-f792-3c75-8845-2d9824032d03"]}],"mendeley":{"formattedCitation":"(Darwis et al., 2021)","plainTextFormattedCitation":"(Darwis et al., 2021)"},"properties":{"noteIndex":0},"schema":"https://github.com/citation-style-language/schema/raw/master/csl-citation.json"}</w:instrText>
+      </w:r>
+      <w:r>
+        <w:rPr>
+          <w:rFonts w:ascii="Times New Roman" w:hAnsi="Times New Roman" w:cs="Times New Roman"/>
+          <w:sz w:val="24"/>
+          <w:szCs w:val="24"/>
+        </w:rPr>
+        <w:fldChar w:fldCharType="separate"/>
+      </w:r>
+      <w:r>
+        <w:rPr>
+          <w:rFonts w:ascii="Times New Roman" w:hAnsi="Times New Roman" w:cs="Times New Roman"/>
+          <w:noProof/>
+          <w:sz w:val="24"/>
+          <w:szCs w:val="24"/>
+        </w:rPr>
+        <w:t>(Darwis et al., 2021)</w:t>
+      </w:r>
+      <w:r>
+        <w:rPr>
+          <w:rFonts w:ascii="Times New Roman" w:hAnsi="Times New Roman" w:cs="Times New Roman"/>
+          <w:sz w:val="24"/>
+          <w:szCs w:val="24"/>
+        </w:rPr>
+        <w:fldChar w:fldCharType="end"/>
+      </w:r>
+      <w:r>
+        <w:rPr>
+          <w:rFonts w:ascii="Times New Roman" w:hAnsi="Times New Roman" w:cs="Times New Roman"/>
+          <w:sz w:val="24"/>
+          <w:szCs w:val="24"/>
+        </w:rPr>
+        <w:t>.</w:t>
+      </w:r>
+      <w:r>
+        <w:rPr>
+          <w:rFonts w:ascii="Times New Roman" w:hAnsi="Times New Roman" w:cs="Times New Roman"/>
+          <w:sz w:val="24"/>
+          <w:szCs w:val="24"/>
+        </w:rPr>
+        <w:t xml:space="preserve"> Lalu analisis sentimen merup</w:t>
+      </w:r>
+      <w:r>
+        <w:rPr>
+          <w:rFonts w:ascii="Times New Roman" w:hAnsi="Times New Roman" w:cs="Times New Roman"/>
+          <w:sz w:val="24"/>
+          <w:szCs w:val="24"/>
+        </w:rPr>
+        <w:t>akan salah satu cabang ilmu</w:t>
+      </w:r>
+      <w:r>
+        <w:rPr>
+          <w:rFonts w:ascii="Times New Roman" w:hAnsi="Times New Roman" w:cs="Times New Roman"/>
+          <w:sz w:val="24"/>
+          <w:szCs w:val="24"/>
+        </w:rPr>
+        <w:t>.</w:t>
+      </w:r>
+    </w:p>
+    <w:p>
+      <w:pPr>
+        <w:pStyle w:val="ListParagraph"/>
+        <w:spacing w:after="0" w:line="360" w:lineRule="auto"/>
+        <w:ind w:left="0" w:firstLine="360"/>
+        <w:jc w:val="both"/>
+        <w:rPr>
+          <w:rFonts w:ascii="Times New Roman" w:hAnsi="Times New Roman" w:cs="Times New Roman"/>
+          <w:sz w:val="24"/>
+          <w:szCs w:val="24"/>
+        </w:rPr>
+      </w:pPr>
+    </w:p>
+    <w:p>
+      <w:pPr>
+        <w:pStyle w:val="ListParagraph"/>
+        <w:spacing w:after="0" w:line="360" w:lineRule="auto"/>
+        <w:ind w:left="0" w:firstLine="360"/>
+        <w:jc w:val="both"/>
+        <w:rPr>
+          <w:rFonts w:ascii="Times New Roman" w:hAnsi="Times New Roman" w:cs="Times New Roman"/>
+          <w:sz w:val="24"/>
+          <w:szCs w:val="24"/>
+        </w:rPr>
+      </w:pPr>
+      <w:r>
+        <w:rPr>
+          <w:rFonts w:ascii="Times New Roman" w:hAnsi="Times New Roman" w:cs="Times New Roman"/>
+          <w:sz w:val="24"/>
+          <w:szCs w:val="24"/>
+        </w:rPr>
+        <w:t xml:space="preserve"> </w:t>
+      </w:r>
+      <w:r>
+        <w:rPr>
+          <w:rFonts w:ascii="Times New Roman" w:hAnsi="Times New Roman" w:cs="Times New Roman"/>
+          <w:sz w:val="24"/>
+          <w:szCs w:val="24"/>
+        </w:rPr>
+        <w:t xml:space="preserve"> </w:t>
+      </w:r>
+      <w:r>
+        <w:rPr>
+          <w:rFonts w:ascii="Times New Roman" w:hAnsi="Times New Roman" w:cs="Times New Roman"/>
+          <w:sz w:val="24"/>
+          <w:szCs w:val="24"/>
+        </w:rPr>
+        <w:t xml:space="preserve"> </w:t>
+      </w:r>
+      <w:r>
+        <w:rPr>
+          <w:rFonts w:ascii="Times New Roman" w:hAnsi="Times New Roman" w:cs="Times New Roman"/>
+          <w:sz w:val="24"/>
+          <w:szCs w:val="24"/>
+        </w:rPr>
+        <w:t xml:space="preserve">Perkembangan teknologi </w:t>
+      </w:r>
+      <w:r>
+        <w:rPr>
+          <w:rFonts w:ascii="Times New Roman" w:hAnsi="Times New Roman" w:cs="Times New Roman"/>
+          <w:sz w:val="24"/>
+          <w:szCs w:val="24"/>
+        </w:rPr>
+        <w:t>yang pesat di zaman modern seperti ini</w:t>
+      </w:r>
+      <w:r>
+        <w:rPr>
+          <w:rFonts w:ascii="Times New Roman" w:hAnsi="Times New Roman" w:cs="Times New Roman"/>
+          <w:sz w:val="24"/>
+          <w:szCs w:val="24"/>
+        </w:rPr>
+        <w:t xml:space="preserve"> mengubah kebiasaan manusia </w:t>
+      </w:r>
+      <w:r>
+        <w:rPr>
+          <w:rFonts w:ascii="Times New Roman" w:hAnsi="Times New Roman" w:cs="Times New Roman"/>
+          <w:sz w:val="24"/>
+          <w:szCs w:val="24"/>
+        </w:rPr>
+        <w:t xml:space="preserve">sebagai contoh membeli berbagai macam barang menggunakan toko </w:t>
+      </w:r>
+      <w:r>
+        <w:rPr>
+          <w:rFonts w:ascii="Times New Roman" w:hAnsi="Times New Roman" w:cs="Times New Roman"/>
+          <w:i/>
+          <w:iCs/>
+          <w:sz w:val="24"/>
+          <w:szCs w:val="24"/>
+        </w:rPr>
+        <w:t>online</w:t>
+      </w:r>
+      <w:r>
+        <w:rPr>
+          <w:rFonts w:ascii="Times New Roman" w:hAnsi="Times New Roman" w:cs="Times New Roman"/>
+          <w:sz w:val="24"/>
+          <w:szCs w:val="24"/>
+        </w:rPr>
+        <w:t xml:space="preserve"> atau </w:t>
+      </w:r>
+      <w:r>
+        <w:rPr>
+          <w:rFonts w:ascii="Times New Roman" w:hAnsi="Times New Roman" w:cs="Times New Roman"/>
+          <w:i/>
+          <w:iCs/>
+          <w:sz w:val="24"/>
+          <w:szCs w:val="24"/>
+        </w:rPr>
+        <w:t xml:space="preserve">electronic commerce </w:t>
+      </w:r>
+      <w:r>
+        <w:rPr>
+          <w:rFonts w:ascii="Times New Roman" w:hAnsi="Times New Roman" w:cs="Times New Roman"/>
+          <w:sz w:val="24"/>
+          <w:szCs w:val="24"/>
+        </w:rPr>
+        <w:t xml:space="preserve">karena kemudahan serta praktis, banyaknya promosi yang menimbulkan minat beli barang di toko </w:t>
+      </w:r>
+      <w:r>
+        <w:rPr>
+          <w:rFonts w:ascii="Times New Roman" w:hAnsi="Times New Roman" w:cs="Times New Roman"/>
+          <w:i/>
+          <w:iCs/>
+          <w:sz w:val="24"/>
+          <w:szCs w:val="24"/>
+        </w:rPr>
+        <w:t xml:space="preserve">online </w:t>
+      </w:r>
+      <w:r>
+        <w:rPr>
+          <w:rFonts w:ascii="Times New Roman" w:hAnsi="Times New Roman" w:cs="Times New Roman"/>
+          <w:sz w:val="24"/>
+          <w:szCs w:val="24"/>
+        </w:rPr>
+        <w:t xml:space="preserve">menjadi konsumtif </w:t>
+      </w:r>
+      <w:r>
+        <w:rPr>
+          <w:rFonts w:ascii="Times New Roman" w:hAnsi="Times New Roman" w:cs="Times New Roman"/>
+          <w:sz w:val="24"/>
+          <w:szCs w:val="24"/>
+        </w:rPr>
+        <w:fldChar w:fldCharType="begin" w:fldLock="1"/>
+      </w:r>
+      <w:r>
+        <w:rPr>
+          <w:rFonts w:ascii="Times New Roman" w:hAnsi="Times New Roman" w:cs="Times New Roman"/>
+          <w:sz w:val="24"/>
+          <w:szCs w:val="24"/>
+        </w:rPr>
+        <w:instrText>ADDIN CSL_CITATION {"citationItems":[{"id":"ITEM-1","itemData":{"abstract":"Teknologi komunikasi yang semakin maju dan berkembang menumbuhkan berbagai pengaruh bagi penggunanya. Teknologi bagai bermata dua yang memberikan kelebihan dan kekurangan. Tren Belanja Online semakin menjamur di Indonesia, orang semakin menyukai belanja online dari pada berbelanja langsung di toko atau belanja konvensional. Berbelanja online terasa jauh lebih mudah dan simpel, hanya dengan memilih barang melalui gambar dan video, melakukan pemesanan, dan bayar melalui transfer, selanjutnya pembeli hanya tinggal menunggu barangnya sampai langsung dan diantar ke tempat berdasarkan alamat pemesanan. Hal ini tentu sangat memudahkan karena lebih menghemat waktu dan tenaga dibanding berbelanja langsung ke toko. Perubahan cara belanja dengan menggunakan media online shop sedikit menggeser nilai sosial yang semula jika bertransaksi di pasar menggunakan komunikasi secara verbal dalam bertransaksi, sebaliknya jika berbelaja melaui online shop proses bertransaksinya hanya melalui jaringan internet tanpa bertatap muka. Penelitian ini bertujuan untuk mengetahui apa Dampak Aplikasi Belanja Online (online shop) di masa pandemi covid19 terhadap minat belanja masyarakat di Kelurahan Girian Weru II Kecamatan Girian Kota Bitung Provinsi Sulawesi Utara. Penelitian ini menggunakan metode penelitian. Dampak Aplikasi Belanja Online terhadap minat belanja masyarakat di masa Pandemi Covid-19 ada dua yaitu dampak positif dan negatif. Untuk dampak positif yaitu memudahkan seseorang atau masyarakat dalam kegiatan berbelanja seperti mencari dan membeli barang yang perlukan tanpa harus bersusah payah pergi mencari ke toko-toko konvensional untuk mencari barang yang di cari. Sedangkan dampak negatifnya barang yang di beli secara Online waktu pengiriman barang yang karena membeli barang dari luar kota bahkan luar negri yang membutuhkan estimasi waktu penggiriman, barang yang ada dalam aplikasi online shop tidak sesuai ekspetasi dan sesuai dengan gambar yang ditampilkan dalam aplikasi online shop pada saat diterima Kata Kunci: Dampak, Belanja Online, Pandemi","author":[{"dropping-particle":"","family":"Ricky","given":"Raka Dimas Majesta","non-dropping-particle":"","parse-names":false,"suffix":""},{"dropping-particle":"","family":"Kawung","given":"Evelin","non-dropping-particle":"","parse-names":false,"suffix":""},{"dropping-particle":"","family":"Goni","given":"Shirley Y.V.I","non-dropping-particle":"","parse-names":false,"suffix":""}],"container-title":"Jurnal Ilmiah","id":"ITEM-1","issue":"ilmiah","issued":{"date-parts":[["2021"]]},"title":"Dampak Aplikasi Belanja Online (Online Shop) di Masa Pandemi Covid-19 Terhadap Minat Belanja Masyarakat di Kelurahan Girian Weru Ii Kecamatan Girian Kota Bitung Provinsi Sulawesi Utara","type":"article-journal","volume":"1"},"uris":["http://www.mendeley.com/documents/?uuid=dbdf410a-c78a-3323-b37d-645674b19ddb"]}],"mendeley":{"formattedCitation":"(Ricky et al., 2021)","plainTextFormattedCitation":"(Ricky et al., 2021)","previouslyFormattedCitation":"(Ricky et al., 2021)"},"properties":{"noteIndex":0},"schema":"https://github.com/citation-style-language/schema/raw/master/csl-citation.json"}</w:instrText>
+      </w:r>
+      <w:r>
+        <w:rPr>
+          <w:rFonts w:ascii="Times New Roman" w:hAnsi="Times New Roman" w:cs="Times New Roman"/>
+          <w:sz w:val="24"/>
+          <w:szCs w:val="24"/>
+        </w:rPr>
+        <w:fldChar w:fldCharType="separate"/>
+      </w:r>
+      <w:r>
+        <w:rPr>
+          <w:rFonts w:ascii="Times New Roman" w:hAnsi="Times New Roman" w:cs="Times New Roman"/>
+          <w:noProof/>
+          <w:sz w:val="24"/>
+          <w:szCs w:val="24"/>
+        </w:rPr>
+        <w:t>(Ricky et al., 2021)</w:t>
+      </w:r>
+      <w:r>
+        <w:rPr>
+          <w:rFonts w:ascii="Times New Roman" w:hAnsi="Times New Roman" w:cs="Times New Roman"/>
+          <w:sz w:val="24"/>
+          <w:szCs w:val="24"/>
+        </w:rPr>
+        <w:fldChar w:fldCharType="end"/>
+      </w:r>
+      <w:r>
+        <w:rPr>
+          <w:rFonts w:ascii="Times New Roman" w:hAnsi="Times New Roman" w:cs="Times New Roman"/>
+          <w:sz w:val="24"/>
+          <w:szCs w:val="24"/>
+        </w:rPr>
+        <w:t>.</w:t>
+      </w:r>
+    </w:p>
+    <w:p>
+      <w:pPr>
+        <w:pStyle w:val="ListParagraph"/>
+        <w:spacing w:after="0" w:line="360" w:lineRule="auto"/>
+        <w:ind w:left="0" w:firstLine="360"/>
+        <w:jc w:val="both"/>
+        <w:rPr>
+          <w:rFonts w:ascii="Times New Roman" w:hAnsi="Times New Roman" w:cs="Times New Roman"/>
+          <w:sz w:val="24"/>
+          <w:szCs w:val="24"/>
+        </w:rPr>
+      </w:pPr>
+      <w:r>
+        <w:rPr>
+          <w:rFonts w:ascii="Times New Roman" w:hAnsi="Times New Roman" w:cs="Times New Roman"/>
+          <w:sz w:val="24"/>
+          <w:szCs w:val="24"/>
+        </w:rPr>
         <w:t xml:space="preserve">Pembelian menggunakan toko </w:t>
       </w:r>
       <w:r>
@@ -6338,6 +6700,7 @@
           <w:sz w:val="24"/>
           <w:szCs w:val="24"/>
         </w:rPr>
+        <w:lastRenderedPageBreak/>
         <w:t>Penilaian dari konsumen sebelumnya</w:t>
       </w:r>
       <w:r>
@@ -6746,7 +7109,6 @@
           <w:sz w:val="24"/>
           <w:szCs w:val="24"/>
         </w:rPr>
-        <w:lastRenderedPageBreak/>
         <w:t xml:space="preserve">Berdasarkan penjelasan </w:t>
       </w:r>
       <w:r>
@@ -7504,7 +7866,16 @@
           <w:sz w:val="24"/>
           <w:szCs w:val="24"/>
         </w:rPr>
-        <w:t xml:space="preserve">yang berkembang dengan pengguna sebesar 153,46 juta </w:t>
+        <w:t xml:space="preserve">yang berkembang dengan pengguna sebesar </w:t>
+      </w:r>
+      <w:r>
+        <w:rPr>
+          <w:rFonts w:ascii="Times New Roman" w:hAnsi="Times New Roman" w:cs="Times New Roman"/>
+          <w:sz w:val="24"/>
+          <w:szCs w:val="24"/>
+        </w:rPr>
+        <w:lastRenderedPageBreak/>
+        <w:t xml:space="preserve">153,46 juta </w:t>
       </w:r>
       <w:r>
         <w:rPr>
@@ -7811,7 +8182,6 @@
           <w:sz w:val="24"/>
           <w:szCs w:val="24"/>
         </w:rPr>
-        <w:lastRenderedPageBreak/>
         <w:t>Perumusan Masalah</w:t>
       </w:r>
     </w:p>
@@ -8140,33 +8510,15 @@
           <w:sz w:val="24"/>
           <w:szCs w:val="24"/>
         </w:rPr>
-        <w:t xml:space="preserve">, produk </w:t>
-      </w:r>
-      <w:proofErr w:type="gramStart"/>
-      <w:r>
-        <w:rPr>
-          <w:rFonts w:ascii="Times New Roman" w:hAnsi="Times New Roman" w:cs="Times New Roman"/>
-          <w:sz w:val="24"/>
-          <w:szCs w:val="24"/>
-        </w:rPr>
-        <w:t>pakaian</w:t>
-      </w:r>
-      <w:r>
-        <w:rPr>
-          <w:rFonts w:ascii="Times New Roman" w:hAnsi="Times New Roman" w:cs="Times New Roman"/>
-          <w:sz w:val="24"/>
-          <w:szCs w:val="24"/>
-        </w:rPr>
-        <w:t>(</w:t>
-      </w:r>
-      <w:proofErr w:type="gramEnd"/>
-      <w:r>
-        <w:rPr>
-          <w:rFonts w:ascii="Times New Roman" w:hAnsi="Times New Roman" w:cs="Times New Roman"/>
-          <w:sz w:val="24"/>
-          <w:szCs w:val="24"/>
-        </w:rPr>
-        <w:t>kemeja, kaos)</w:t>
+        <w:t>, produk pakaian</w:t>
+      </w:r>
+      <w:r>
+        <w:rPr>
+          <w:rFonts w:ascii="Times New Roman" w:hAnsi="Times New Roman" w:cs="Times New Roman"/>
+          <w:sz w:val="24"/>
+          <w:szCs w:val="24"/>
+        </w:rPr>
+        <w:t>(kemeja, kaos)</w:t>
       </w:r>
       <w:r>
         <w:rPr>
@@ -8304,6 +8656,7 @@
           <w:sz w:val="24"/>
           <w:szCs w:val="24"/>
         </w:rPr>
+        <w:lastRenderedPageBreak/>
         <w:t>Tujuan dan Manfaat Penelitian</w:t>
       </w:r>
     </w:p>
@@ -8557,7 +8910,6 @@
           <w:sz w:val="24"/>
           <w:szCs w:val="24"/>
         </w:rPr>
-        <w:lastRenderedPageBreak/>
         <w:t>Mengetahui bagaimana kata-kata yang mengandung positif atau negatif dari hasil analisis sentimen</w:t>
       </w:r>
       <w:r>
@@ -9169,7 +9521,16 @@
           <w:sz w:val="24"/>
           <w:szCs w:val="24"/>
         </w:rPr>
-        <w:t xml:space="preserve"> karena tersebut merupakan kata yang sering muncul dan tidak memiliki arti apapun</w:t>
+        <w:t xml:space="preserve"> karena tersebut merupakan </w:t>
+      </w:r>
+      <w:r>
+        <w:rPr>
+          <w:rFonts w:ascii="Times New Roman" w:hAnsi="Times New Roman" w:cs="Times New Roman"/>
+          <w:sz w:val="24"/>
+          <w:szCs w:val="24"/>
+        </w:rPr>
+        <w:lastRenderedPageBreak/>
+        <w:t>kata yang sering muncul dan tidak memiliki arti apapun</w:t>
       </w:r>
       <w:r>
         <w:rPr>
@@ -9573,16 +9934,7 @@
           <w:sz w:val="24"/>
           <w:szCs w:val="24"/>
         </w:rPr>
-        <w:t xml:space="preserve"> kata berdasarkan </w:t>
-      </w:r>
-      <w:r>
-        <w:rPr>
-          <w:rFonts w:ascii="Times New Roman" w:hAnsi="Times New Roman" w:cs="Times New Roman"/>
-          <w:sz w:val="24"/>
-          <w:szCs w:val="24"/>
-        </w:rPr>
-        <w:lastRenderedPageBreak/>
-        <w:t xml:space="preserve">jumlah dokumen data dengan jumlah </w:t>
+        <w:t xml:space="preserve"> kata berdasarkan jumlah dokumen data dengan jumlah </w:t>
       </w:r>
       <w:r>
         <w:rPr>
@@ -10333,7 +10685,16 @@
           <w:sz w:val="24"/>
           <w:szCs w:val="24"/>
         </w:rPr>
-        <w:t xml:space="preserve">abel, setelah dilakukan pemilihan variabel dilakukan kalkulasi </w:t>
+        <w:t xml:space="preserve">abel, setelah dilakukan pemilihan variabel dilakukan </w:t>
+      </w:r>
+      <w:r>
+        <w:rPr>
+          <w:rFonts w:ascii="Times New Roman" w:hAnsi="Times New Roman" w:cs="Times New Roman"/>
+          <w:sz w:val="24"/>
+          <w:szCs w:val="24"/>
+        </w:rPr>
+        <w:lastRenderedPageBreak/>
+        <w:t xml:space="preserve">kalkulasi </w:t>
       </w:r>
       <w:r>
         <w:rPr>
@@ -10676,16 +11037,7 @@
           <w:sz w:val="24"/>
           <w:szCs w:val="24"/>
         </w:rPr>
-        <w:t xml:space="preserve">karena pembelajaran dari fitur untuk pengujian data untuk </w:t>
-      </w:r>
-      <w:r>
-        <w:rPr>
-          <w:rFonts w:ascii="Times New Roman" w:hAnsi="Times New Roman" w:cs="Times New Roman"/>
-          <w:sz w:val="24"/>
-          <w:szCs w:val="24"/>
-        </w:rPr>
-        <w:lastRenderedPageBreak/>
-        <w:t xml:space="preserve">menghasilkan kemungkinan atau probabilitas </w:t>
+        <w:t xml:space="preserve">karena pembelajaran dari fitur untuk pengujian data untuk menghasilkan kemungkinan atau probabilitas </w:t>
       </w:r>
       <w:r>
         <w:rPr>
@@ -11483,6 +11835,7 @@
           <w:sz w:val="24"/>
           <w:szCs w:val="24"/>
         </w:rPr>
+        <w:lastRenderedPageBreak/>
         <w:t>Merupakan hasil dari pengujian menggunakan data testing</w:t>
       </w:r>
       <w:r>
@@ -11830,7 +12183,6 @@
           <w:sz w:val="24"/>
           <w:szCs w:val="24"/>
         </w:rPr>
-        <w:lastRenderedPageBreak/>
         <w:t>Merupakan hasil dari pengujian menggunakan data testing menunjukkan bahwa kelas yang harusnya bernilai</w:t>
       </w:r>
       <w:r>
@@ -12711,6 +13063,7 @@
           <w:sz w:val="24"/>
           <w:szCs w:val="24"/>
         </w:rPr>
+        <w:lastRenderedPageBreak/>
         <w:t>Merupakan perhitungan dari hasil prediksi menggunakan data uji untuk m</w:t>
       </w:r>
       <w:r>
@@ -13056,18 +13409,7 @@
           <w:sz w:val="24"/>
           <w:szCs w:val="24"/>
         </w:rPr>
-        <w:t xml:space="preserve">false negative, true negative, true negative, false </w:t>
-      </w:r>
-      <w:r>
-        <w:rPr>
-          <w:rFonts w:ascii="Times New Roman" w:hAnsi="Times New Roman" w:cs="Times New Roman"/>
-          <w:i/>
-          <w:iCs/>
-          <w:sz w:val="24"/>
-          <w:szCs w:val="24"/>
-        </w:rPr>
-        <w:lastRenderedPageBreak/>
-        <w:t>positive</w:t>
+        <w:t>false negative, true negative, true negative, false positive</w:t>
       </w:r>
       <w:r>
         <w:rPr>
@@ -13547,18 +13889,18 @@
           <w:sz w:val="24"/>
           <w:szCs w:val="24"/>
         </w:rPr>
-        <w:t xml:space="preserve">Andersson, S., Bengtsson, L., &amp; Svensson, Å. (2021). Mega-sport football events’ influence on destination images: A study of the of 2016 UEFA European Football Championship in France, the 2018 FIFA World Cup in Russia, and the 2022 FIFA World Cup in Qatar. </w:t>
-      </w:r>
-      <w:r>
-        <w:rPr>
-          <w:rFonts w:ascii="Times New Roman" w:hAnsi="Times New Roman" w:cs="Times New Roman"/>
-          <w:i/>
-          <w:iCs/>
-          <w:noProof/>
-          <w:sz w:val="24"/>
-          <w:szCs w:val="24"/>
-        </w:rPr>
-        <w:t>Journal of Destination Marketing and Management</w:t>
+        <w:t xml:space="preserve">Algoritma Klasifikasi Text Mining Untuk Analisa Sentimen Pada Akun Twitter Tokopediacare Romy Triadi Sulistyo, K., Mirza Kurnia Fatoni, R., Miftah Sururi, D., Telaumbanua, E., Hasoko Wibowo, G., &amp; Dwi Saputra, D. (2022). Komparasi Algoritma Klasifikasi Text Mining Untuk Analisa Sentimen Pada Akun Twitter Tokopediacare. </w:t>
+      </w:r>
+      <w:r>
+        <w:rPr>
+          <w:rFonts w:ascii="Times New Roman" w:hAnsi="Times New Roman" w:cs="Times New Roman"/>
+          <w:i/>
+          <w:iCs/>
+          <w:noProof/>
+          <w:sz w:val="24"/>
+          <w:szCs w:val="24"/>
+        </w:rPr>
+        <w:t>Jurnal Teknologi Informasi</w:t>
       </w:r>
       <w:r>
         <w:rPr>
@@ -13578,16 +13920,16 @@
           <w:sz w:val="24"/>
           <w:szCs w:val="24"/>
         </w:rPr>
-        <w:t>19</w:t>
-      </w:r>
-      <w:r>
-        <w:rPr>
-          <w:rFonts w:ascii="Times New Roman" w:hAnsi="Times New Roman" w:cs="Times New Roman"/>
-          <w:noProof/>
-          <w:sz w:val="24"/>
-          <w:szCs w:val="24"/>
-        </w:rPr>
-        <w:t>. https://doi.org/10.1016/j.jdmm.2020.100536</w:t>
+        <w:t>8</w:t>
+      </w:r>
+      <w:r>
+        <w:rPr>
+          <w:rFonts w:ascii="Times New Roman" w:hAnsi="Times New Roman" w:cs="Times New Roman"/>
+          <w:noProof/>
+          <w:sz w:val="24"/>
+          <w:szCs w:val="24"/>
+        </w:rPr>
+        <w:t>(1), 71–75. http://ejournal.urindo.ac.id/index.php/TI/article/view/2271</w:t>
       </w:r>
     </w:p>
     <w:p>
@@ -13612,18 +13954,30 @@
           <w:sz w:val="24"/>
           <w:szCs w:val="24"/>
         </w:rPr>
-        <w:t xml:space="preserve">Apriliani, D., Abidin, T., Sutanta, E., Hamzah, A., &amp; Somantri, O. (2020). Sentiment analysis for assessment of hotel services review using feature selection approach based-on decision tree. </w:t>
-      </w:r>
-      <w:r>
-        <w:rPr>
-          <w:rFonts w:ascii="Times New Roman" w:hAnsi="Times New Roman" w:cs="Times New Roman"/>
-          <w:i/>
-          <w:iCs/>
-          <w:noProof/>
-          <w:sz w:val="24"/>
-          <w:szCs w:val="24"/>
-        </w:rPr>
-        <w:t>International Journal of Advanced Computer Science and Applications</w:t>
+        <w:t xml:space="preserve">Andersson, S., Bengtsson, L., &amp; Svensson, Å. (2021). Mega-sport football events’ influence on destination images: A study of the of 2016 UEFA European Football Championship in France, the 2018 FIFA World Cup in Russia, and the 2022 FIFA World Cup in Qatar. </w:t>
+      </w:r>
+      <w:r>
+        <w:rPr>
+          <w:rFonts w:ascii="Times New Roman" w:hAnsi="Times New Roman" w:cs="Times New Roman"/>
+          <w:i/>
+          <w:iCs/>
+          <w:noProof/>
+          <w:sz w:val="24"/>
+          <w:szCs w:val="24"/>
+        </w:rPr>
+        <w:t xml:space="preserve">Journal of Destination Marketing and </w:t>
+      </w:r>
+      <w:r>
+        <w:rPr>
+          <w:rFonts w:ascii="Times New Roman" w:hAnsi="Times New Roman" w:cs="Times New Roman"/>
+          <w:i/>
+          <w:iCs/>
+          <w:noProof/>
+          <w:sz w:val="24"/>
+          <w:szCs w:val="24"/>
+        </w:rPr>
+        <w:lastRenderedPageBreak/>
+        <w:t>Management</w:t>
       </w:r>
       <w:r>
         <w:rPr>
@@ -13643,16 +13997,16 @@
           <w:sz w:val="24"/>
           <w:szCs w:val="24"/>
         </w:rPr>
-        <w:t>11</w:t>
-      </w:r>
-      <w:r>
-        <w:rPr>
-          <w:rFonts w:ascii="Times New Roman" w:hAnsi="Times New Roman" w:cs="Times New Roman"/>
-          <w:noProof/>
-          <w:sz w:val="24"/>
-          <w:szCs w:val="24"/>
-        </w:rPr>
-        <w:t>(4), 240–245. https://doi.org/10.14569/IJACSA.2020.0110432</w:t>
+        <w:t>19</w:t>
+      </w:r>
+      <w:r>
+        <w:rPr>
+          <w:rFonts w:ascii="Times New Roman" w:hAnsi="Times New Roman" w:cs="Times New Roman"/>
+          <w:noProof/>
+          <w:sz w:val="24"/>
+          <w:szCs w:val="24"/>
+        </w:rPr>
+        <w:t>. https://doi.org/10.1016/j.jdmm.2020.100536</w:t>
       </w:r>
     </w:p>
     <w:p>
@@ -13677,27 +14031,47 @@
           <w:sz w:val="24"/>
           <w:szCs w:val="24"/>
         </w:rPr>
-        <w:t xml:space="preserve">Cunningham, P., &amp; Delany, S. J. (2021). K-Nearest Neighbour Classifiers-A Tutorial. In </w:t>
-      </w:r>
-      <w:r>
-        <w:rPr>
-          <w:rFonts w:ascii="Times New Roman" w:hAnsi="Times New Roman" w:cs="Times New Roman"/>
-          <w:i/>
-          <w:iCs/>
-          <w:noProof/>
-          <w:sz w:val="24"/>
-          <w:szCs w:val="24"/>
-        </w:rPr>
-        <w:t>ACM Computing Surveys</w:t>
-      </w:r>
-      <w:r>
-        <w:rPr>
-          <w:rFonts w:ascii="Times New Roman" w:hAnsi="Times New Roman" w:cs="Times New Roman"/>
-          <w:noProof/>
-          <w:sz w:val="24"/>
-          <w:szCs w:val="24"/>
-        </w:rPr>
-        <w:t xml:space="preserve"> (Vol. 54, Issue 6). Association for Computing Machinery. https://doi.org/10.1145/3459665</w:t>
+        <w:t xml:space="preserve">Apriliani, D., Abidin, T., Sutanta, E., Hamzah, A., &amp; Somantri, O. (2020). Sentiment analysis for assessment of hotel services review using feature selection approach based-on decision tree. </w:t>
+      </w:r>
+      <w:r>
+        <w:rPr>
+          <w:rFonts w:ascii="Times New Roman" w:hAnsi="Times New Roman" w:cs="Times New Roman"/>
+          <w:i/>
+          <w:iCs/>
+          <w:noProof/>
+          <w:sz w:val="24"/>
+          <w:szCs w:val="24"/>
+        </w:rPr>
+        <w:t>International Journal of Advanced Computer Science and Applications</w:t>
+      </w:r>
+      <w:r>
+        <w:rPr>
+          <w:rFonts w:ascii="Times New Roman" w:hAnsi="Times New Roman" w:cs="Times New Roman"/>
+          <w:noProof/>
+          <w:sz w:val="24"/>
+          <w:szCs w:val="24"/>
+        </w:rPr>
+        <w:t xml:space="preserve">, </w:t>
+      </w:r>
+      <w:r>
+        <w:rPr>
+          <w:rFonts w:ascii="Times New Roman" w:hAnsi="Times New Roman" w:cs="Times New Roman"/>
+          <w:i/>
+          <w:iCs/>
+          <w:noProof/>
+          <w:sz w:val="24"/>
+          <w:szCs w:val="24"/>
+        </w:rPr>
+        <w:t>11</w:t>
+      </w:r>
+      <w:r>
+        <w:rPr>
+          <w:rFonts w:ascii="Times New Roman" w:hAnsi="Times New Roman" w:cs="Times New Roman"/>
+          <w:noProof/>
+          <w:sz w:val="24"/>
+          <w:szCs w:val="24"/>
+        </w:rPr>
+        <w:t>(4), 240–245. https://doi.org/10.14569/IJACSA.2020.0110432</w:t>
       </w:r>
     </w:p>
     <w:p>
@@ -13722,47 +14096,27 @@
           <w:sz w:val="24"/>
           <w:szCs w:val="24"/>
         </w:rPr>
-        <w:t xml:space="preserve">Deviyanto, A., &amp; Wahyudi, M. D. R. (2018). PENERAPAN ANALISIS SENTIMEN PADA PENGGUNA TWITTER MENGGUNAKAN METODE K-NEAREST NEIGHBOR. </w:t>
-      </w:r>
-      <w:r>
-        <w:rPr>
-          <w:rFonts w:ascii="Times New Roman" w:hAnsi="Times New Roman" w:cs="Times New Roman"/>
-          <w:i/>
-          <w:iCs/>
-          <w:noProof/>
-          <w:sz w:val="24"/>
-          <w:szCs w:val="24"/>
-        </w:rPr>
-        <w:t>JISKA (Jurnal Informatika Sunan Kalijaga)</w:t>
-      </w:r>
-      <w:r>
-        <w:rPr>
-          <w:rFonts w:ascii="Times New Roman" w:hAnsi="Times New Roman" w:cs="Times New Roman"/>
-          <w:noProof/>
-          <w:sz w:val="24"/>
-          <w:szCs w:val="24"/>
-        </w:rPr>
-        <w:t xml:space="preserve">, </w:t>
-      </w:r>
-      <w:r>
-        <w:rPr>
-          <w:rFonts w:ascii="Times New Roman" w:hAnsi="Times New Roman" w:cs="Times New Roman"/>
-          <w:i/>
-          <w:iCs/>
-          <w:noProof/>
-          <w:sz w:val="24"/>
-          <w:szCs w:val="24"/>
-        </w:rPr>
-        <w:t>3</w:t>
-      </w:r>
-      <w:r>
-        <w:rPr>
-          <w:rFonts w:ascii="Times New Roman" w:hAnsi="Times New Roman" w:cs="Times New Roman"/>
-          <w:noProof/>
-          <w:sz w:val="24"/>
-          <w:szCs w:val="24"/>
-        </w:rPr>
-        <w:t>(1), 1. https://doi.org/10.14421/jiska.2018.31-01</w:t>
+        <w:t xml:space="preserve">Cunningham, P., &amp; Delany, S. J. (2021). K-Nearest Neighbour Classifiers-A Tutorial. In </w:t>
+      </w:r>
+      <w:r>
+        <w:rPr>
+          <w:rFonts w:ascii="Times New Roman" w:hAnsi="Times New Roman" w:cs="Times New Roman"/>
+          <w:i/>
+          <w:iCs/>
+          <w:noProof/>
+          <w:sz w:val="24"/>
+          <w:szCs w:val="24"/>
+        </w:rPr>
+        <w:t>ACM Computing Surveys</w:t>
+      </w:r>
+      <w:r>
+        <w:rPr>
+          <w:rFonts w:ascii="Times New Roman" w:hAnsi="Times New Roman" w:cs="Times New Roman"/>
+          <w:noProof/>
+          <w:sz w:val="24"/>
+          <w:szCs w:val="24"/>
+        </w:rPr>
+        <w:t xml:space="preserve"> (Vol. 54, Issue 6). Association for Computing Machinery. https://doi.org/10.1145/3459665</w:t>
       </w:r>
     </w:p>
     <w:p>
@@ -13787,28 +14141,18 @@
           <w:sz w:val="24"/>
           <w:szCs w:val="24"/>
         </w:rPr>
-        <w:t xml:space="preserve">Dwiki, A., Putra, A., &amp; Juanita, S. (2021). Analisis Sentimen pada Ulasan </w:t>
-      </w:r>
-      <w:r>
-        <w:rPr>
-          <w:rFonts w:ascii="Times New Roman" w:hAnsi="Times New Roman" w:cs="Times New Roman"/>
-          <w:noProof/>
-          <w:sz w:val="24"/>
-          <w:szCs w:val="24"/>
-        </w:rPr>
-        <w:lastRenderedPageBreak/>
-        <w:t xml:space="preserve">pengguna Aplikasi Bibit Dan Bareksa dengan Algoritma KNN. </w:t>
-      </w:r>
-      <w:r>
-        <w:rPr>
-          <w:rFonts w:ascii="Times New Roman" w:hAnsi="Times New Roman" w:cs="Times New Roman"/>
-          <w:i/>
-          <w:iCs/>
-          <w:noProof/>
-          <w:sz w:val="24"/>
-          <w:szCs w:val="24"/>
-        </w:rPr>
-        <w:t>JATISI (Jurnal Teknik Informatika Dan Sistem Informasi)</w:t>
+        <w:t xml:space="preserve">Darwis, D., Siskawati, N., &amp; Abidin, Z. (2021). PENERAPAN ALGORITMA NAIVE BAYES UNTUK ANALISIS SENTIMEN REVIEW DATA TWITTER BMKG NASIONAL. </w:t>
+      </w:r>
+      <w:r>
+        <w:rPr>
+          <w:rFonts w:ascii="Times New Roman" w:hAnsi="Times New Roman" w:cs="Times New Roman"/>
+          <w:i/>
+          <w:iCs/>
+          <w:noProof/>
+          <w:sz w:val="24"/>
+          <w:szCs w:val="24"/>
+        </w:rPr>
+        <w:t>Jurnal Tekno Kompak</w:t>
       </w:r>
       <w:r>
         <w:rPr>
@@ -13828,16 +14172,16 @@
           <w:sz w:val="24"/>
           <w:szCs w:val="24"/>
         </w:rPr>
-        <w:t>8</w:t>
-      </w:r>
-      <w:r>
-        <w:rPr>
-          <w:rFonts w:ascii="Times New Roman" w:hAnsi="Times New Roman" w:cs="Times New Roman"/>
-          <w:noProof/>
-          <w:sz w:val="24"/>
-          <w:szCs w:val="24"/>
-        </w:rPr>
-        <w:t>(2), 636–646. https://doi.org/10.35957/JATISI.V8I2.962</w:t>
+        <w:t>15</w:t>
+      </w:r>
+      <w:r>
+        <w:rPr>
+          <w:rFonts w:ascii="Times New Roman" w:hAnsi="Times New Roman" w:cs="Times New Roman"/>
+          <w:noProof/>
+          <w:sz w:val="24"/>
+          <w:szCs w:val="24"/>
+        </w:rPr>
+        <w:t>(1), 131–145. https://doi.org/10.33365/JTK.V15I1.744</w:t>
       </w:r>
     </w:p>
     <w:p>
@@ -13862,18 +14206,18 @@
           <w:sz w:val="24"/>
           <w:szCs w:val="24"/>
         </w:rPr>
-        <w:t xml:space="preserve">El Mohadab, M., Bouikhalene, B., &amp; Safi, S. (2019). Predicting rank for scientific research papers using supervised learning. </w:t>
-      </w:r>
-      <w:r>
-        <w:rPr>
-          <w:rFonts w:ascii="Times New Roman" w:hAnsi="Times New Roman" w:cs="Times New Roman"/>
-          <w:i/>
-          <w:iCs/>
-          <w:noProof/>
-          <w:sz w:val="24"/>
-          <w:szCs w:val="24"/>
-        </w:rPr>
-        <w:t>Applied Computing and Informatics</w:t>
+        <w:t xml:space="preserve">Deviyanto, A., &amp; Wahyudi, M. D. R. (2018). PENERAPAN ANALISIS SENTIMEN PADA PENGGUNA TWITTER MENGGUNAKAN METODE K-NEAREST NEIGHBOR. </w:t>
+      </w:r>
+      <w:r>
+        <w:rPr>
+          <w:rFonts w:ascii="Times New Roman" w:hAnsi="Times New Roman" w:cs="Times New Roman"/>
+          <w:i/>
+          <w:iCs/>
+          <w:noProof/>
+          <w:sz w:val="24"/>
+          <w:szCs w:val="24"/>
+        </w:rPr>
+        <w:t>JISKA (Jurnal Informatika Sunan Kalijaga)</w:t>
       </w:r>
       <w:r>
         <w:rPr>
@@ -13893,16 +14237,16 @@
           <w:sz w:val="24"/>
           <w:szCs w:val="24"/>
         </w:rPr>
-        <w:t>15</w:t>
-      </w:r>
-      <w:r>
-        <w:rPr>
-          <w:rFonts w:ascii="Times New Roman" w:hAnsi="Times New Roman" w:cs="Times New Roman"/>
-          <w:noProof/>
-          <w:sz w:val="24"/>
-          <w:szCs w:val="24"/>
-        </w:rPr>
-        <w:t>(2), 182–190. https://doi.org/10.1016/j.aci.2018.02.002</w:t>
+        <w:t>3</w:t>
+      </w:r>
+      <w:r>
+        <w:rPr>
+          <w:rFonts w:ascii="Times New Roman" w:hAnsi="Times New Roman" w:cs="Times New Roman"/>
+          <w:noProof/>
+          <w:sz w:val="24"/>
+          <w:szCs w:val="24"/>
+        </w:rPr>
+        <w:t>(1), 1. https://doi.org/10.14421/jiska.2018.31-01</w:t>
       </w:r>
     </w:p>
     <w:p>
@@ -13927,18 +14271,18 @@
           <w:sz w:val="24"/>
           <w:szCs w:val="24"/>
         </w:rPr>
-        <w:t xml:space="preserve">Handayani, R. N. (2021). Optimasi Algoritma Support Vector Machine untuk Analisis Sentimen pada Ulasan Produk Tokopedia Menggunakan PSO. </w:t>
-      </w:r>
-      <w:r>
-        <w:rPr>
-          <w:rFonts w:ascii="Times New Roman" w:hAnsi="Times New Roman" w:cs="Times New Roman"/>
-          <w:i/>
-          <w:iCs/>
-          <w:noProof/>
-          <w:sz w:val="24"/>
-          <w:szCs w:val="24"/>
-        </w:rPr>
-        <w:t>Media Informatika</w:t>
+        <w:t xml:space="preserve">Dwiki, A., Putra, A., &amp; Juanita, S. (2021). Analisis Sentimen pada Ulasan pengguna Aplikasi Bibit Dan Bareksa dengan Algoritma KNN. </w:t>
+      </w:r>
+      <w:r>
+        <w:rPr>
+          <w:rFonts w:ascii="Times New Roman" w:hAnsi="Times New Roman" w:cs="Times New Roman"/>
+          <w:i/>
+          <w:iCs/>
+          <w:noProof/>
+          <w:sz w:val="24"/>
+          <w:szCs w:val="24"/>
+        </w:rPr>
+        <w:t>JATISI (Jurnal Teknik Informatika Dan Sistem Informasi)</w:t>
       </w:r>
       <w:r>
         <w:rPr>
@@ -13958,16 +14302,16 @@
           <w:sz w:val="24"/>
           <w:szCs w:val="24"/>
         </w:rPr>
-        <w:t>20</w:t>
-      </w:r>
-      <w:r>
-        <w:rPr>
-          <w:rFonts w:ascii="Times New Roman" w:hAnsi="Times New Roman" w:cs="Times New Roman"/>
-          <w:noProof/>
-          <w:sz w:val="24"/>
-          <w:szCs w:val="24"/>
-        </w:rPr>
-        <w:t>(2), 97–108. https://doi.org/10.37595/MEDIAINFO.V20I2.59</w:t>
+        <w:t>8</w:t>
+      </w:r>
+      <w:r>
+        <w:rPr>
+          <w:rFonts w:ascii="Times New Roman" w:hAnsi="Times New Roman" w:cs="Times New Roman"/>
+          <w:noProof/>
+          <w:sz w:val="24"/>
+          <w:szCs w:val="24"/>
+        </w:rPr>
+        <w:t>(2), 636–646. https://doi.org/10.35957/JATISI.V8I2.962</w:t>
       </w:r>
     </w:p>
     <w:p>
@@ -13992,18 +14336,18 @@
           <w:sz w:val="24"/>
           <w:szCs w:val="24"/>
         </w:rPr>
-        <w:t xml:space="preserve">Hariyanto, H. T., &amp; Trisunarno, L. (2021). Analisis Pengaruh Online Customer Review, Online Customer Rating, dan Star Seller terhadap Kepercayaan Pelanggan Hingga Keputusan Pembelian pada Toko Online di Shopee. </w:t>
-      </w:r>
-      <w:r>
-        <w:rPr>
-          <w:rFonts w:ascii="Times New Roman" w:hAnsi="Times New Roman" w:cs="Times New Roman"/>
-          <w:i/>
-          <w:iCs/>
-          <w:noProof/>
-          <w:sz w:val="24"/>
-          <w:szCs w:val="24"/>
-        </w:rPr>
-        <w:t>Jurnal Teknik ITS</w:t>
+        <w:t xml:space="preserve">El Mohadab, M., Bouikhalene, B., &amp; Safi, S. (2019). Predicting rank for scientific research papers using supervised learning. </w:t>
+      </w:r>
+      <w:r>
+        <w:rPr>
+          <w:rFonts w:ascii="Times New Roman" w:hAnsi="Times New Roman" w:cs="Times New Roman"/>
+          <w:i/>
+          <w:iCs/>
+          <w:noProof/>
+          <w:sz w:val="24"/>
+          <w:szCs w:val="24"/>
+        </w:rPr>
+        <w:t>Applied Computing and Informatics</w:t>
       </w:r>
       <w:r>
         <w:rPr>
@@ -14023,16 +14367,16 @@
           <w:sz w:val="24"/>
           <w:szCs w:val="24"/>
         </w:rPr>
-        <w:t>9</w:t>
-      </w:r>
-      <w:r>
-        <w:rPr>
-          <w:rFonts w:ascii="Times New Roman" w:hAnsi="Times New Roman" w:cs="Times New Roman"/>
-          <w:noProof/>
-          <w:sz w:val="24"/>
-          <w:szCs w:val="24"/>
-        </w:rPr>
-        <w:t>(2). https://doi.org/10.12962/j23373539.v9i2.56728</w:t>
+        <w:t>15</w:t>
+      </w:r>
+      <w:r>
+        <w:rPr>
+          <w:rFonts w:ascii="Times New Roman" w:hAnsi="Times New Roman" w:cs="Times New Roman"/>
+          <w:noProof/>
+          <w:sz w:val="24"/>
+          <w:szCs w:val="24"/>
+        </w:rPr>
+        <w:t>(2), 182–190. https://doi.org/10.1016/j.aci.2018.02.002</w:t>
       </w:r>
     </w:p>
     <w:p>
@@ -14057,18 +14401,18 @@
           <w:sz w:val="24"/>
           <w:szCs w:val="24"/>
         </w:rPr>
-        <w:t xml:space="preserve">Harli, I. I., Mutasowifin, A., &amp; Andrianto, M. S. (2021). Pengaruh Online Consumer Review dan Rating terhadap Minat Beli Produk Kesehatan pada E-Marketplace Shopee Selama Masa Pandemi COVID-19. </w:t>
-      </w:r>
-      <w:r>
-        <w:rPr>
-          <w:rFonts w:ascii="Times New Roman" w:hAnsi="Times New Roman" w:cs="Times New Roman"/>
-          <w:i/>
-          <w:iCs/>
-          <w:noProof/>
-          <w:sz w:val="24"/>
-          <w:szCs w:val="24"/>
-        </w:rPr>
-        <w:t>INOBIS: Jurnal Inovasi Bisnis Dan Manajemen Indonesia</w:t>
+        <w:t xml:space="preserve">Handayani, R. N. (2021). Optimasi Algoritma Support Vector Machine untuk Analisis Sentimen pada Ulasan Produk Tokopedia Menggunakan PSO. </w:t>
+      </w:r>
+      <w:r>
+        <w:rPr>
+          <w:rFonts w:ascii="Times New Roman" w:hAnsi="Times New Roman" w:cs="Times New Roman"/>
+          <w:i/>
+          <w:iCs/>
+          <w:noProof/>
+          <w:sz w:val="24"/>
+          <w:szCs w:val="24"/>
+        </w:rPr>
+        <w:t>Media Informatika</w:t>
       </w:r>
       <w:r>
         <w:rPr>
@@ -14088,16 +14432,16 @@
           <w:sz w:val="24"/>
           <w:szCs w:val="24"/>
         </w:rPr>
-        <w:t>4</w:t>
-      </w:r>
-      <w:r>
-        <w:rPr>
-          <w:rFonts w:ascii="Times New Roman" w:hAnsi="Times New Roman" w:cs="Times New Roman"/>
-          <w:noProof/>
-          <w:sz w:val="24"/>
-          <w:szCs w:val="24"/>
-        </w:rPr>
-        <w:t>(4). https://doi.org/10.31842/jurnalinobis.v4i4.205</w:t>
+        <w:t>20</w:t>
+      </w:r>
+      <w:r>
+        <w:rPr>
+          <w:rFonts w:ascii="Times New Roman" w:hAnsi="Times New Roman" w:cs="Times New Roman"/>
+          <w:noProof/>
+          <w:sz w:val="24"/>
+          <w:szCs w:val="24"/>
+        </w:rPr>
+        <w:t>(2), 97–108. https://doi.org/10.37595/MEDIAINFO.V20I2.59</w:t>
       </w:r>
     </w:p>
     <w:p>
@@ -14122,18 +14466,18 @@
           <w:sz w:val="24"/>
           <w:szCs w:val="24"/>
         </w:rPr>
-        <w:t xml:space="preserve">Hasnain, M., Pasha, M. F., Ghani, I., Imran, M., Alzahrani, M. Y., &amp; Budiarto, R. (2020). Evaluating Trust Prediction and Confusion Matrix Measures for Web Services Ranking. </w:t>
-      </w:r>
-      <w:r>
-        <w:rPr>
-          <w:rFonts w:ascii="Times New Roman" w:hAnsi="Times New Roman" w:cs="Times New Roman"/>
-          <w:i/>
-          <w:iCs/>
-          <w:noProof/>
-          <w:sz w:val="24"/>
-          <w:szCs w:val="24"/>
-        </w:rPr>
-        <w:t>IEEE Access</w:t>
+        <w:t xml:space="preserve">Hariyanto, H. T., &amp; Trisunarno, L. (2021). Analisis Pengaruh Online Customer Review, Online Customer Rating, dan Star Seller terhadap Kepercayaan Pelanggan Hingga Keputusan Pembelian pada Toko Online di Shopee. </w:t>
+      </w:r>
+      <w:r>
+        <w:rPr>
+          <w:rFonts w:ascii="Times New Roman" w:hAnsi="Times New Roman" w:cs="Times New Roman"/>
+          <w:i/>
+          <w:iCs/>
+          <w:noProof/>
+          <w:sz w:val="24"/>
+          <w:szCs w:val="24"/>
+        </w:rPr>
+        <w:t>Jurnal Teknik ITS</w:t>
       </w:r>
       <w:r>
         <w:rPr>
@@ -14153,16 +14497,16 @@
           <w:sz w:val="24"/>
           <w:szCs w:val="24"/>
         </w:rPr>
-        <w:t>8</w:t>
-      </w:r>
-      <w:r>
-        <w:rPr>
-          <w:rFonts w:ascii="Times New Roman" w:hAnsi="Times New Roman" w:cs="Times New Roman"/>
-          <w:noProof/>
-          <w:sz w:val="24"/>
-          <w:szCs w:val="24"/>
-        </w:rPr>
-        <w:t>, 90847–90861. https://doi.org/10.1109/ACCESS.2020.2994222</w:t>
+        <w:t>9</w:t>
+      </w:r>
+      <w:r>
+        <w:rPr>
+          <w:rFonts w:ascii="Times New Roman" w:hAnsi="Times New Roman" w:cs="Times New Roman"/>
+          <w:noProof/>
+          <w:sz w:val="24"/>
+          <w:szCs w:val="24"/>
+        </w:rPr>
+        <w:t>(2). https://doi.org/10.12962/j23373539.v9i2.56728</w:t>
       </w:r>
     </w:p>
     <w:p>
@@ -14187,18 +14531,19 @@
           <w:sz w:val="24"/>
           <w:szCs w:val="24"/>
         </w:rPr>
-        <w:t xml:space="preserve">Kabiru, I. N., &amp; Sari, P. K. (2019). Analisa Konten Media Sosial E-commerce Pada Instagram Menggunakan Metode Sentiment Analysis Dan Lda-based Topic Modeling (studi Kasus: Shopee Indonesia). </w:t>
-      </w:r>
-      <w:r>
-        <w:rPr>
-          <w:rFonts w:ascii="Times New Roman" w:hAnsi="Times New Roman" w:cs="Times New Roman"/>
-          <w:i/>
-          <w:iCs/>
-          <w:noProof/>
-          <w:sz w:val="24"/>
-          <w:szCs w:val="24"/>
-        </w:rPr>
-        <w:t>EProceedings of Management</w:t>
+        <w:lastRenderedPageBreak/>
+        <w:t xml:space="preserve">Harli, I. I., Mutasowifin, A., &amp; Andrianto, M. S. (2021). Pengaruh Online Consumer Review dan Rating terhadap Minat Beli Produk Kesehatan pada E-Marketplace Shopee Selama Masa Pandemi COVID-19. </w:t>
+      </w:r>
+      <w:r>
+        <w:rPr>
+          <w:rFonts w:ascii="Times New Roman" w:hAnsi="Times New Roman" w:cs="Times New Roman"/>
+          <w:i/>
+          <w:iCs/>
+          <w:noProof/>
+          <w:sz w:val="24"/>
+          <w:szCs w:val="24"/>
+        </w:rPr>
+        <w:t>INOBIS: Jurnal Inovasi Bisnis Dan Manajemen Indonesia</w:t>
       </w:r>
       <w:r>
         <w:rPr>
@@ -14218,16 +14563,16 @@
           <w:sz w:val="24"/>
           <w:szCs w:val="24"/>
         </w:rPr>
-        <w:t>6</w:t>
-      </w:r>
-      <w:r>
-        <w:rPr>
-          <w:rFonts w:ascii="Times New Roman" w:hAnsi="Times New Roman" w:cs="Times New Roman"/>
-          <w:noProof/>
-          <w:sz w:val="24"/>
-          <w:szCs w:val="24"/>
-        </w:rPr>
-        <w:t>(1).</w:t>
+        <w:t>4</w:t>
+      </w:r>
+      <w:r>
+        <w:rPr>
+          <w:rFonts w:ascii="Times New Roman" w:hAnsi="Times New Roman" w:cs="Times New Roman"/>
+          <w:noProof/>
+          <w:sz w:val="24"/>
+          <w:szCs w:val="24"/>
+        </w:rPr>
+        <w:t>(4). https://doi.org/10.31842/jurnalinobis.v4i4.205</w:t>
       </w:r>
     </w:p>
     <w:p>
@@ -14252,18 +14597,18 @@
           <w:sz w:val="24"/>
           <w:szCs w:val="24"/>
         </w:rPr>
-        <w:t xml:space="preserve">KURNIAWAN, R., &amp; APRILIANI, A. (2020). ANALISIS SENTIMEN MASYARAKAT TERHADAP VIRUS CORONA BERDASARKAN OPINI DARI TWITTER BERBASIS WEB SCRAPER. </w:t>
-      </w:r>
-      <w:r>
-        <w:rPr>
-          <w:rFonts w:ascii="Times New Roman" w:hAnsi="Times New Roman" w:cs="Times New Roman"/>
-          <w:i/>
-          <w:iCs/>
-          <w:noProof/>
-          <w:sz w:val="24"/>
-          <w:szCs w:val="24"/>
-        </w:rPr>
-        <w:t>Jurnal INSTEK (Informatika Sains Dan Teknologi)</w:t>
+        <w:t xml:space="preserve">Hasnain, M., Pasha, M. F., Ghani, I., Imran, M., Alzahrani, M. Y., &amp; Budiarto, R. (2020). Evaluating Trust Prediction and Confusion Matrix Measures for Web Services Ranking. </w:t>
+      </w:r>
+      <w:r>
+        <w:rPr>
+          <w:rFonts w:ascii="Times New Roman" w:hAnsi="Times New Roman" w:cs="Times New Roman"/>
+          <w:i/>
+          <w:iCs/>
+          <w:noProof/>
+          <w:sz w:val="24"/>
+          <w:szCs w:val="24"/>
+        </w:rPr>
+        <w:t>IEEE Access</w:t>
       </w:r>
       <w:r>
         <w:rPr>
@@ -14283,16 +14628,16 @@
           <w:sz w:val="24"/>
           <w:szCs w:val="24"/>
         </w:rPr>
-        <w:t>5</w:t>
-      </w:r>
-      <w:r>
-        <w:rPr>
-          <w:rFonts w:ascii="Times New Roman" w:hAnsi="Times New Roman" w:cs="Times New Roman"/>
-          <w:noProof/>
-          <w:sz w:val="24"/>
-          <w:szCs w:val="24"/>
-        </w:rPr>
-        <w:t>(1), 67. https://doi.org/10.24252/instek.v5i1.13686</w:t>
+        <w:t>8</w:t>
+      </w:r>
+      <w:r>
+        <w:rPr>
+          <w:rFonts w:ascii="Times New Roman" w:hAnsi="Times New Roman" w:cs="Times New Roman"/>
+          <w:noProof/>
+          <w:sz w:val="24"/>
+          <w:szCs w:val="24"/>
+        </w:rPr>
+        <w:t>, 90847–90861. https://doi.org/10.1109/ACCESS.2020.2994222</w:t>
       </w:r>
     </w:p>
     <w:p>
@@ -14317,19 +14662,18 @@
           <w:sz w:val="24"/>
           <w:szCs w:val="24"/>
         </w:rPr>
-        <w:lastRenderedPageBreak/>
-        <w:t xml:space="preserve">Melita, R., Amrizal, V., Suseno, H. B., &amp; Dirjam, T. (2018). PENERAPAN METODE TERM FREQUENCY INVERSE DOCUMENT FREQUENCY (TF-IDF) DAN COSINE SIMILARITY PADA SISTEM TEMU KEMBALI INFORMASI UNTUK MENGETAHUI SYARAH HADITS BERBASIS WEB (STUDI KASUS: HADITS SHAHIH BUKHARI-MUSLIM). </w:t>
-      </w:r>
-      <w:r>
-        <w:rPr>
-          <w:rFonts w:ascii="Times New Roman" w:hAnsi="Times New Roman" w:cs="Times New Roman"/>
-          <w:i/>
-          <w:iCs/>
-          <w:noProof/>
-          <w:sz w:val="24"/>
-          <w:szCs w:val="24"/>
-        </w:rPr>
-        <w:t>JURNAL TEKNIK INFORMATIKA</w:t>
+        <w:t xml:space="preserve">Kabiru, I. N., &amp; Sari, P. K. (2019). Analisa Konten Media Sosial E-commerce Pada Instagram Menggunakan Metode Sentiment Analysis Dan Lda-based Topic Modeling (studi Kasus: Shopee Indonesia). </w:t>
+      </w:r>
+      <w:r>
+        <w:rPr>
+          <w:rFonts w:ascii="Times New Roman" w:hAnsi="Times New Roman" w:cs="Times New Roman"/>
+          <w:i/>
+          <w:iCs/>
+          <w:noProof/>
+          <w:sz w:val="24"/>
+          <w:szCs w:val="24"/>
+        </w:rPr>
+        <w:t>EProceedings of Management</w:t>
       </w:r>
       <w:r>
         <w:rPr>
@@ -14349,16 +14693,16 @@
           <w:sz w:val="24"/>
           <w:szCs w:val="24"/>
         </w:rPr>
-        <w:t>11</w:t>
-      </w:r>
-      <w:r>
-        <w:rPr>
-          <w:rFonts w:ascii="Times New Roman" w:hAnsi="Times New Roman" w:cs="Times New Roman"/>
-          <w:noProof/>
-          <w:sz w:val="24"/>
-          <w:szCs w:val="24"/>
-        </w:rPr>
-        <w:t>(2), 149–164. https://doi.org/10.15408/jti.v11i2.8623</w:t>
+        <w:t>6</w:t>
+      </w:r>
+      <w:r>
+        <w:rPr>
+          <w:rFonts w:ascii="Times New Roman" w:hAnsi="Times New Roman" w:cs="Times New Roman"/>
+          <w:noProof/>
+          <w:sz w:val="24"/>
+          <w:szCs w:val="24"/>
+        </w:rPr>
+        <w:t>(1).</w:t>
       </w:r>
     </w:p>
     <w:p>
@@ -14383,18 +14727,18 @@
           <w:sz w:val="24"/>
           <w:szCs w:val="24"/>
         </w:rPr>
-        <w:t xml:space="preserve">Nofiyanti, E., &amp; Oki Nur Haryanto, E. M. (2021). Analisis Sentimen terhadap Penanggulangan Bencana di Indonesia. </w:t>
-      </w:r>
-      <w:r>
-        <w:rPr>
-          <w:rFonts w:ascii="Times New Roman" w:hAnsi="Times New Roman" w:cs="Times New Roman"/>
-          <w:i/>
-          <w:iCs/>
-          <w:noProof/>
-          <w:sz w:val="24"/>
-          <w:szCs w:val="24"/>
-        </w:rPr>
-        <w:t>Jurnal Ilmiah SINUS</w:t>
+        <w:t xml:space="preserve">KURNIAWAN, R., &amp; APRILIANI, A. (2020). ANALISIS SENTIMEN MASYARAKAT TERHADAP VIRUS CORONA BERDASARKAN OPINI DARI TWITTER BERBASIS WEB SCRAPER. </w:t>
+      </w:r>
+      <w:r>
+        <w:rPr>
+          <w:rFonts w:ascii="Times New Roman" w:hAnsi="Times New Roman" w:cs="Times New Roman"/>
+          <w:i/>
+          <w:iCs/>
+          <w:noProof/>
+          <w:sz w:val="24"/>
+          <w:szCs w:val="24"/>
+        </w:rPr>
+        <w:t>Jurnal INSTEK (Informatika Sains Dan Teknologi)</w:t>
       </w:r>
       <w:r>
         <w:rPr>
@@ -14414,16 +14758,16 @@
           <w:sz w:val="24"/>
           <w:szCs w:val="24"/>
         </w:rPr>
-        <w:t>19</w:t>
-      </w:r>
-      <w:r>
-        <w:rPr>
-          <w:rFonts w:ascii="Times New Roman" w:hAnsi="Times New Roman" w:cs="Times New Roman"/>
-          <w:noProof/>
-          <w:sz w:val="24"/>
-          <w:szCs w:val="24"/>
-        </w:rPr>
-        <w:t>(2), 17. https://doi.org/10.30646/sinus.v19i2.563</w:t>
+        <w:t>5</w:t>
+      </w:r>
+      <w:r>
+        <w:rPr>
+          <w:rFonts w:ascii="Times New Roman" w:hAnsi="Times New Roman" w:cs="Times New Roman"/>
+          <w:noProof/>
+          <w:sz w:val="24"/>
+          <w:szCs w:val="24"/>
+        </w:rPr>
+        <w:t>(1), 67. https://doi.org/10.24252/instek.v5i1.13686</w:t>
       </w:r>
     </w:p>
     <w:p>
@@ -14448,18 +14792,18 @@
           <w:sz w:val="24"/>
           <w:szCs w:val="24"/>
         </w:rPr>
-        <w:t xml:space="preserve">Panhalkar, A. R., &amp; Doye, D. D. (2022). Optimization of decision trees using modified African buffalo algorithm. </w:t>
-      </w:r>
-      <w:r>
-        <w:rPr>
-          <w:rFonts w:ascii="Times New Roman" w:hAnsi="Times New Roman" w:cs="Times New Roman"/>
-          <w:i/>
-          <w:iCs/>
-          <w:noProof/>
-          <w:sz w:val="24"/>
-          <w:szCs w:val="24"/>
-        </w:rPr>
-        <w:t>Journal of King Saud University - Computer and Information Sciences</w:t>
+        <w:t xml:space="preserve">Melita, R., Amrizal, V., Suseno, H. B., &amp; Dirjam, T. (2018). PENERAPAN METODE TERM FREQUENCY INVERSE DOCUMENT FREQUENCY (TF-IDF) DAN COSINE SIMILARITY PADA SISTEM TEMU KEMBALI INFORMASI UNTUK MENGETAHUI SYARAH HADITS BERBASIS WEB (STUDI KASUS: HADITS SHAHIH BUKHARI-MUSLIM). </w:t>
+      </w:r>
+      <w:r>
+        <w:rPr>
+          <w:rFonts w:ascii="Times New Roman" w:hAnsi="Times New Roman" w:cs="Times New Roman"/>
+          <w:i/>
+          <w:iCs/>
+          <w:noProof/>
+          <w:sz w:val="24"/>
+          <w:szCs w:val="24"/>
+        </w:rPr>
+        <w:t>JURNAL TEKNIK INFORMATIKA</w:t>
       </w:r>
       <w:r>
         <w:rPr>
@@ -14479,16 +14823,16 @@
           <w:sz w:val="24"/>
           <w:szCs w:val="24"/>
         </w:rPr>
-        <w:t>34</w:t>
-      </w:r>
-      <w:r>
-        <w:rPr>
-          <w:rFonts w:ascii="Times New Roman" w:hAnsi="Times New Roman" w:cs="Times New Roman"/>
-          <w:noProof/>
-          <w:sz w:val="24"/>
-          <w:szCs w:val="24"/>
-        </w:rPr>
-        <w:t>(8), 4763–4772. https://doi.org/10.1016/j.jksuci.2021.01.011</w:t>
+        <w:t>11</w:t>
+      </w:r>
+      <w:r>
+        <w:rPr>
+          <w:rFonts w:ascii="Times New Roman" w:hAnsi="Times New Roman" w:cs="Times New Roman"/>
+          <w:noProof/>
+          <w:sz w:val="24"/>
+          <w:szCs w:val="24"/>
+        </w:rPr>
+        <w:t>(2), 149–164. https://doi.org/10.15408/jti.v11i2.8623</w:t>
       </w:r>
     </w:p>
     <w:p>
@@ -14513,18 +14857,18 @@
           <w:sz w:val="24"/>
           <w:szCs w:val="24"/>
         </w:rPr>
-        <w:t xml:space="preserve">Pintoko, B. M., &amp; Lhaksmana, K. M. (2018). Analisis Sentimen Jasa Transportasi Online Pada Twitter Menggunakan Metode NaÃ¯ve Bayes Classifier. </w:t>
-      </w:r>
-      <w:r>
-        <w:rPr>
-          <w:rFonts w:ascii="Times New Roman" w:hAnsi="Times New Roman" w:cs="Times New Roman"/>
-          <w:i/>
-          <w:iCs/>
-          <w:noProof/>
-          <w:sz w:val="24"/>
-          <w:szCs w:val="24"/>
-        </w:rPr>
-        <w:t>EProceedings of Engineering</w:t>
+        <w:t xml:space="preserve">Nofiyanti, E., &amp; Oki Nur Haryanto, E. M. (2021). Analisis Sentimen terhadap Penanggulangan Bencana di Indonesia. </w:t>
+      </w:r>
+      <w:r>
+        <w:rPr>
+          <w:rFonts w:ascii="Times New Roman" w:hAnsi="Times New Roman" w:cs="Times New Roman"/>
+          <w:i/>
+          <w:iCs/>
+          <w:noProof/>
+          <w:sz w:val="24"/>
+          <w:szCs w:val="24"/>
+        </w:rPr>
+        <w:t>Jurnal Ilmiah SINUS</w:t>
       </w:r>
       <w:r>
         <w:rPr>
@@ -14544,16 +14888,16 @@
           <w:sz w:val="24"/>
           <w:szCs w:val="24"/>
         </w:rPr>
-        <w:t>5</w:t>
-      </w:r>
-      <w:r>
-        <w:rPr>
-          <w:rFonts w:ascii="Times New Roman" w:hAnsi="Times New Roman" w:cs="Times New Roman"/>
-          <w:noProof/>
-          <w:sz w:val="24"/>
-          <w:szCs w:val="24"/>
-        </w:rPr>
-        <w:t>(3). https://openlibrarypublications.telkomuniversity.ac.id/index.php/engineering/article/view/7447</w:t>
+        <w:t>19</w:t>
+      </w:r>
+      <w:r>
+        <w:rPr>
+          <w:rFonts w:ascii="Times New Roman" w:hAnsi="Times New Roman" w:cs="Times New Roman"/>
+          <w:noProof/>
+          <w:sz w:val="24"/>
+          <w:szCs w:val="24"/>
+        </w:rPr>
+        <w:t>(2), 17. https://doi.org/10.30646/sinus.v19i2.563</w:t>
       </w:r>
     </w:p>
     <w:p>
@@ -14578,27 +14922,47 @@
           <w:sz w:val="24"/>
           <w:szCs w:val="24"/>
         </w:rPr>
-        <w:t xml:space="preserve">Pradana, A. W., &amp; Hayaty, M. (2019). The Effect of Stemming and Removal of Stopwords on the Accuracy of Sentiment Analysis on Indonesian-language Texts. </w:t>
-      </w:r>
-      <w:r>
-        <w:rPr>
-          <w:rFonts w:ascii="Times New Roman" w:hAnsi="Times New Roman" w:cs="Times New Roman"/>
-          <w:i/>
-          <w:iCs/>
-          <w:noProof/>
-          <w:sz w:val="24"/>
-          <w:szCs w:val="24"/>
-        </w:rPr>
-        <w:t>Kinetik: Game Technology, Information System, Computer Network, Computing, Electronics, and Control</w:t>
-      </w:r>
-      <w:r>
-        <w:rPr>
-          <w:rFonts w:ascii="Times New Roman" w:hAnsi="Times New Roman" w:cs="Times New Roman"/>
-          <w:noProof/>
-          <w:sz w:val="24"/>
-          <w:szCs w:val="24"/>
-        </w:rPr>
-        <w:t>, 375–380. https://doi.org/10.22219/kinetik.v4i4.912</w:t>
+        <w:t xml:space="preserve">Panhalkar, A. R., &amp; Doye, D. D. (2022). Optimization of decision trees using modified African buffalo algorithm. </w:t>
+      </w:r>
+      <w:r>
+        <w:rPr>
+          <w:rFonts w:ascii="Times New Roman" w:hAnsi="Times New Roman" w:cs="Times New Roman"/>
+          <w:i/>
+          <w:iCs/>
+          <w:noProof/>
+          <w:sz w:val="24"/>
+          <w:szCs w:val="24"/>
+        </w:rPr>
+        <w:t>Journal of King Saud University - Computer and Information Sciences</w:t>
+      </w:r>
+      <w:r>
+        <w:rPr>
+          <w:rFonts w:ascii="Times New Roman" w:hAnsi="Times New Roman" w:cs="Times New Roman"/>
+          <w:noProof/>
+          <w:sz w:val="24"/>
+          <w:szCs w:val="24"/>
+        </w:rPr>
+        <w:t xml:space="preserve">, </w:t>
+      </w:r>
+      <w:r>
+        <w:rPr>
+          <w:rFonts w:ascii="Times New Roman" w:hAnsi="Times New Roman" w:cs="Times New Roman"/>
+          <w:i/>
+          <w:iCs/>
+          <w:noProof/>
+          <w:sz w:val="24"/>
+          <w:szCs w:val="24"/>
+        </w:rPr>
+        <w:t>34</w:t>
+      </w:r>
+      <w:r>
+        <w:rPr>
+          <w:rFonts w:ascii="Times New Roman" w:hAnsi="Times New Roman" w:cs="Times New Roman"/>
+          <w:noProof/>
+          <w:sz w:val="24"/>
+          <w:szCs w:val="24"/>
+        </w:rPr>
+        <w:t>(8), 4763–4772. https://doi.org/10.1016/j.jksuci.2021.01.011</w:t>
       </w:r>
     </w:p>
     <w:p>
@@ -14623,27 +14987,48 @@
           <w:sz w:val="24"/>
           <w:szCs w:val="24"/>
         </w:rPr>
-        <w:t xml:space="preserve">Prayoga, A. Y., Hadiana, A. I., &amp; Umbara, F. R. (2021). Deteksi Hoax pada Berita Online Bahasa Inggris Menggunakan Bernoulli Naïve Bayes dengan Ekstraksi Fitur Tf-Idf. ., </w:t>
-      </w:r>
-      <w:r>
-        <w:rPr>
-          <w:rFonts w:ascii="Times New Roman" w:hAnsi="Times New Roman" w:cs="Times New Roman"/>
-          <w:i/>
-          <w:iCs/>
-          <w:noProof/>
-          <w:sz w:val="24"/>
-          <w:szCs w:val="24"/>
-        </w:rPr>
-        <w:t>2</w:t>
-      </w:r>
-      <w:r>
-        <w:rPr>
-          <w:rFonts w:ascii="Times New Roman" w:hAnsi="Times New Roman" w:cs="Times New Roman"/>
-          <w:noProof/>
-          <w:sz w:val="24"/>
-          <w:szCs w:val="24"/>
-        </w:rPr>
-        <w:t>(10), 1808–1823. https://doi.org/10.46799/JSA.V2I10.327</w:t>
+        <w:lastRenderedPageBreak/>
+        <w:t xml:space="preserve">Pintoko, B. M., &amp; Lhaksmana, K. M. (2018). Analisis Sentimen Jasa Transportasi Online Pada Twitter Menggunakan Metode NaÃ¯ve Bayes Classifier. </w:t>
+      </w:r>
+      <w:r>
+        <w:rPr>
+          <w:rFonts w:ascii="Times New Roman" w:hAnsi="Times New Roman" w:cs="Times New Roman"/>
+          <w:i/>
+          <w:iCs/>
+          <w:noProof/>
+          <w:sz w:val="24"/>
+          <w:szCs w:val="24"/>
+        </w:rPr>
+        <w:t>EProceedings of Engineering</w:t>
+      </w:r>
+      <w:r>
+        <w:rPr>
+          <w:rFonts w:ascii="Times New Roman" w:hAnsi="Times New Roman" w:cs="Times New Roman"/>
+          <w:noProof/>
+          <w:sz w:val="24"/>
+          <w:szCs w:val="24"/>
+        </w:rPr>
+        <w:t xml:space="preserve">, </w:t>
+      </w:r>
+      <w:r>
+        <w:rPr>
+          <w:rFonts w:ascii="Times New Roman" w:hAnsi="Times New Roman" w:cs="Times New Roman"/>
+          <w:i/>
+          <w:iCs/>
+          <w:noProof/>
+          <w:sz w:val="24"/>
+          <w:szCs w:val="24"/>
+        </w:rPr>
+        <w:t>5</w:t>
+      </w:r>
+      <w:r>
+        <w:rPr>
+          <w:rFonts w:ascii="Times New Roman" w:hAnsi="Times New Roman" w:cs="Times New Roman"/>
+          <w:noProof/>
+          <w:sz w:val="24"/>
+          <w:szCs w:val="24"/>
+        </w:rPr>
+        <w:t>(3). https://openlibrarypublications.telkomuniversity.ac.id/index.php/engineering/article/view/7447</w:t>
       </w:r>
     </w:p>
     <w:p>
@@ -14668,47 +15053,27 @@
           <w:sz w:val="24"/>
           <w:szCs w:val="24"/>
         </w:rPr>
-        <w:t xml:space="preserve">Reddy, K. N., &amp; Reddy, D. B. I. (2021). Restaurant Review Classification Using Naives Bayes Model. </w:t>
-      </w:r>
-      <w:r>
-        <w:rPr>
-          <w:rFonts w:ascii="Times New Roman" w:hAnsi="Times New Roman" w:cs="Times New Roman"/>
-          <w:i/>
-          <w:iCs/>
-          <w:noProof/>
-          <w:sz w:val="24"/>
-          <w:szCs w:val="24"/>
-        </w:rPr>
-        <w:t>Journal of University of Shanghai for Science and Technology</w:t>
-      </w:r>
-      <w:r>
-        <w:rPr>
-          <w:rFonts w:ascii="Times New Roman" w:hAnsi="Times New Roman" w:cs="Times New Roman"/>
-          <w:noProof/>
-          <w:sz w:val="24"/>
-          <w:szCs w:val="24"/>
-        </w:rPr>
-        <w:t xml:space="preserve">, </w:t>
-      </w:r>
-      <w:r>
-        <w:rPr>
-          <w:rFonts w:ascii="Times New Roman" w:hAnsi="Times New Roman" w:cs="Times New Roman"/>
-          <w:i/>
-          <w:iCs/>
-          <w:noProof/>
-          <w:sz w:val="24"/>
-          <w:szCs w:val="24"/>
-        </w:rPr>
-        <w:t>23</w:t>
-      </w:r>
-      <w:r>
-        <w:rPr>
-          <w:rFonts w:ascii="Times New Roman" w:hAnsi="Times New Roman" w:cs="Times New Roman"/>
-          <w:noProof/>
-          <w:sz w:val="24"/>
-          <w:szCs w:val="24"/>
-        </w:rPr>
-        <w:t>(08), 646–656. https://doi.org/10.51201/JUSST/21/08443</w:t>
+        <w:t xml:space="preserve">Pradana, A. W., &amp; Hayaty, M. (2019). The Effect of Stemming and Removal of Stopwords on the Accuracy of Sentiment Analysis on Indonesian-language Texts. </w:t>
+      </w:r>
+      <w:r>
+        <w:rPr>
+          <w:rFonts w:ascii="Times New Roman" w:hAnsi="Times New Roman" w:cs="Times New Roman"/>
+          <w:i/>
+          <w:iCs/>
+          <w:noProof/>
+          <w:sz w:val="24"/>
+          <w:szCs w:val="24"/>
+        </w:rPr>
+        <w:t>Kinetik: Game Technology, Information System, Computer Network, Computing, Electronics, and Control</w:t>
+      </w:r>
+      <w:r>
+        <w:rPr>
+          <w:rFonts w:ascii="Times New Roman" w:hAnsi="Times New Roman" w:cs="Times New Roman"/>
+          <w:noProof/>
+          <w:sz w:val="24"/>
+          <w:szCs w:val="24"/>
+        </w:rPr>
+        <w:t>, 375–380. https://doi.org/10.22219/kinetik.v4i4.912</w:t>
       </w:r>
     </w:p>
     <w:p>
@@ -14733,57 +15098,27 @@
           <w:sz w:val="24"/>
           <w:szCs w:val="24"/>
         </w:rPr>
-        <w:t xml:space="preserve">Ricky, R. D. M., Kawung, E., &amp; Goni, S. Y. V. . (2021). Dampak Aplikasi </w:t>
-      </w:r>
-      <w:r>
-        <w:rPr>
-          <w:rFonts w:ascii="Times New Roman" w:hAnsi="Times New Roman" w:cs="Times New Roman"/>
-          <w:noProof/>
-          <w:sz w:val="24"/>
-          <w:szCs w:val="24"/>
-        </w:rPr>
-        <w:lastRenderedPageBreak/>
-        <w:t xml:space="preserve">Belanja Online (Online Shop) di Masa Pandemi Covid-19 Terhadap Minat Belanja Masyarakat di Kelurahan Girian Weru Ii Kecamatan Girian Kota Bitung Provinsi Sulawesi Utara. </w:t>
-      </w:r>
-      <w:r>
-        <w:rPr>
-          <w:rFonts w:ascii="Times New Roman" w:hAnsi="Times New Roman" w:cs="Times New Roman"/>
-          <w:i/>
-          <w:iCs/>
-          <w:noProof/>
-          <w:sz w:val="24"/>
-          <w:szCs w:val="24"/>
-        </w:rPr>
-        <w:t>Jurnal Ilmiah</w:t>
-      </w:r>
-      <w:r>
-        <w:rPr>
-          <w:rFonts w:ascii="Times New Roman" w:hAnsi="Times New Roman" w:cs="Times New Roman"/>
-          <w:noProof/>
-          <w:sz w:val="24"/>
-          <w:szCs w:val="24"/>
-        </w:rPr>
-        <w:t xml:space="preserve">, </w:t>
-      </w:r>
-      <w:r>
-        <w:rPr>
-          <w:rFonts w:ascii="Times New Roman" w:hAnsi="Times New Roman" w:cs="Times New Roman"/>
-          <w:i/>
-          <w:iCs/>
-          <w:noProof/>
-          <w:sz w:val="24"/>
-          <w:szCs w:val="24"/>
-        </w:rPr>
-        <w:t>1</w:t>
-      </w:r>
-      <w:r>
-        <w:rPr>
-          <w:rFonts w:ascii="Times New Roman" w:hAnsi="Times New Roman" w:cs="Times New Roman"/>
-          <w:noProof/>
-          <w:sz w:val="24"/>
-          <w:szCs w:val="24"/>
-        </w:rPr>
-        <w:t>(ilmiah).</w:t>
+        <w:t xml:space="preserve">Prayoga, A. Y., Hadiana, A. I., &amp; Umbara, F. R. (2021). Deteksi Hoax pada Berita Online Bahasa Inggris Menggunakan Bernoulli Naïve Bayes dengan Ekstraksi Fitur Tf-Idf. ., </w:t>
+      </w:r>
+      <w:r>
+        <w:rPr>
+          <w:rFonts w:ascii="Times New Roman" w:hAnsi="Times New Roman" w:cs="Times New Roman"/>
+          <w:i/>
+          <w:iCs/>
+          <w:noProof/>
+          <w:sz w:val="24"/>
+          <w:szCs w:val="24"/>
+        </w:rPr>
+        <w:t>2</w:t>
+      </w:r>
+      <w:r>
+        <w:rPr>
+          <w:rFonts w:ascii="Times New Roman" w:hAnsi="Times New Roman" w:cs="Times New Roman"/>
+          <w:noProof/>
+          <w:sz w:val="24"/>
+          <w:szCs w:val="24"/>
+        </w:rPr>
+        <w:t>(10), 1808–1823. https://doi.org/10.46799/JSA.V2I10.327</w:t>
       </w:r>
     </w:p>
     <w:p>
@@ -14808,18 +15143,18 @@
           <w:sz w:val="24"/>
           <w:szCs w:val="24"/>
         </w:rPr>
-        <w:t xml:space="preserve">Romli, I., Prameswari R, S., &amp; Kamalia, A. Z. (2021). Sentiment Analysis about Large-Scale Social Restrictions in Social Media Twitter Using Algoritm K-Nearest Neighbor. </w:t>
-      </w:r>
-      <w:r>
-        <w:rPr>
-          <w:rFonts w:ascii="Times New Roman" w:hAnsi="Times New Roman" w:cs="Times New Roman"/>
-          <w:i/>
-          <w:iCs/>
-          <w:noProof/>
-          <w:sz w:val="24"/>
-          <w:szCs w:val="24"/>
-        </w:rPr>
-        <w:t>Jurnal Online Informatika</w:t>
+        <w:t xml:space="preserve">Reddy, K. N., &amp; Reddy, D. B. I. (2021). Restaurant Review Classification Using Naives Bayes Model. </w:t>
+      </w:r>
+      <w:r>
+        <w:rPr>
+          <w:rFonts w:ascii="Times New Roman" w:hAnsi="Times New Roman" w:cs="Times New Roman"/>
+          <w:i/>
+          <w:iCs/>
+          <w:noProof/>
+          <w:sz w:val="24"/>
+          <w:szCs w:val="24"/>
+        </w:rPr>
+        <w:t>Journal of University of Shanghai for Science and Technology</w:t>
       </w:r>
       <w:r>
         <w:rPr>
@@ -14839,16 +15174,16 @@
           <w:sz w:val="24"/>
           <w:szCs w:val="24"/>
         </w:rPr>
-        <w:t>6</w:t>
-      </w:r>
-      <w:r>
-        <w:rPr>
-          <w:rFonts w:ascii="Times New Roman" w:hAnsi="Times New Roman" w:cs="Times New Roman"/>
-          <w:noProof/>
-          <w:sz w:val="24"/>
-          <w:szCs w:val="24"/>
-        </w:rPr>
-        <w:t>(1), 96. https://doi.org/10.15575/join.v6i1.670</w:t>
+        <w:t>23</w:t>
+      </w:r>
+      <w:r>
+        <w:rPr>
+          <w:rFonts w:ascii="Times New Roman" w:hAnsi="Times New Roman" w:cs="Times New Roman"/>
+          <w:noProof/>
+          <w:sz w:val="24"/>
+          <w:szCs w:val="24"/>
+        </w:rPr>
+        <w:t>(08), 646–656. https://doi.org/10.51201/JUSST/21/08443</w:t>
       </w:r>
     </w:p>
     <w:p>
@@ -14873,18 +15208,18 @@
           <w:sz w:val="24"/>
           <w:szCs w:val="24"/>
         </w:rPr>
-        <w:t xml:space="preserve">Syarifuddinn, M. (2020). ANALISIS SENTIMEN OPINI PUBLIK TERHADAP EFEK PSBB PADA TWITTER DENGAN ALGORITMA DECISION TREE,KNN, DAN NAÏVE BAYES. </w:t>
-      </w:r>
-      <w:r>
-        <w:rPr>
-          <w:rFonts w:ascii="Times New Roman" w:hAnsi="Times New Roman" w:cs="Times New Roman"/>
-          <w:i/>
-          <w:iCs/>
-          <w:noProof/>
-          <w:sz w:val="24"/>
-          <w:szCs w:val="24"/>
-        </w:rPr>
-        <w:t>INTI Nusa Mandiri</w:t>
+        <w:t xml:space="preserve">Ricky, R. D. M., Kawung, E., &amp; Goni, S. Y. V. . (2021). Dampak Aplikasi Belanja Online (Online Shop) di Masa Pandemi Covid-19 Terhadap Minat Belanja Masyarakat di Kelurahan Girian Weru Ii Kecamatan Girian Kota Bitung Provinsi Sulawesi Utara. </w:t>
+      </w:r>
+      <w:r>
+        <w:rPr>
+          <w:rFonts w:ascii="Times New Roman" w:hAnsi="Times New Roman" w:cs="Times New Roman"/>
+          <w:i/>
+          <w:iCs/>
+          <w:noProof/>
+          <w:sz w:val="24"/>
+          <w:szCs w:val="24"/>
+        </w:rPr>
+        <w:t>Jurnal Ilmiah</w:t>
       </w:r>
       <w:r>
         <w:rPr>
@@ -14904,16 +15239,16 @@
           <w:sz w:val="24"/>
           <w:szCs w:val="24"/>
         </w:rPr>
-        <w:t>15</w:t>
-      </w:r>
-      <w:r>
-        <w:rPr>
-          <w:rFonts w:ascii="Times New Roman" w:hAnsi="Times New Roman" w:cs="Times New Roman"/>
-          <w:noProof/>
-          <w:sz w:val="24"/>
-          <w:szCs w:val="24"/>
-        </w:rPr>
-        <w:t>(1), 87–94. https://doi.org/10.33480/INTI.V15I1.1433</w:t>
+        <w:t>1</w:t>
+      </w:r>
+      <w:r>
+        <w:rPr>
+          <w:rFonts w:ascii="Times New Roman" w:hAnsi="Times New Roman" w:cs="Times New Roman"/>
+          <w:noProof/>
+          <w:sz w:val="24"/>
+          <w:szCs w:val="24"/>
+        </w:rPr>
+        <w:t>(ilmiah).</w:t>
       </w:r>
     </w:p>
     <w:p>
@@ -14938,6 +15273,202 @@
           <w:sz w:val="24"/>
           <w:szCs w:val="24"/>
         </w:rPr>
+        <w:t xml:space="preserve">Romli, I., Prameswari R, S., &amp; Kamalia, A. Z. (2021). Sentiment Analysis about Large-Scale Social Restrictions in Social Media Twitter Using Algoritm K-Nearest Neighbor. </w:t>
+      </w:r>
+      <w:r>
+        <w:rPr>
+          <w:rFonts w:ascii="Times New Roman" w:hAnsi="Times New Roman" w:cs="Times New Roman"/>
+          <w:i/>
+          <w:iCs/>
+          <w:noProof/>
+          <w:sz w:val="24"/>
+          <w:szCs w:val="24"/>
+        </w:rPr>
+        <w:t>Jurnal Online Informatika</w:t>
+      </w:r>
+      <w:r>
+        <w:rPr>
+          <w:rFonts w:ascii="Times New Roman" w:hAnsi="Times New Roman" w:cs="Times New Roman"/>
+          <w:noProof/>
+          <w:sz w:val="24"/>
+          <w:szCs w:val="24"/>
+        </w:rPr>
+        <w:t xml:space="preserve">, </w:t>
+      </w:r>
+      <w:r>
+        <w:rPr>
+          <w:rFonts w:ascii="Times New Roman" w:hAnsi="Times New Roman" w:cs="Times New Roman"/>
+          <w:i/>
+          <w:iCs/>
+          <w:noProof/>
+          <w:sz w:val="24"/>
+          <w:szCs w:val="24"/>
+        </w:rPr>
+        <w:t>6</w:t>
+      </w:r>
+      <w:r>
+        <w:rPr>
+          <w:rFonts w:ascii="Times New Roman" w:hAnsi="Times New Roman" w:cs="Times New Roman"/>
+          <w:noProof/>
+          <w:sz w:val="24"/>
+          <w:szCs w:val="24"/>
+        </w:rPr>
+        <w:t>(1), 96. https://doi.org/10.15575/join.v6i1.670</w:t>
+      </w:r>
+    </w:p>
+    <w:p>
+      <w:pPr>
+        <w:widowControl w:val="0"/>
+        <w:autoSpaceDE w:val="0"/>
+        <w:autoSpaceDN w:val="0"/>
+        <w:adjustRightInd w:val="0"/>
+        <w:spacing w:after="0" w:line="360" w:lineRule="auto"/>
+        <w:ind w:left="480" w:hanging="480"/>
+        <w:rPr>
+          <w:rFonts w:ascii="Times New Roman" w:hAnsi="Times New Roman" w:cs="Times New Roman"/>
+          <w:noProof/>
+          <w:sz w:val="24"/>
+          <w:szCs w:val="24"/>
+        </w:rPr>
+      </w:pPr>
+      <w:r>
+        <w:rPr>
+          <w:rFonts w:ascii="Times New Roman" w:hAnsi="Times New Roman" w:cs="Times New Roman"/>
+          <w:noProof/>
+          <w:sz w:val="24"/>
+          <w:szCs w:val="24"/>
+        </w:rPr>
+        <w:t xml:space="preserve">Septiani, L., &amp; Sibaroni, Y. (2019). Sentiment Analysis Terhadap Tweet Bernada Sarkasme Berbahasa Indonesia. </w:t>
+      </w:r>
+      <w:r>
+        <w:rPr>
+          <w:rFonts w:ascii="Times New Roman" w:hAnsi="Times New Roman" w:cs="Times New Roman"/>
+          <w:i/>
+          <w:iCs/>
+          <w:noProof/>
+          <w:sz w:val="24"/>
+          <w:szCs w:val="24"/>
+        </w:rPr>
+        <w:t>Jurnal Linguistik Komputasional</w:t>
+      </w:r>
+      <w:r>
+        <w:rPr>
+          <w:rFonts w:ascii="Times New Roman" w:hAnsi="Times New Roman" w:cs="Times New Roman"/>
+          <w:noProof/>
+          <w:sz w:val="24"/>
+          <w:szCs w:val="24"/>
+        </w:rPr>
+        <w:t xml:space="preserve">, </w:t>
+      </w:r>
+      <w:r>
+        <w:rPr>
+          <w:rFonts w:ascii="Times New Roman" w:hAnsi="Times New Roman" w:cs="Times New Roman"/>
+          <w:i/>
+          <w:iCs/>
+          <w:noProof/>
+          <w:sz w:val="24"/>
+          <w:szCs w:val="24"/>
+        </w:rPr>
+        <w:t>2</w:t>
+      </w:r>
+      <w:r>
+        <w:rPr>
+          <w:rFonts w:ascii="Times New Roman" w:hAnsi="Times New Roman" w:cs="Times New Roman"/>
+          <w:noProof/>
+          <w:sz w:val="24"/>
+          <w:szCs w:val="24"/>
+        </w:rPr>
+        <w:t>(2), 62–67. https://doi.org/10.26418/JLK.V2I2.23</w:t>
+      </w:r>
+    </w:p>
+    <w:p>
+      <w:pPr>
+        <w:widowControl w:val="0"/>
+        <w:autoSpaceDE w:val="0"/>
+        <w:autoSpaceDN w:val="0"/>
+        <w:adjustRightInd w:val="0"/>
+        <w:spacing w:after="0" w:line="360" w:lineRule="auto"/>
+        <w:ind w:left="480" w:hanging="480"/>
+        <w:rPr>
+          <w:rFonts w:ascii="Times New Roman" w:hAnsi="Times New Roman" w:cs="Times New Roman"/>
+          <w:noProof/>
+          <w:sz w:val="24"/>
+          <w:szCs w:val="24"/>
+        </w:rPr>
+      </w:pPr>
+      <w:r>
+        <w:rPr>
+          <w:rFonts w:ascii="Times New Roman" w:hAnsi="Times New Roman" w:cs="Times New Roman"/>
+          <w:noProof/>
+          <w:sz w:val="24"/>
+          <w:szCs w:val="24"/>
+        </w:rPr>
+        <w:t xml:space="preserve">Syarifuddinn, M. (2020). ANALISIS SENTIMEN OPINI PUBLIK TERHADAP EFEK PSBB PADA TWITTER DENGAN ALGORITMA DECISION TREE,KNN, DAN NAÏVE BAYES. </w:t>
+      </w:r>
+      <w:r>
+        <w:rPr>
+          <w:rFonts w:ascii="Times New Roman" w:hAnsi="Times New Roman" w:cs="Times New Roman"/>
+          <w:i/>
+          <w:iCs/>
+          <w:noProof/>
+          <w:sz w:val="24"/>
+          <w:szCs w:val="24"/>
+        </w:rPr>
+        <w:t>INTI Nusa Mandiri</w:t>
+      </w:r>
+      <w:r>
+        <w:rPr>
+          <w:rFonts w:ascii="Times New Roman" w:hAnsi="Times New Roman" w:cs="Times New Roman"/>
+          <w:noProof/>
+          <w:sz w:val="24"/>
+          <w:szCs w:val="24"/>
+        </w:rPr>
+        <w:t xml:space="preserve">, </w:t>
+      </w:r>
+      <w:r>
+        <w:rPr>
+          <w:rFonts w:ascii="Times New Roman" w:hAnsi="Times New Roman" w:cs="Times New Roman"/>
+          <w:i/>
+          <w:iCs/>
+          <w:noProof/>
+          <w:sz w:val="24"/>
+          <w:szCs w:val="24"/>
+        </w:rPr>
+        <w:t>15</w:t>
+      </w:r>
+      <w:r>
+        <w:rPr>
+          <w:rFonts w:ascii="Times New Roman" w:hAnsi="Times New Roman" w:cs="Times New Roman"/>
+          <w:noProof/>
+          <w:sz w:val="24"/>
+          <w:szCs w:val="24"/>
+        </w:rPr>
+        <w:t>(1), 87–94. https://doi.org/10.33480/INTI.V15I1.1433</w:t>
+      </w:r>
+    </w:p>
+    <w:p>
+      <w:pPr>
+        <w:widowControl w:val="0"/>
+        <w:autoSpaceDE w:val="0"/>
+        <w:autoSpaceDN w:val="0"/>
+        <w:adjustRightInd w:val="0"/>
+        <w:spacing w:after="0" w:line="360" w:lineRule="auto"/>
+        <w:ind w:left="480" w:hanging="480"/>
+        <w:rPr>
+          <w:rFonts w:ascii="Times New Roman" w:hAnsi="Times New Roman" w:cs="Times New Roman"/>
+          <w:noProof/>
+          <w:sz w:val="24"/>
+          <w:szCs w:val="24"/>
+        </w:rPr>
+      </w:pPr>
+      <w:r>
+        <w:rPr>
+          <w:rFonts w:ascii="Times New Roman" w:hAnsi="Times New Roman" w:cs="Times New Roman"/>
+          <w:noProof/>
+          <w:sz w:val="24"/>
+          <w:szCs w:val="24"/>
+        </w:rPr>
+        <w:lastRenderedPageBreak/>
         <w:t xml:space="preserve">Tangirala, S. (2020). Evaluating the impact of GINI index and information gain on classification using decision tree classifier algorithm. </w:t>
       </w:r>
       <w:r>

</xml_diff>

<commit_message>
memberikan penjelasan mengenai analisis sentimen menuju penjelasan jurnal penelitian
</commit_message>
<xml_diff>
--- a/Pengajuan-judul/NLP/Judul analisa opini publik Twitter mengenai piala dunia qatar 2022/MuhammadReza-2019470055_PengajuanProposal_NLP.docx
+++ b/Pengajuan-judul/NLP/Judul analisa opini publik Twitter mengenai piala dunia qatar 2022/MuhammadReza-2019470055_PengajuanProposal_NLP.docx
@@ -6017,7 +6017,7 @@
           <w:sz w:val="24"/>
           <w:szCs w:val="24"/>
         </w:rPr>
-        <w:instrText>ADDIN CSL_CITATION {"citationItems":[{"id":"ITEM-1","itemData":{"ISSN":"2623-1700","abstract":"Perkembangan teknologi yang begitu pesat tidak terelakkan lagi. Media sosial kini menjadi sarana media komunikasi yang paling mudah digunakan orang banyak. Dengan media sosial, banyak penilaian sentimen yang dapat diteliti. Salah satunya Twitter. Dengan twitter, pengguna dapat melakukan review sebuah produk berdasarkan pengalaman yang mereka alami. Tokopedia misalnya, platform e-commerce dengan jutaan akun pembeli tentunya seringkali mendapatkan respon positif atau negatif. Melalui twitter, tokopedia menyediakan layanan konsumen dengan akun @TokopediaCare. Analisa sentimen terhadap review pengguna tokopedia pada akun tersebut memberikan indikator yang berguna untuk berbagai tujuan yang dapat ditemukan dalam komentar, umpan balik ataupun kritik. Data kicauan yang telah dikumpulkan dari twitter diolah terlebih dahulu dipecah menjadi kata sehingga dapat memudahkan dalam mengklasifikasi jenis kata. Penelitian ini menggunakan algoritma Synthetic Minority Oversampling Technique (SMOTE), Naïve Bayes, Adaptive Boosting (AdaBoost), Support Vector Machine (SVM) dan  Support Vector Machine Particle Swarm Optimization (SVM PSO) yang pengujiannya akan membandingkan dari campuran metode tersebut untuk mengetahui metode mana yang paling ideal dalam menentukan sentimen analisa pada kicauan twitter tokopedia. Dengan pengolahan hasil uji menggabungkan Synthetic Minority Oversampling Technique (SMOTE) dan Support Vector Machine Particle Swarm Optimization (SVM PSO) menghasilkan nilai terbaik yaitu Accuracy 76,05%, Precision 77,23%, Recall 74.14% dan AUC 0,826.","author":[{"dropping-particle":"","family":"Algoritma Klasifikasi Text Mining Untuk Analisa Sentimen Pada Akun Twitter Tokopediacare Romy Triadi Sulistyo","given":"Komparasi","non-dropping-particle":"","parse-names":false,"suffix":""},{"dropping-particle":"","family":"Mirza Kurnia Fatoni","given":"Raden","non-dropping-particle":"","parse-names":false,"suffix":""},{"dropping-particle":"","family":"Miftah Sururi","given":"Dede","non-dropping-particle":"","parse-names":false,"suffix":""},{"dropping-particle":"","family":"Telaumbanua","given":"Emrina","non-dropping-particle":"","parse-names":false,"suffix":""},{"dropping-particle":"","family":"Hasoko Wibowo","given":"Gigih","non-dropping-particle":"","parse-names":false,"suffix":""},{"dropping-particle":"","family":"Dwi Saputra","given":"Dedi","non-dropping-particle":"","parse-names":false,"suffix":""}],"container-title":"Jurnal Teknologi Informasi","id":"ITEM-1","issue":"1","issued":{"date-parts":[["2022","6","30"]]},"page":"71-75","title":"Komparasi Algoritma Klasifikasi Text Mining Untuk Analisa Sentimen Pada Akun Twitter Tokopediacare","type":"article-journal","volume":"8"},"uris":["http://www.mendeley.com/documents/?uuid=447b6e0d-15f8-32e0-9683-47504baca587"]}],"mendeley":{"formattedCitation":"(Algoritma Klasifikasi Text Mining Untuk Analisa Sentimen Pada Akun Twitter Tokopediacare Romy Triadi Sulistyo et al., 2022)","plainTextFormattedCitation":"(Algoritma Klasifikasi Text Mining Untuk Analisa Sentimen Pada Akun Twitter Tokopediacare Romy Triadi Sulistyo et al., 2022)","previouslyFormattedCitation":"(Algoritma Klasifikasi Text Mining Untuk Analisa Sentimen Pada Akun Twitter Tokopediacare Romy Triadi Sulistyo et al., 2022)"},"properties":{"noteIndex":0},"schema":"https://github.com/citation-style-language/schema/raw/master/csl-citation.json"}</w:instrText>
+        <w:instrText>ADDIN CSL_CITATION {"citationItems":[{"id":"ITEM-1","itemData":{"ISSN":"2623-1700","abstract":"Perkembangan teknologi yang begitu pesat tidak terelakkan lagi. Media sosial kini menjadi sarana media komunikasi yang paling mudah digunakan orang banyak. Dengan media sosial, banyak penilaian sentimen yang dapat diteliti. Salah satunya Twitter. Dengan twitter, pengguna dapat melakukan review sebuah produk berdasarkan pengalaman yang mereka alami. Tokopedia misalnya, platform e-commerce dengan jutaan akun pembeli tentunya seringkali mendapatkan respon positif atau negatif. Melalui twitter, tokopedia menyediakan layanan konsumen dengan akun @TokopediaCare. Analisa sentimen terhadap review pengguna tokopedia pada akun tersebut memberikan indikator yang berguna untuk berbagai tujuan yang dapat ditemukan dalam komentar, umpan balik ataupun kritik. Data kicauan yang telah dikumpulkan dari twitter diolah terlebih dahulu dipecah menjadi kata sehingga dapat memudahkan dalam mengklasifikasi jenis kata. Penelitian ini menggunakan algoritma Synthetic Minority Oversampling Technique (SMOTE), Naïve Bayes, Adaptive Boosting (AdaBoost), Support Vector Machine (SVM) dan Support Vector Machine Particle Swarm Optimization (SVM PSO) yang pengujiannya akan membandingkan dari campuran metode tersebut untuk mengetahui metode mana yang paling ideal dalam menentukan sentimen analisa pada kicauan twitter tokopedia. Dengan pengolahan hasil uji menggabungkan Synthetic Minority Oversampling Technique (SMOTE) dan Support Vector Machine Particle Swarm Optimization (SVM PSO) menghasilkan nilai terbaik yaitu Accuracy 76,05%, Precision 77,23%, Recall 74.14% dan AUC 0,826.","author":[{"dropping-particle":"","family":"Romy Triadi Sulistyo","given":"Komparasi","non-dropping-particle":"","parse-names":false,"suffix":""},{"dropping-particle":"","family":"Mirza Kurnia Fatoni","given":"Raden","non-dropping-particle":"","parse-names":false,"suffix":""},{"dropping-particle":"","family":"Miftah Sururi","given":"Dede","non-dropping-particle":"","parse-names":false,"suffix":""},{"dropping-particle":"","family":"Telaumbanua","given":"Emrina","non-dropping-particle":"","parse-names":false,"suffix":""},{"dropping-particle":"","family":"Hasoko Wibowo","given":"Gigih","non-dropping-particle":"","parse-names":false,"suffix":""},{"dropping-particle":"","family":"Dwi Saputra","given":"Dedi","non-dropping-particle":"","parse-names":false,"suffix":""}],"container-title":"Jurnal Teknologi Informasi","id":"ITEM-1","issue":"1","issued":{"date-parts":[["2022","6","30"]]},"page":"71-75","title":"Komparasi Algoritma Klasifikasi Text Mining Untuk Analisa Sentimen Pada Akun Twitter Tokopediacare","type":"article-journal","volume":"8"},"uris":["http://www.mendeley.com/documents/?uuid=447b6e0d-15f8-32e0-9683-47504baca587"]}],"mendeley":{"formattedCitation":"(Romy Triadi Sulistyo et al., 2022)","plainTextFormattedCitation":"(Romy Triadi Sulistyo et al., 2022)","previouslyFormattedCitation":"(Romy Triadi Sulistyo et al., 2022)"},"properties":{"noteIndex":0},"schema":"https://github.com/citation-style-language/schema/raw/master/csl-citation.json"}</w:instrText>
       </w:r>
       <w:r>
         <w:rPr>
@@ -6034,7 +6034,7 @@
           <w:sz w:val="24"/>
           <w:szCs w:val="24"/>
         </w:rPr>
-        <w:t>(Algoritma Klasifikasi Text Mining Untuk Analisa Sentimen Pada Akun Twitter Tokopediacare Romy Triadi Sulistyo et al., 2022)</w:t>
+        <w:t>(Romy Triadi Sulistyo et al., 2022)</w:t>
       </w:r>
       <w:r>
         <w:rPr>
@@ -6050,7 +6050,7 @@
           <w:sz w:val="24"/>
           <w:szCs w:val="24"/>
         </w:rPr>
-        <w:t xml:space="preserve">. </w:t>
+        <w:t>.</w:t>
       </w:r>
     </w:p>
     <w:p>
@@ -6071,6 +6071,71 @@
           <w:sz w:val="24"/>
           <w:szCs w:val="24"/>
         </w:rPr>
+        <w:t xml:space="preserve">Analisis sentimen, sering dikenal sebagai penambangan opini, adalah semacam pengolah kata yang melacak perasaan orang terhadap item atau subjek tertentu </w:t>
+      </w:r>
+      <w:r>
+        <w:rPr>
+          <w:rFonts w:ascii="Times New Roman" w:hAnsi="Times New Roman" w:cs="Times New Roman"/>
+          <w:sz w:val="24"/>
+          <w:szCs w:val="24"/>
+        </w:rPr>
+        <w:fldChar w:fldCharType="begin" w:fldLock="1"/>
+      </w:r>
+      <w:r>
+        <w:rPr>
+          <w:rFonts w:ascii="Times New Roman" w:hAnsi="Times New Roman" w:cs="Times New Roman"/>
+          <w:sz w:val="24"/>
+          <w:szCs w:val="24"/>
+        </w:rPr>
+        <w:instrText>ADDIN CSL_CITATION {"citationItems":[{"id":"ITEM-1","itemData":{"DOI":"10.14421/jiska.2018.31-01","ISSN":"2527-5836","abstract":"AbstractThis research is made to implement the KNN (K-Nearest Neighbor) algorithm for sentiment analysis Twitter about Jakarta Governor Election 2017. The object is 2000 data tweets in Indonesia collected from Twitter during Januari 2017 using Python package called Twitterscraper. The methode used in sentiment analysis system is KNN with TF-IDF term weighting and Cosine similarity measure. As the test result, the highest accuracy is 67,2% when k=5, the highest precision is 56,94% with k=5, and the highest recall 78,24% with k=15.Keywords : K – Nearest Neighbor, Twitterscraper, TF-IDF, Cosine Similarity Penelitian ini dibuat untuk mengimplementasikan algoritma KNN (K - Nearest Neighbor) dalam analisis sentimen pengguna Twitter tentang topik Pilkada DKI 2017. Data tweet yang digunakan adalah sebanyak 2000 data tweet berbahasa Indonesia yang dikumpulkan selama bulan Januari 2017 menggunakan package Python bernama Twitterscraper. Menggunakan algoritma KNN dengan pembobotan kata TF-IDF dan fungsi Cosine Similarity, akan dilakukan pengklasifikasian nilai sentimen ke dalam dua kelas : positif dan negatif. Dari hasil pengujian diketahui bahwa nilai akurasi terbesar adalah 67,2% ketika k=5, presisi tertinggi 56,94% ketika k=5, dan recall 78,24% dengan k=15.Kata Kunci : K – Nearest Neighbor, Twitterscraper, TF-IDF, Cosine Similarity","author":[{"dropping-particle":"","family":"Deviyanto","given":"Akhmad","non-dropping-particle":"","parse-names":false,"suffix":""},{"dropping-particle":"","family":"Wahyudi","given":"Muhammad Didik Rohmad","non-dropping-particle":"","parse-names":false,"suffix":""}],"container-title":"JISKA (Jurnal Informatika Sunan Kalijaga)","id":"ITEM-1","issue":"1","issued":{"date-parts":[["2018","12","10"]]},"page":"1","publisher":"Al-Jamiah Research Centre","title":"PENERAPAN ANALISIS SENTIMEN PADA PENGGUNA TWITTER MENGGUNAKAN METODE K-NEAREST NEIGHBOR","type":"article-journal","volume":"3"},"uris":["http://www.mendeley.com/documents/?uuid=c6b7af6a-caad-3452-bf8f-be1ff0ff6768"]}],"mendeley":{"formattedCitation":"(Deviyanto &amp; Wahyudi, 2018)","plainTextFormattedCitation":"(Deviyanto &amp; Wahyudi, 2018)"},"properties":{"noteIndex":0},"schema":"https://github.com/citation-style-language/schema/raw/master/csl-citation.json"}</w:instrText>
+      </w:r>
+      <w:r>
+        <w:rPr>
+          <w:rFonts w:ascii="Times New Roman" w:hAnsi="Times New Roman" w:cs="Times New Roman"/>
+          <w:sz w:val="24"/>
+          <w:szCs w:val="24"/>
+        </w:rPr>
+        <w:fldChar w:fldCharType="separate"/>
+      </w:r>
+      <w:r>
+        <w:rPr>
+          <w:rFonts w:ascii="Times New Roman" w:hAnsi="Times New Roman" w:cs="Times New Roman"/>
+          <w:noProof/>
+          <w:sz w:val="24"/>
+          <w:szCs w:val="24"/>
+        </w:rPr>
+        <w:t>(Deviyanto &amp; Wahyudi, 2018)</w:t>
+      </w:r>
+      <w:r>
+        <w:rPr>
+          <w:rFonts w:ascii="Times New Roman" w:hAnsi="Times New Roman" w:cs="Times New Roman"/>
+          <w:sz w:val="24"/>
+          <w:szCs w:val="24"/>
+        </w:rPr>
+        <w:fldChar w:fldCharType="end"/>
+      </w:r>
+      <w:r>
+        <w:rPr>
+          <w:rFonts w:ascii="Times New Roman" w:hAnsi="Times New Roman" w:cs="Times New Roman"/>
+          <w:sz w:val="24"/>
+          <w:szCs w:val="24"/>
+        </w:rPr>
+        <w:t>.</w:t>
+      </w:r>
+      <w:r>
+        <w:rPr>
+          <w:rFonts w:ascii="Times New Roman" w:hAnsi="Times New Roman" w:cs="Times New Roman"/>
+          <w:sz w:val="24"/>
+          <w:szCs w:val="24"/>
+        </w:rPr>
+        <w:t xml:space="preserve"> </w:t>
+      </w:r>
+      <w:r>
+        <w:rPr>
+          <w:rFonts w:ascii="Times New Roman" w:hAnsi="Times New Roman" w:cs="Times New Roman"/>
+          <w:sz w:val="24"/>
+          <w:szCs w:val="24"/>
+        </w:rPr>
         <w:t>Analisis sentimen</w:t>
       </w:r>
       <w:r>
@@ -6143,7 +6208,7 @@
           <w:sz w:val="24"/>
           <w:szCs w:val="24"/>
         </w:rPr>
-        <w:instrText>ADDIN CSL_CITATION {"citationItems":[{"id":"ITEM-1","itemData":{"DOI":"10.33365/JTK.V15I1.744","ISSN":"2656-3525","abstract":"Pertumbuhan twitter terus meningkat setiap waktu, sehingga hal tersebut dimanfaatkan para pengguna twitter untuk menyampaikan informasi berupa kritik maupun saran kepada pelayanan yang diberikan BMKG Nasional dengan lebih mudah. Metode yang digunakan dalam penelitian ini adalah klasifikasi data adalah Naïve Bayes Classifier (NBC). Sistem yang dikembangkan dengan menggunakan  data internal yang diambil dari internet/twitter untuk proses penentuan kalimat termasuk opini positif, netral atau negatif. Penentuan tersebut digolongkan sebagai proses pengklasifikasian. Serta menggunakan Application Python 3.74. Hasil Penelitian ini masuk kedalam fined grained sentiment analysis yaitu analisis pada suatu kalimat komentar. Data tersebut akan diproses menggunakan text mining, kemudian dilanjutkan dengan mengklasifikasikan tweet ke dalam tiga kelas, yaitu positif, negatif, dan netral. Klasifikasi ini menggunakan algoritma naive bayes. Klasifikasi dapat memberikan kemudahan bagi pengguna untuk melihat opini positif, negatif, dan netral.   Hasil uji akurasi pada metode naive bayes untuk klasifikasi yaitu 69.97%.","author":[{"dropping-particle":"","family":"Darwis","given":"Dedi","non-dropping-particle":"","parse-names":false,"suffix":""},{"dropping-particle":"","family":"Siskawati","given":"Nery","non-dropping-particle":"","parse-names":false,"suffix":""},{"dropping-particle":"","family":"Abidin","given":"Zaenal","non-dropping-particle":"","parse-names":false,"suffix":""}],"container-title":"Jurnal Tekno Kompak","id":"ITEM-1","issue":"1","issued":{"date-parts":[["2021","2","17"]]},"page":"131-145","publisher":"Universitas Teknokrat Indonesia","title":"PENERAPAN ALGORITMA NAIVE BAYES UNTUK ANALISIS SENTIMEN REVIEW DATA TWITTER BMKG NASIONAL","type":"article-journal","volume":"15"},"uris":["http://www.mendeley.com/documents/?uuid=46a9081e-f792-3c75-8845-2d9824032d03"]}],"mendeley":{"formattedCitation":"(Darwis et al., 2021)","plainTextFormattedCitation":"(Darwis et al., 2021)"},"properties":{"noteIndex":0},"schema":"https://github.com/citation-style-language/schema/raw/master/csl-citation.json"}</w:instrText>
+        <w:instrText>ADDIN CSL_CITATION {"citationItems":[{"id":"ITEM-1","itemData":{"DOI":"10.33365/JTK.V15I1.744","ISSN":"2656-3525","abstract":"Pertumbuhan twitter terus meningkat setiap waktu, sehingga hal tersebut dimanfaatkan para pengguna twitter untuk menyampaikan informasi berupa kritik maupun saran kepada pelayanan yang diberikan BMKG Nasional dengan lebih mudah. Metode yang digunakan dalam penelitian ini adalah klasifikasi data adalah Naïve Bayes Classifier (NBC). Sistem yang dikembangkan dengan menggunakan  data internal yang diambil dari internet/twitter untuk proses penentuan kalimat termasuk opini positif, netral atau negatif. Penentuan tersebut digolongkan sebagai proses pengklasifikasian. Serta menggunakan Application Python 3.74. Hasil Penelitian ini masuk kedalam fined grained sentiment analysis yaitu analisis pada suatu kalimat komentar. Data tersebut akan diproses menggunakan text mining, kemudian dilanjutkan dengan mengklasifikasikan tweet ke dalam tiga kelas, yaitu positif, negatif, dan netral. Klasifikasi ini menggunakan algoritma naive bayes. Klasifikasi dapat memberikan kemudahan bagi pengguna untuk melihat opini positif, negatif, dan netral.   Hasil uji akurasi pada metode naive bayes untuk klasifikasi yaitu 69.97%.","author":[{"dropping-particle":"","family":"Darwis","given":"Dedi","non-dropping-particle":"","parse-names":false,"suffix":""},{"dropping-particle":"","family":"Siskawati","given":"Nery","non-dropping-particle":"","parse-names":false,"suffix":""},{"dropping-particle":"","family":"Abidin","given":"Zaenal","non-dropping-particle":"","parse-names":false,"suffix":""}],"container-title":"Jurnal Tekno Kompak","id":"ITEM-1","issue":"1","issued":{"date-parts":[["2021","2","17"]]},"page":"131-145","publisher":"Universitas Teknokrat Indonesia","title":"PENERAPAN ALGORITMA NAIVE BAYES UNTUK ANALISIS SENTIMEN REVIEW DATA TWITTER BMKG NASIONAL","type":"article-journal","volume":"15"},"uris":["http://www.mendeley.com/documents/?uuid=46a9081e-f792-3c75-8845-2d9824032d03"]}],"mendeley":{"formattedCitation":"(Darwis et al., 2021)","plainTextFormattedCitation":"(Darwis et al., 2021)","previouslyFormattedCitation":"(Darwis et al., 2021)"},"properties":{"noteIndex":0},"schema":"https://github.com/citation-style-language/schema/raw/master/csl-citation.json"}</w:instrText>
       </w:r>
       <w:r>
         <w:rPr>
@@ -6169,30 +6234,6 @@
           <w:szCs w:val="24"/>
         </w:rPr>
         <w:fldChar w:fldCharType="end"/>
-      </w:r>
-      <w:r>
-        <w:rPr>
-          <w:rFonts w:ascii="Times New Roman" w:hAnsi="Times New Roman" w:cs="Times New Roman"/>
-          <w:sz w:val="24"/>
-          <w:szCs w:val="24"/>
-        </w:rPr>
-        <w:t>.</w:t>
-      </w:r>
-      <w:r>
-        <w:rPr>
-          <w:rFonts w:ascii="Times New Roman" w:hAnsi="Times New Roman" w:cs="Times New Roman"/>
-          <w:sz w:val="24"/>
-          <w:szCs w:val="24"/>
-        </w:rPr>
-        <w:t xml:space="preserve"> Lalu analisis sentimen merup</w:t>
-      </w:r>
-      <w:r>
-        <w:rPr>
-          <w:rFonts w:ascii="Times New Roman" w:hAnsi="Times New Roman" w:cs="Times New Roman"/>
-          <w:sz w:val="24"/>
-          <w:szCs w:val="24"/>
-        </w:rPr>
-        <w:t>akan salah satu cabang ilmu</w:t>
       </w:r>
       <w:r>
         <w:rPr>
@@ -7772,7 +7813,7 @@
           <w:sz w:val="24"/>
           <w:szCs w:val="24"/>
         </w:rPr>
-        <w:instrText>ADDIN CSL_CITATION {"citationItems":[{"id":"ITEM-1","itemData":{"DOI":"10.14421/jiska.2018.31-01","ISSN":"2527-5836","abstract":"AbstractThis research is made to implement the KNN (K-Nearest Neighbor) algorithm for sentiment analysis Twitter about Jakarta Governor Election 2017. The object is 2000 data tweets in Indonesia collected from Twitter during Januari 2017 using Python package called Twitterscraper. The methode used in sentiment analysis system is KNN with TF-IDF term weighting and Cosine similarity measure. As the test result, the highest accuracy is 67,2% when k=5, the highest precision is 56,94% with k=5, and the highest recall 78,24% with k=15.Keywords : K – Nearest Neighbor, Twitterscraper, TF-IDF, Cosine Similarity Penelitian ini dibuat untuk mengimplementasikan algoritma KNN (K - Nearest Neighbor) dalam analisis sentimen pengguna Twitter tentang topik Pilkada DKI 2017. Data tweet yang digunakan adalah sebanyak 2000 data tweet berbahasa Indonesia yang dikumpulkan selama bulan Januari 2017 menggunakan package Python bernama Twitterscraper. Menggunakan algoritma KNN dengan pembobotan kata TF-IDF dan fungsi Cosine Similarity, akan dilakukan pengklasifikasian nilai sentimen ke dalam dua kelas : positif dan negatif. Dari hasil pengujian diketahui bahwa nilai akurasi terbesar adalah 67,2% ketika k=5, presisi tertinggi 56,94% ketika k=5, dan recall 78,24% dengan k=15.Kata Kunci : K – Nearest Neighbor, Twitterscraper, TF-IDF, Cosine Similarity","author":[{"dropping-particle":"","family":"Deviyanto","given":"Akhmad","non-dropping-particle":"","parse-names":false,"suffix":""},{"dropping-particle":"","family":"Wahyudi","given":"Muhammad Didik Rohmad","non-dropping-particle":"","parse-names":false,"suffix":""}],"container-title":"JISKA (Jurnal Informatika Sunan Kalijaga)","id":"ITEM-1","issue":"1","issued":{"date-parts":[["2018","12","10"]]},"page":"1","publisher":"Al-Jamiah Research Centre","title":"PENERAPAN ANALISIS SENTIMEN PADA PENGGUNA TWITTER MENGGUNAKAN METODE K-NEAREST NEIGHBOR","type":"article-journal","volume":"3"},"uris":["http://www.mendeley.com/documents/?uuid=c6b7af6a-caad-3452-bf8f-be1ff0ff6768"]}],"mendeley":{"formattedCitation":"(Deviyanto &amp; Wahyudi, 2018)","plainTextFormattedCitation":"(Deviyanto &amp; Wahyudi, 2018)","previouslyFormattedCitation":"(Deviyanto &amp; Wahyudi, 2018)"},"properties":{"noteIndex":0},"schema":"https://github.com/citation-style-language/schema/raw/master/csl-citation.json"}</w:instrText>
+        <w:instrText>ADDIN CSL_CITATION {"citationItems":[{"id":"ITEM-1","itemData":{"DOI":"10.14421/jiska.2018.31-01","ISSN":"2527-5836","abstract":"AbstractThis research is made to implement the KNN (K-Nearest Neighbor) algorithm for sentiment analysis Twitter about Jakarta Governor Election 2017. The object is 2000 data tweets in Indonesia collected from Twitter during Januari 2017 using Python package called Twitterscraper. The methode used in sentiment analysis system is KNN with TF-IDF term weighting and Cosine similarity measure. As the test result, the highest accuracy is 67,2% when k=5, the highest precision is 56,94% with k=5, and the highest recall 78,24% with k=15.Keywords : K – Nearest Neighbor, Twitterscraper, TF-IDF, Cosine Similarity Penelitian ini dibuat untuk mengimplementasikan algoritma KNN (K - Nearest Neighbor) dalam analisis sentimen pengguna Twitter tentang topik Pilkada DKI 2017. Data tweet yang digunakan adalah sebanyak 2000 data tweet berbahasa Indonesia yang dikumpulkan selama bulan Januari 2017 menggunakan package Python bernama Twitterscraper. Menggunakan algoritma KNN dengan pembobotan kata TF-IDF dan fungsi Cosine Similarity, akan dilakukan pengklasifikasian nilai sentimen ke dalam dua kelas : positif dan negatif. Dari hasil pengujian diketahui bahwa nilai akurasi terbesar adalah 67,2% ketika k=5, presisi tertinggi 56,94% ketika k=5, dan recall 78,24% dengan k=15.Kata Kunci : K – Nearest Neighbor, Twitterscraper, TF-IDF, Cosine Similarity","author":[{"dropping-particle":"","family":"Deviyanto","given":"Akhmad","non-dropping-particle":"","parse-names":false,"suffix":""},{"dropping-particle":"","family":"Wahyudi","given":"Muhammad Didik Rohmad","non-dropping-particle":"","parse-names":false,"suffix":""}],"container-title":"JISKA (Jurnal Informatika Sunan Kalijaga)","id":"ITEM-1","issue":"1","issued":{"date-parts":[["2018","12","10"]]},"page":"1","publisher":"Al-Jamiah Research Centre","title":"PENERAPAN ANALISIS SENTIMEN PADA PENGGUNA TWITTER MENGGUNAKAN METODE K-NEAREST NEIGHBOR","type":"article-journal","volume":"3"},"uris":["http://www.mendeley.com/documents/?uuid=c6b7af6a-caad-3452-bf8f-be1ff0ff6768"]}],"mendeley":{"formattedCitation":"(Deviyanto &amp; Wahyudi, 2018)","plainTextFormattedCitation":"(Deviyanto &amp; Wahyudi, 2018)","previouslyFormattedCitation":"(Deviyanto &amp; Wahyudi, 2018b)"},"properties":{"noteIndex":0},"schema":"https://github.com/citation-style-language/schema/raw/master/csl-citation.json"}</w:instrText>
       </w:r>
       <w:r>
         <w:rPr>
@@ -9603,7 +9644,7 @@
           <w:sz w:val="24"/>
           <w:szCs w:val="24"/>
         </w:rPr>
-        <w:instrText>ADDIN CSL_CITATION {"citationItems":[{"id":"ITEM-1","itemData":{"DOI":"10.14421/jiska.2018.31-01","ISSN":"2527-5836","abstract":"AbstractThis research is made to implement the KNN (K-Nearest Neighbor) algorithm for sentiment analysis Twitter about Jakarta Governor Election 2017. The object is 2000 data tweets in Indonesia collected from Twitter during Januari 2017 using Python package called Twitterscraper. The methode used in sentiment analysis system is KNN with TF-IDF term weighting and Cosine similarity measure. As the test result, the highest accuracy is 67,2% when k=5, the highest precision is 56,94% with k=5, and the highest recall 78,24% with k=15.Keywords : K – Nearest Neighbor, Twitterscraper, TF-IDF, Cosine Similarity Penelitian ini dibuat untuk mengimplementasikan algoritma KNN (K - Nearest Neighbor) dalam analisis sentimen pengguna Twitter tentang topik Pilkada DKI 2017. Data tweet yang digunakan adalah sebanyak 2000 data tweet berbahasa Indonesia yang dikumpulkan selama bulan Januari 2017 menggunakan package Python bernama Twitterscraper. Menggunakan algoritma KNN dengan pembobotan kata TF-IDF dan fungsi Cosine Similarity, akan dilakukan pengklasifikasian nilai sentimen ke dalam dua kelas : positif dan negatif. Dari hasil pengujian diketahui bahwa nilai akurasi terbesar adalah 67,2% ketika k=5, presisi tertinggi 56,94% ketika k=5, dan recall 78,24% dengan k=15.Kata Kunci : K – Nearest Neighbor, Twitterscraper, TF-IDF, Cosine Similarity","author":[{"dropping-particle":"","family":"Deviyanto","given":"Akhmad","non-dropping-particle":"","parse-names":false,"suffix":""},{"dropping-particle":"","family":"Wahyudi","given":"Muhammad Didik Rohmad","non-dropping-particle":"","parse-names":false,"suffix":""}],"container-title":"JISKA (Jurnal Informatika Sunan Kalijaga)","id":"ITEM-1","issue":"1","issued":{"date-parts":[["2018","12","10"]]},"page":"1","publisher":"Al-Jamiah Research Centre","title":"PENERAPAN ANALISIS SENTIMEN PADA PENGGUNA TWITTER MENGGUNAKAN METODE K-NEAREST NEIGHBOR","type":"article-journal","volume":"3"},"uris":["http://www.mendeley.com/documents/?uuid=c6b7af6a-caad-3452-bf8f-be1ff0ff6768"]}],"mendeley":{"formattedCitation":"(Deviyanto &amp; Wahyudi, 2018)","plainTextFormattedCitation":"(Deviyanto &amp; Wahyudi, 2018)","previouslyFormattedCitation":"(Deviyanto &amp; Wahyudi, 2018)"},"properties":{"noteIndex":0},"schema":"https://github.com/citation-style-language/schema/raw/master/csl-citation.json"}</w:instrText>
+        <w:instrText>ADDIN CSL_CITATION {"citationItems":[{"id":"ITEM-1","itemData":{"DOI":"10.14421/jiska.2018.31-01","ISSN":"2527-5836","abstract":"AbstractThis research is made to implement the KNN (K-Nearest Neighbor) algorithm for sentiment analysis Twitter about Jakarta Governor Election 2017. The object is 2000 data tweets in Indonesia collected from Twitter during Januari 2017 using Python package called Twitterscraper. The methode used in sentiment analysis system is KNN with TF-IDF term weighting and Cosine similarity measure. As the test result, the highest accuracy is 67,2% when k=5, the highest precision is 56,94% with k=5, and the highest recall 78,24% with k=15.Keywords : K – Nearest Neighbor, Twitterscraper, TF-IDF, Cosine Similarity Penelitian ini dibuat untuk mengimplementasikan algoritma KNN (K - Nearest Neighbor) dalam analisis sentimen pengguna Twitter tentang topik Pilkada DKI 2017. Data tweet yang digunakan adalah sebanyak 2000 data tweet berbahasa Indonesia yang dikumpulkan selama bulan Januari 2017 menggunakan package Python bernama Twitterscraper. Menggunakan algoritma KNN dengan pembobotan kata TF-IDF dan fungsi Cosine Similarity, akan dilakukan pengklasifikasian nilai sentimen ke dalam dua kelas : positif dan negatif. Dari hasil pengujian diketahui bahwa nilai akurasi terbesar adalah 67,2% ketika k=5, presisi tertinggi 56,94% ketika k=5, dan recall 78,24% dengan k=15.Kata Kunci : K – Nearest Neighbor, Twitterscraper, TF-IDF, Cosine Similarity","author":[{"dropping-particle":"","family":"Deviyanto","given":"Akhmad","non-dropping-particle":"","parse-names":false,"suffix":""},{"dropping-particle":"","family":"Wahyudi","given":"Muhammad Didik Rohmad","non-dropping-particle":"","parse-names":false,"suffix":""}],"container-title":"JISKA (Jurnal Informatika Sunan Kalijaga)","id":"ITEM-1","issue":"1","issued":{"date-parts":[["2018","12","10"]]},"page":"1","publisher":"Al-Jamiah Research Centre","title":"PENERAPAN ANALISIS SENTIMEN PADA PENGGUNA TWITTER MENGGUNAKAN METODE K-NEAREST NEIGHBOR","type":"article-journal","volume":"3"},"uris":["http://www.mendeley.com/documents/?uuid=c6b7af6a-caad-3452-bf8f-be1ff0ff6768"]}],"mendeley":{"formattedCitation":"(Deviyanto &amp; Wahyudi, 2018)","plainTextFormattedCitation":"(Deviyanto &amp; Wahyudi, 2018)","previouslyFormattedCitation":"(Deviyanto &amp; Wahyudi, 2018b)"},"properties":{"noteIndex":0},"schema":"https://github.com/citation-style-language/schema/raw/master/csl-citation.json"}</w:instrText>
       </w:r>
       <w:r>
         <w:rPr>
@@ -13889,18 +13930,18 @@
           <w:sz w:val="24"/>
           <w:szCs w:val="24"/>
         </w:rPr>
-        <w:t xml:space="preserve">Algoritma Klasifikasi Text Mining Untuk Analisa Sentimen Pada Akun Twitter Tokopediacare Romy Triadi Sulistyo, K., Mirza Kurnia Fatoni, R., Miftah Sururi, D., Telaumbanua, E., Hasoko Wibowo, G., &amp; Dwi Saputra, D. (2022). Komparasi Algoritma Klasifikasi Text Mining Untuk Analisa Sentimen Pada Akun Twitter Tokopediacare. </w:t>
-      </w:r>
-      <w:r>
-        <w:rPr>
-          <w:rFonts w:ascii="Times New Roman" w:hAnsi="Times New Roman" w:cs="Times New Roman"/>
-          <w:i/>
-          <w:iCs/>
-          <w:noProof/>
-          <w:sz w:val="24"/>
-          <w:szCs w:val="24"/>
-        </w:rPr>
-        <w:t>Jurnal Teknologi Informasi</w:t>
+        <w:t xml:space="preserve">Andersson, S., Bengtsson, L., &amp; Svensson, Å. (2021). Mega-sport football events’ influence on destination images: A study of the of 2016 UEFA European Football Championship in France, the 2018 FIFA World Cup in Russia, and the 2022 FIFA World Cup in Qatar. </w:t>
+      </w:r>
+      <w:r>
+        <w:rPr>
+          <w:rFonts w:ascii="Times New Roman" w:hAnsi="Times New Roman" w:cs="Times New Roman"/>
+          <w:i/>
+          <w:iCs/>
+          <w:noProof/>
+          <w:sz w:val="24"/>
+          <w:szCs w:val="24"/>
+        </w:rPr>
+        <w:t>Journal of Destination Marketing and Management</w:t>
       </w:r>
       <w:r>
         <w:rPr>
@@ -13920,16 +13961,16 @@
           <w:sz w:val="24"/>
           <w:szCs w:val="24"/>
         </w:rPr>
-        <w:t>8</w:t>
-      </w:r>
-      <w:r>
-        <w:rPr>
-          <w:rFonts w:ascii="Times New Roman" w:hAnsi="Times New Roman" w:cs="Times New Roman"/>
-          <w:noProof/>
-          <w:sz w:val="24"/>
-          <w:szCs w:val="24"/>
-        </w:rPr>
-        <w:t>(1), 71–75. http://ejournal.urindo.ac.id/index.php/TI/article/view/2271</w:t>
+        <w:t>19</w:t>
+      </w:r>
+      <w:r>
+        <w:rPr>
+          <w:rFonts w:ascii="Times New Roman" w:hAnsi="Times New Roman" w:cs="Times New Roman"/>
+          <w:noProof/>
+          <w:sz w:val="24"/>
+          <w:szCs w:val="24"/>
+        </w:rPr>
+        <w:t>. https://doi.org/10.1016/j.jdmm.2020.100536</w:t>
       </w:r>
     </w:p>
     <w:p>
@@ -13954,59 +13995,57 @@
           <w:sz w:val="24"/>
           <w:szCs w:val="24"/>
         </w:rPr>
-        <w:t xml:space="preserve">Andersson, S., Bengtsson, L., &amp; Svensson, Å. (2021). Mega-sport football events’ influence on destination images: A study of the of 2016 UEFA European Football Championship in France, the 2018 FIFA World Cup in Russia, and the 2022 FIFA World Cup in Qatar. </w:t>
-      </w:r>
-      <w:r>
-        <w:rPr>
-          <w:rFonts w:ascii="Times New Roman" w:hAnsi="Times New Roman" w:cs="Times New Roman"/>
-          <w:i/>
-          <w:iCs/>
-          <w:noProof/>
-          <w:sz w:val="24"/>
-          <w:szCs w:val="24"/>
-        </w:rPr>
-        <w:t xml:space="preserve">Journal of Destination Marketing and </w:t>
-      </w:r>
-      <w:r>
-        <w:rPr>
-          <w:rFonts w:ascii="Times New Roman" w:hAnsi="Times New Roman" w:cs="Times New Roman"/>
-          <w:i/>
-          <w:iCs/>
+        <w:t xml:space="preserve">Apriliani, D., Abidin, T., Sutanta, E., Hamzah, A., &amp; Somantri, O. (2020). Sentiment analysis for assessment of hotel services review using feature selection approach based-on decision tree. </w:t>
+      </w:r>
+      <w:r>
+        <w:rPr>
+          <w:rFonts w:ascii="Times New Roman" w:hAnsi="Times New Roman" w:cs="Times New Roman"/>
+          <w:i/>
+          <w:iCs/>
+          <w:noProof/>
+          <w:sz w:val="24"/>
+          <w:szCs w:val="24"/>
+        </w:rPr>
+        <w:t>International Journal of Advanced Computer Science and Applications</w:t>
+      </w:r>
+      <w:r>
+        <w:rPr>
+          <w:rFonts w:ascii="Times New Roman" w:hAnsi="Times New Roman" w:cs="Times New Roman"/>
+          <w:noProof/>
+          <w:sz w:val="24"/>
+          <w:szCs w:val="24"/>
+        </w:rPr>
+        <w:t xml:space="preserve">, </w:t>
+      </w:r>
+      <w:r>
+        <w:rPr>
+          <w:rFonts w:ascii="Times New Roman" w:hAnsi="Times New Roman" w:cs="Times New Roman"/>
+          <w:i/>
+          <w:iCs/>
+          <w:noProof/>
+          <w:sz w:val="24"/>
+          <w:szCs w:val="24"/>
+        </w:rPr>
+        <w:t>11</w:t>
+      </w:r>
+      <w:r>
+        <w:rPr>
+          <w:rFonts w:ascii="Times New Roman" w:hAnsi="Times New Roman" w:cs="Times New Roman"/>
+          <w:noProof/>
+          <w:sz w:val="24"/>
+          <w:szCs w:val="24"/>
+        </w:rPr>
+        <w:t xml:space="preserve">(4), 240–245. </w:t>
+      </w:r>
+      <w:r>
+        <w:rPr>
+          <w:rFonts w:ascii="Times New Roman" w:hAnsi="Times New Roman" w:cs="Times New Roman"/>
           <w:noProof/>
           <w:sz w:val="24"/>
           <w:szCs w:val="24"/>
         </w:rPr>
         <w:lastRenderedPageBreak/>
-        <w:t>Management</w:t>
-      </w:r>
-      <w:r>
-        <w:rPr>
-          <w:rFonts w:ascii="Times New Roman" w:hAnsi="Times New Roman" w:cs="Times New Roman"/>
-          <w:noProof/>
-          <w:sz w:val="24"/>
-          <w:szCs w:val="24"/>
-        </w:rPr>
-        <w:t xml:space="preserve">, </w:t>
-      </w:r>
-      <w:r>
-        <w:rPr>
-          <w:rFonts w:ascii="Times New Roman" w:hAnsi="Times New Roman" w:cs="Times New Roman"/>
-          <w:i/>
-          <w:iCs/>
-          <w:noProof/>
-          <w:sz w:val="24"/>
-          <w:szCs w:val="24"/>
-        </w:rPr>
-        <w:t>19</w:t>
-      </w:r>
-      <w:r>
-        <w:rPr>
-          <w:rFonts w:ascii="Times New Roman" w:hAnsi="Times New Roman" w:cs="Times New Roman"/>
-          <w:noProof/>
-          <w:sz w:val="24"/>
-          <w:szCs w:val="24"/>
-        </w:rPr>
-        <w:t>. https://doi.org/10.1016/j.jdmm.2020.100536</w:t>
+        <w:t>https://doi.org/10.14569/IJACSA.2020.0110432</w:t>
       </w:r>
     </w:p>
     <w:p>
@@ -14031,47 +14070,27 @@
           <w:sz w:val="24"/>
           <w:szCs w:val="24"/>
         </w:rPr>
-        <w:t xml:space="preserve">Apriliani, D., Abidin, T., Sutanta, E., Hamzah, A., &amp; Somantri, O. (2020). Sentiment analysis for assessment of hotel services review using feature selection approach based-on decision tree. </w:t>
-      </w:r>
-      <w:r>
-        <w:rPr>
-          <w:rFonts w:ascii="Times New Roman" w:hAnsi="Times New Roman" w:cs="Times New Roman"/>
-          <w:i/>
-          <w:iCs/>
-          <w:noProof/>
-          <w:sz w:val="24"/>
-          <w:szCs w:val="24"/>
-        </w:rPr>
-        <w:t>International Journal of Advanced Computer Science and Applications</w:t>
-      </w:r>
-      <w:r>
-        <w:rPr>
-          <w:rFonts w:ascii="Times New Roman" w:hAnsi="Times New Roman" w:cs="Times New Roman"/>
-          <w:noProof/>
-          <w:sz w:val="24"/>
-          <w:szCs w:val="24"/>
-        </w:rPr>
-        <w:t xml:space="preserve">, </w:t>
-      </w:r>
-      <w:r>
-        <w:rPr>
-          <w:rFonts w:ascii="Times New Roman" w:hAnsi="Times New Roman" w:cs="Times New Roman"/>
-          <w:i/>
-          <w:iCs/>
-          <w:noProof/>
-          <w:sz w:val="24"/>
-          <w:szCs w:val="24"/>
-        </w:rPr>
-        <w:t>11</w:t>
-      </w:r>
-      <w:r>
-        <w:rPr>
-          <w:rFonts w:ascii="Times New Roman" w:hAnsi="Times New Roman" w:cs="Times New Roman"/>
-          <w:noProof/>
-          <w:sz w:val="24"/>
-          <w:szCs w:val="24"/>
-        </w:rPr>
-        <w:t>(4), 240–245. https://doi.org/10.14569/IJACSA.2020.0110432</w:t>
+        <w:t xml:space="preserve">Cunningham, P., &amp; Delany, S. J. (2021). K-Nearest Neighbour Classifiers-A Tutorial. In </w:t>
+      </w:r>
+      <w:r>
+        <w:rPr>
+          <w:rFonts w:ascii="Times New Roman" w:hAnsi="Times New Roman" w:cs="Times New Roman"/>
+          <w:i/>
+          <w:iCs/>
+          <w:noProof/>
+          <w:sz w:val="24"/>
+          <w:szCs w:val="24"/>
+        </w:rPr>
+        <w:t>ACM Computing Surveys</w:t>
+      </w:r>
+      <w:r>
+        <w:rPr>
+          <w:rFonts w:ascii="Times New Roman" w:hAnsi="Times New Roman" w:cs="Times New Roman"/>
+          <w:noProof/>
+          <w:sz w:val="24"/>
+          <w:szCs w:val="24"/>
+        </w:rPr>
+        <w:t xml:space="preserve"> (Vol. 54, Issue 6). Association for Computing Machinery. https://doi.org/10.1145/3459665</w:t>
       </w:r>
     </w:p>
     <w:p>
@@ -14096,27 +14115,47 @@
           <w:sz w:val="24"/>
           <w:szCs w:val="24"/>
         </w:rPr>
-        <w:t xml:space="preserve">Cunningham, P., &amp; Delany, S. J. (2021). K-Nearest Neighbour Classifiers-A Tutorial. In </w:t>
-      </w:r>
-      <w:r>
-        <w:rPr>
-          <w:rFonts w:ascii="Times New Roman" w:hAnsi="Times New Roman" w:cs="Times New Roman"/>
-          <w:i/>
-          <w:iCs/>
-          <w:noProof/>
-          <w:sz w:val="24"/>
-          <w:szCs w:val="24"/>
-        </w:rPr>
-        <w:t>ACM Computing Surveys</w:t>
-      </w:r>
-      <w:r>
-        <w:rPr>
-          <w:rFonts w:ascii="Times New Roman" w:hAnsi="Times New Roman" w:cs="Times New Roman"/>
-          <w:noProof/>
-          <w:sz w:val="24"/>
-          <w:szCs w:val="24"/>
-        </w:rPr>
-        <w:t xml:space="preserve"> (Vol. 54, Issue 6). Association for Computing Machinery. https://doi.org/10.1145/3459665</w:t>
+        <w:t xml:space="preserve">Darwis, D., Siskawati, N., &amp; Abidin, Z. (2021). PENERAPAN ALGORITMA NAIVE BAYES UNTUK ANALISIS SENTIMEN REVIEW DATA TWITTER BMKG NASIONAL. </w:t>
+      </w:r>
+      <w:r>
+        <w:rPr>
+          <w:rFonts w:ascii="Times New Roman" w:hAnsi="Times New Roman" w:cs="Times New Roman"/>
+          <w:i/>
+          <w:iCs/>
+          <w:noProof/>
+          <w:sz w:val="24"/>
+          <w:szCs w:val="24"/>
+        </w:rPr>
+        <w:t>Jurnal Tekno Kompak</w:t>
+      </w:r>
+      <w:r>
+        <w:rPr>
+          <w:rFonts w:ascii="Times New Roman" w:hAnsi="Times New Roman" w:cs="Times New Roman"/>
+          <w:noProof/>
+          <w:sz w:val="24"/>
+          <w:szCs w:val="24"/>
+        </w:rPr>
+        <w:t xml:space="preserve">, </w:t>
+      </w:r>
+      <w:r>
+        <w:rPr>
+          <w:rFonts w:ascii="Times New Roman" w:hAnsi="Times New Roman" w:cs="Times New Roman"/>
+          <w:i/>
+          <w:iCs/>
+          <w:noProof/>
+          <w:sz w:val="24"/>
+          <w:szCs w:val="24"/>
+        </w:rPr>
+        <w:t>15</w:t>
+      </w:r>
+      <w:r>
+        <w:rPr>
+          <w:rFonts w:ascii="Times New Roman" w:hAnsi="Times New Roman" w:cs="Times New Roman"/>
+          <w:noProof/>
+          <w:sz w:val="24"/>
+          <w:szCs w:val="24"/>
+        </w:rPr>
+        <w:t>(1), 131–145. https://doi.org/10.33365/JTK.V15I1.744</w:t>
       </w:r>
     </w:p>
     <w:p>
@@ -14141,18 +14180,18 @@
           <w:sz w:val="24"/>
           <w:szCs w:val="24"/>
         </w:rPr>
-        <w:t xml:space="preserve">Darwis, D., Siskawati, N., &amp; Abidin, Z. (2021). PENERAPAN ALGORITMA NAIVE BAYES UNTUK ANALISIS SENTIMEN REVIEW DATA TWITTER BMKG NASIONAL. </w:t>
-      </w:r>
-      <w:r>
-        <w:rPr>
-          <w:rFonts w:ascii="Times New Roman" w:hAnsi="Times New Roman" w:cs="Times New Roman"/>
-          <w:i/>
-          <w:iCs/>
-          <w:noProof/>
-          <w:sz w:val="24"/>
-          <w:szCs w:val="24"/>
-        </w:rPr>
-        <w:t>Jurnal Tekno Kompak</w:t>
+        <w:t xml:space="preserve">Deviyanto, A., &amp; Wahyudi, M. D. R. (2018). PENERAPAN ANALISIS SENTIMEN PADA PENGGUNA TWITTER MENGGUNAKAN METODE K-NEAREST NEIGHBOR. </w:t>
+      </w:r>
+      <w:r>
+        <w:rPr>
+          <w:rFonts w:ascii="Times New Roman" w:hAnsi="Times New Roman" w:cs="Times New Roman"/>
+          <w:i/>
+          <w:iCs/>
+          <w:noProof/>
+          <w:sz w:val="24"/>
+          <w:szCs w:val="24"/>
+        </w:rPr>
+        <w:t>JISKA (Jurnal Informatika Sunan Kalijaga)</w:t>
       </w:r>
       <w:r>
         <w:rPr>
@@ -14172,16 +14211,16 @@
           <w:sz w:val="24"/>
           <w:szCs w:val="24"/>
         </w:rPr>
-        <w:t>15</w:t>
-      </w:r>
-      <w:r>
-        <w:rPr>
-          <w:rFonts w:ascii="Times New Roman" w:hAnsi="Times New Roman" w:cs="Times New Roman"/>
-          <w:noProof/>
-          <w:sz w:val="24"/>
-          <w:szCs w:val="24"/>
-        </w:rPr>
-        <w:t>(1), 131–145. https://doi.org/10.33365/JTK.V15I1.744</w:t>
+        <w:t>3</w:t>
+      </w:r>
+      <w:r>
+        <w:rPr>
+          <w:rFonts w:ascii="Times New Roman" w:hAnsi="Times New Roman" w:cs="Times New Roman"/>
+          <w:noProof/>
+          <w:sz w:val="24"/>
+          <w:szCs w:val="24"/>
+        </w:rPr>
+        <w:t>(1), 1. https://doi.org/10.14421/jiska.2018.31-01</w:t>
       </w:r>
     </w:p>
     <w:p>
@@ -14206,18 +14245,18 @@
           <w:sz w:val="24"/>
           <w:szCs w:val="24"/>
         </w:rPr>
-        <w:t xml:space="preserve">Deviyanto, A., &amp; Wahyudi, M. D. R. (2018). PENERAPAN ANALISIS SENTIMEN PADA PENGGUNA TWITTER MENGGUNAKAN METODE K-NEAREST NEIGHBOR. </w:t>
-      </w:r>
-      <w:r>
-        <w:rPr>
-          <w:rFonts w:ascii="Times New Roman" w:hAnsi="Times New Roman" w:cs="Times New Roman"/>
-          <w:i/>
-          <w:iCs/>
-          <w:noProof/>
-          <w:sz w:val="24"/>
-          <w:szCs w:val="24"/>
-        </w:rPr>
-        <w:t>JISKA (Jurnal Informatika Sunan Kalijaga)</w:t>
+        <w:t xml:space="preserve">Dwiki, A., Putra, A., &amp; Juanita, S. (2021). Analisis Sentimen pada Ulasan pengguna Aplikasi Bibit Dan Bareksa dengan Algoritma KNN. </w:t>
+      </w:r>
+      <w:r>
+        <w:rPr>
+          <w:rFonts w:ascii="Times New Roman" w:hAnsi="Times New Roman" w:cs="Times New Roman"/>
+          <w:i/>
+          <w:iCs/>
+          <w:noProof/>
+          <w:sz w:val="24"/>
+          <w:szCs w:val="24"/>
+        </w:rPr>
+        <w:t>JATISI (Jurnal Teknik Informatika Dan Sistem Informasi)</w:t>
       </w:r>
       <w:r>
         <w:rPr>
@@ -14237,16 +14276,16 @@
           <w:sz w:val="24"/>
           <w:szCs w:val="24"/>
         </w:rPr>
-        <w:t>3</w:t>
-      </w:r>
-      <w:r>
-        <w:rPr>
-          <w:rFonts w:ascii="Times New Roman" w:hAnsi="Times New Roman" w:cs="Times New Roman"/>
-          <w:noProof/>
-          <w:sz w:val="24"/>
-          <w:szCs w:val="24"/>
-        </w:rPr>
-        <w:t>(1), 1. https://doi.org/10.14421/jiska.2018.31-01</w:t>
+        <w:t>8</w:t>
+      </w:r>
+      <w:r>
+        <w:rPr>
+          <w:rFonts w:ascii="Times New Roman" w:hAnsi="Times New Roman" w:cs="Times New Roman"/>
+          <w:noProof/>
+          <w:sz w:val="24"/>
+          <w:szCs w:val="24"/>
+        </w:rPr>
+        <w:t>(2), 636–646. https://doi.org/10.35957/JATISI.V8I2.962</w:t>
       </w:r>
     </w:p>
     <w:p>
@@ -14271,18 +14310,18 @@
           <w:sz w:val="24"/>
           <w:szCs w:val="24"/>
         </w:rPr>
-        <w:t xml:space="preserve">Dwiki, A., Putra, A., &amp; Juanita, S. (2021). Analisis Sentimen pada Ulasan pengguna Aplikasi Bibit Dan Bareksa dengan Algoritma KNN. </w:t>
-      </w:r>
-      <w:r>
-        <w:rPr>
-          <w:rFonts w:ascii="Times New Roman" w:hAnsi="Times New Roman" w:cs="Times New Roman"/>
-          <w:i/>
-          <w:iCs/>
-          <w:noProof/>
-          <w:sz w:val="24"/>
-          <w:szCs w:val="24"/>
-        </w:rPr>
-        <w:t>JATISI (Jurnal Teknik Informatika Dan Sistem Informasi)</w:t>
+        <w:t xml:space="preserve">El Mohadab, M., Bouikhalene, B., &amp; Safi, S. (2019). Predicting rank for scientific research papers using supervised learning. </w:t>
+      </w:r>
+      <w:r>
+        <w:rPr>
+          <w:rFonts w:ascii="Times New Roman" w:hAnsi="Times New Roman" w:cs="Times New Roman"/>
+          <w:i/>
+          <w:iCs/>
+          <w:noProof/>
+          <w:sz w:val="24"/>
+          <w:szCs w:val="24"/>
+        </w:rPr>
+        <w:t>Applied Computing and Informatics</w:t>
       </w:r>
       <w:r>
         <w:rPr>
@@ -14302,16 +14341,16 @@
           <w:sz w:val="24"/>
           <w:szCs w:val="24"/>
         </w:rPr>
-        <w:t>8</w:t>
-      </w:r>
-      <w:r>
-        <w:rPr>
-          <w:rFonts w:ascii="Times New Roman" w:hAnsi="Times New Roman" w:cs="Times New Roman"/>
-          <w:noProof/>
-          <w:sz w:val="24"/>
-          <w:szCs w:val="24"/>
-        </w:rPr>
-        <w:t>(2), 636–646. https://doi.org/10.35957/JATISI.V8I2.962</w:t>
+        <w:t>15</w:t>
+      </w:r>
+      <w:r>
+        <w:rPr>
+          <w:rFonts w:ascii="Times New Roman" w:hAnsi="Times New Roman" w:cs="Times New Roman"/>
+          <w:noProof/>
+          <w:sz w:val="24"/>
+          <w:szCs w:val="24"/>
+        </w:rPr>
+        <w:t>(2), 182–190. https://doi.org/10.1016/j.aci.2018.02.002</w:t>
       </w:r>
     </w:p>
     <w:p>
@@ -14336,18 +14375,18 @@
           <w:sz w:val="24"/>
           <w:szCs w:val="24"/>
         </w:rPr>
-        <w:t xml:space="preserve">El Mohadab, M., Bouikhalene, B., &amp; Safi, S. (2019). Predicting rank for scientific research papers using supervised learning. </w:t>
-      </w:r>
-      <w:r>
-        <w:rPr>
-          <w:rFonts w:ascii="Times New Roman" w:hAnsi="Times New Roman" w:cs="Times New Roman"/>
-          <w:i/>
-          <w:iCs/>
-          <w:noProof/>
-          <w:sz w:val="24"/>
-          <w:szCs w:val="24"/>
-        </w:rPr>
-        <w:t>Applied Computing and Informatics</w:t>
+        <w:t xml:space="preserve">Handayani, R. N. (2021). Optimasi Algoritma Support Vector Machine untuk Analisis Sentimen pada Ulasan Produk Tokopedia Menggunakan PSO. </w:t>
+      </w:r>
+      <w:r>
+        <w:rPr>
+          <w:rFonts w:ascii="Times New Roman" w:hAnsi="Times New Roman" w:cs="Times New Roman"/>
+          <w:i/>
+          <w:iCs/>
+          <w:noProof/>
+          <w:sz w:val="24"/>
+          <w:szCs w:val="24"/>
+        </w:rPr>
+        <w:t>Media Informatika</w:t>
       </w:r>
       <w:r>
         <w:rPr>
@@ -14367,16 +14406,16 @@
           <w:sz w:val="24"/>
           <w:szCs w:val="24"/>
         </w:rPr>
-        <w:t>15</w:t>
-      </w:r>
-      <w:r>
-        <w:rPr>
-          <w:rFonts w:ascii="Times New Roman" w:hAnsi="Times New Roman" w:cs="Times New Roman"/>
-          <w:noProof/>
-          <w:sz w:val="24"/>
-          <w:szCs w:val="24"/>
-        </w:rPr>
-        <w:t>(2), 182–190. https://doi.org/10.1016/j.aci.2018.02.002</w:t>
+        <w:t>20</w:t>
+      </w:r>
+      <w:r>
+        <w:rPr>
+          <w:rFonts w:ascii="Times New Roman" w:hAnsi="Times New Roman" w:cs="Times New Roman"/>
+          <w:noProof/>
+          <w:sz w:val="24"/>
+          <w:szCs w:val="24"/>
+        </w:rPr>
+        <w:t>(2), 97–108. https://doi.org/10.37595/MEDIAINFO.V20I2.59</w:t>
       </w:r>
     </w:p>
     <w:p>
@@ -14401,18 +14440,18 @@
           <w:sz w:val="24"/>
           <w:szCs w:val="24"/>
         </w:rPr>
-        <w:t xml:space="preserve">Handayani, R. N. (2021). Optimasi Algoritma Support Vector Machine untuk Analisis Sentimen pada Ulasan Produk Tokopedia Menggunakan PSO. </w:t>
-      </w:r>
-      <w:r>
-        <w:rPr>
-          <w:rFonts w:ascii="Times New Roman" w:hAnsi="Times New Roman" w:cs="Times New Roman"/>
-          <w:i/>
-          <w:iCs/>
-          <w:noProof/>
-          <w:sz w:val="24"/>
-          <w:szCs w:val="24"/>
-        </w:rPr>
-        <w:t>Media Informatika</w:t>
+        <w:t xml:space="preserve">Hariyanto, H. T., &amp; Trisunarno, L. (2021). Analisis Pengaruh Online Customer Review, Online Customer Rating, dan Star Seller terhadap Kepercayaan Pelanggan Hingga Keputusan Pembelian pada Toko Online di Shopee. </w:t>
+      </w:r>
+      <w:r>
+        <w:rPr>
+          <w:rFonts w:ascii="Times New Roman" w:hAnsi="Times New Roman" w:cs="Times New Roman"/>
+          <w:i/>
+          <w:iCs/>
+          <w:noProof/>
+          <w:sz w:val="24"/>
+          <w:szCs w:val="24"/>
+        </w:rPr>
+        <w:t>Jurnal Teknik ITS</w:t>
       </w:r>
       <w:r>
         <w:rPr>
@@ -14432,16 +14471,16 @@
           <w:sz w:val="24"/>
           <w:szCs w:val="24"/>
         </w:rPr>
-        <w:t>20</w:t>
-      </w:r>
-      <w:r>
-        <w:rPr>
-          <w:rFonts w:ascii="Times New Roman" w:hAnsi="Times New Roman" w:cs="Times New Roman"/>
-          <w:noProof/>
-          <w:sz w:val="24"/>
-          <w:szCs w:val="24"/>
-        </w:rPr>
-        <w:t>(2), 97–108. https://doi.org/10.37595/MEDIAINFO.V20I2.59</w:t>
+        <w:t>9</w:t>
+      </w:r>
+      <w:r>
+        <w:rPr>
+          <w:rFonts w:ascii="Times New Roman" w:hAnsi="Times New Roman" w:cs="Times New Roman"/>
+          <w:noProof/>
+          <w:sz w:val="24"/>
+          <w:szCs w:val="24"/>
+        </w:rPr>
+        <w:t>(2). https://doi.org/10.12962/j23373539.v9i2.56728</w:t>
       </w:r>
     </w:p>
     <w:p>
@@ -14466,18 +14505,18 @@
           <w:sz w:val="24"/>
           <w:szCs w:val="24"/>
         </w:rPr>
-        <w:t xml:space="preserve">Hariyanto, H. T., &amp; Trisunarno, L. (2021). Analisis Pengaruh Online Customer Review, Online Customer Rating, dan Star Seller terhadap Kepercayaan Pelanggan Hingga Keputusan Pembelian pada Toko Online di Shopee. </w:t>
-      </w:r>
-      <w:r>
-        <w:rPr>
-          <w:rFonts w:ascii="Times New Roman" w:hAnsi="Times New Roman" w:cs="Times New Roman"/>
-          <w:i/>
-          <w:iCs/>
-          <w:noProof/>
-          <w:sz w:val="24"/>
-          <w:szCs w:val="24"/>
-        </w:rPr>
-        <w:t>Jurnal Teknik ITS</w:t>
+        <w:t xml:space="preserve">Harli, I. I., Mutasowifin, A., &amp; Andrianto, M. S. (2021). Pengaruh Online Consumer Review dan Rating terhadap Minat Beli Produk Kesehatan pada E-Marketplace Shopee Selama Masa Pandemi COVID-19. </w:t>
+      </w:r>
+      <w:r>
+        <w:rPr>
+          <w:rFonts w:ascii="Times New Roman" w:hAnsi="Times New Roman" w:cs="Times New Roman"/>
+          <w:i/>
+          <w:iCs/>
+          <w:noProof/>
+          <w:sz w:val="24"/>
+          <w:szCs w:val="24"/>
+        </w:rPr>
+        <w:t>INOBIS: Jurnal Inovasi Bisnis Dan Manajemen Indonesia</w:t>
       </w:r>
       <w:r>
         <w:rPr>
@@ -14497,16 +14536,16 @@
           <w:sz w:val="24"/>
           <w:szCs w:val="24"/>
         </w:rPr>
-        <w:t>9</w:t>
-      </w:r>
-      <w:r>
-        <w:rPr>
-          <w:rFonts w:ascii="Times New Roman" w:hAnsi="Times New Roman" w:cs="Times New Roman"/>
-          <w:noProof/>
-          <w:sz w:val="24"/>
-          <w:szCs w:val="24"/>
-        </w:rPr>
-        <w:t>(2). https://doi.org/10.12962/j23373539.v9i2.56728</w:t>
+        <w:t>4</w:t>
+      </w:r>
+      <w:r>
+        <w:rPr>
+          <w:rFonts w:ascii="Times New Roman" w:hAnsi="Times New Roman" w:cs="Times New Roman"/>
+          <w:noProof/>
+          <w:sz w:val="24"/>
+          <w:szCs w:val="24"/>
+        </w:rPr>
+        <w:t>(4). https://doi.org/10.31842/jurnalinobis.v4i4.205</w:t>
       </w:r>
     </w:p>
     <w:p>
@@ -14532,18 +14571,18 @@
           <w:szCs w:val="24"/>
         </w:rPr>
         <w:lastRenderedPageBreak/>
-        <w:t xml:space="preserve">Harli, I. I., Mutasowifin, A., &amp; Andrianto, M. S. (2021). Pengaruh Online Consumer Review dan Rating terhadap Minat Beli Produk Kesehatan pada E-Marketplace Shopee Selama Masa Pandemi COVID-19. </w:t>
-      </w:r>
-      <w:r>
-        <w:rPr>
-          <w:rFonts w:ascii="Times New Roman" w:hAnsi="Times New Roman" w:cs="Times New Roman"/>
-          <w:i/>
-          <w:iCs/>
-          <w:noProof/>
-          <w:sz w:val="24"/>
-          <w:szCs w:val="24"/>
-        </w:rPr>
-        <w:t>INOBIS: Jurnal Inovasi Bisnis Dan Manajemen Indonesia</w:t>
+        <w:t xml:space="preserve">Hasnain, M., Pasha, M. F., Ghani, I., Imran, M., Alzahrani, M. Y., &amp; Budiarto, R. (2020). Evaluating Trust Prediction and Confusion Matrix Measures for Web Services Ranking. </w:t>
+      </w:r>
+      <w:r>
+        <w:rPr>
+          <w:rFonts w:ascii="Times New Roman" w:hAnsi="Times New Roman" w:cs="Times New Roman"/>
+          <w:i/>
+          <w:iCs/>
+          <w:noProof/>
+          <w:sz w:val="24"/>
+          <w:szCs w:val="24"/>
+        </w:rPr>
+        <w:t>IEEE Access</w:t>
       </w:r>
       <w:r>
         <w:rPr>
@@ -14563,16 +14602,16 @@
           <w:sz w:val="24"/>
           <w:szCs w:val="24"/>
         </w:rPr>
-        <w:t>4</w:t>
-      </w:r>
-      <w:r>
-        <w:rPr>
-          <w:rFonts w:ascii="Times New Roman" w:hAnsi="Times New Roman" w:cs="Times New Roman"/>
-          <w:noProof/>
-          <w:sz w:val="24"/>
-          <w:szCs w:val="24"/>
-        </w:rPr>
-        <w:t>(4). https://doi.org/10.31842/jurnalinobis.v4i4.205</w:t>
+        <w:t>8</w:t>
+      </w:r>
+      <w:r>
+        <w:rPr>
+          <w:rFonts w:ascii="Times New Roman" w:hAnsi="Times New Roman" w:cs="Times New Roman"/>
+          <w:noProof/>
+          <w:sz w:val="24"/>
+          <w:szCs w:val="24"/>
+        </w:rPr>
+        <w:t>, 90847–90861. https://doi.org/10.1109/ACCESS.2020.2994222</w:t>
       </w:r>
     </w:p>
     <w:p>
@@ -14597,18 +14636,18 @@
           <w:sz w:val="24"/>
           <w:szCs w:val="24"/>
         </w:rPr>
-        <w:t xml:space="preserve">Hasnain, M., Pasha, M. F., Ghani, I., Imran, M., Alzahrani, M. Y., &amp; Budiarto, R. (2020). Evaluating Trust Prediction and Confusion Matrix Measures for Web Services Ranking. </w:t>
-      </w:r>
-      <w:r>
-        <w:rPr>
-          <w:rFonts w:ascii="Times New Roman" w:hAnsi="Times New Roman" w:cs="Times New Roman"/>
-          <w:i/>
-          <w:iCs/>
-          <w:noProof/>
-          <w:sz w:val="24"/>
-          <w:szCs w:val="24"/>
-        </w:rPr>
-        <w:t>IEEE Access</w:t>
+        <w:t xml:space="preserve">Kabiru, I. N., &amp; Sari, P. K. (2019). Analisa Konten Media Sosial E-commerce Pada Instagram Menggunakan Metode Sentiment Analysis Dan Lda-based Topic Modeling (studi Kasus: Shopee Indonesia). </w:t>
+      </w:r>
+      <w:r>
+        <w:rPr>
+          <w:rFonts w:ascii="Times New Roman" w:hAnsi="Times New Roman" w:cs="Times New Roman"/>
+          <w:i/>
+          <w:iCs/>
+          <w:noProof/>
+          <w:sz w:val="24"/>
+          <w:szCs w:val="24"/>
+        </w:rPr>
+        <w:t>EProceedings of Management</w:t>
       </w:r>
       <w:r>
         <w:rPr>
@@ -14628,16 +14667,16 @@
           <w:sz w:val="24"/>
           <w:szCs w:val="24"/>
         </w:rPr>
-        <w:t>8</w:t>
-      </w:r>
-      <w:r>
-        <w:rPr>
-          <w:rFonts w:ascii="Times New Roman" w:hAnsi="Times New Roman" w:cs="Times New Roman"/>
-          <w:noProof/>
-          <w:sz w:val="24"/>
-          <w:szCs w:val="24"/>
-        </w:rPr>
-        <w:t>, 90847–90861. https://doi.org/10.1109/ACCESS.2020.2994222</w:t>
+        <w:t>6</w:t>
+      </w:r>
+      <w:r>
+        <w:rPr>
+          <w:rFonts w:ascii="Times New Roman" w:hAnsi="Times New Roman" w:cs="Times New Roman"/>
+          <w:noProof/>
+          <w:sz w:val="24"/>
+          <w:szCs w:val="24"/>
+        </w:rPr>
+        <w:t>(1).</w:t>
       </w:r>
     </w:p>
     <w:p>
@@ -14662,18 +14701,18 @@
           <w:sz w:val="24"/>
           <w:szCs w:val="24"/>
         </w:rPr>
-        <w:t xml:space="preserve">Kabiru, I. N., &amp; Sari, P. K. (2019). Analisa Konten Media Sosial E-commerce Pada Instagram Menggunakan Metode Sentiment Analysis Dan Lda-based Topic Modeling (studi Kasus: Shopee Indonesia). </w:t>
-      </w:r>
-      <w:r>
-        <w:rPr>
-          <w:rFonts w:ascii="Times New Roman" w:hAnsi="Times New Roman" w:cs="Times New Roman"/>
-          <w:i/>
-          <w:iCs/>
-          <w:noProof/>
-          <w:sz w:val="24"/>
-          <w:szCs w:val="24"/>
-        </w:rPr>
-        <w:t>EProceedings of Management</w:t>
+        <w:t xml:space="preserve">KURNIAWAN, R., &amp; APRILIANI, A. (2020). ANALISIS SENTIMEN MASYARAKAT TERHADAP VIRUS CORONA BERDASARKAN OPINI DARI TWITTER BERBASIS WEB SCRAPER. </w:t>
+      </w:r>
+      <w:r>
+        <w:rPr>
+          <w:rFonts w:ascii="Times New Roman" w:hAnsi="Times New Roman" w:cs="Times New Roman"/>
+          <w:i/>
+          <w:iCs/>
+          <w:noProof/>
+          <w:sz w:val="24"/>
+          <w:szCs w:val="24"/>
+        </w:rPr>
+        <w:t>Jurnal INSTEK (Informatika Sains Dan Teknologi)</w:t>
       </w:r>
       <w:r>
         <w:rPr>
@@ -14693,16 +14732,16 @@
           <w:sz w:val="24"/>
           <w:szCs w:val="24"/>
         </w:rPr>
-        <w:t>6</w:t>
-      </w:r>
-      <w:r>
-        <w:rPr>
-          <w:rFonts w:ascii="Times New Roman" w:hAnsi="Times New Roman" w:cs="Times New Roman"/>
-          <w:noProof/>
-          <w:sz w:val="24"/>
-          <w:szCs w:val="24"/>
-        </w:rPr>
-        <w:t>(1).</w:t>
+        <w:t>5</w:t>
+      </w:r>
+      <w:r>
+        <w:rPr>
+          <w:rFonts w:ascii="Times New Roman" w:hAnsi="Times New Roman" w:cs="Times New Roman"/>
+          <w:noProof/>
+          <w:sz w:val="24"/>
+          <w:szCs w:val="24"/>
+        </w:rPr>
+        <w:t>(1), 67. https://doi.org/10.24252/instek.v5i1.13686</w:t>
       </w:r>
     </w:p>
     <w:p>
@@ -14727,18 +14766,18 @@
           <w:sz w:val="24"/>
           <w:szCs w:val="24"/>
         </w:rPr>
-        <w:t xml:space="preserve">KURNIAWAN, R., &amp; APRILIANI, A. (2020). ANALISIS SENTIMEN MASYARAKAT TERHADAP VIRUS CORONA BERDASARKAN OPINI DARI TWITTER BERBASIS WEB SCRAPER. </w:t>
-      </w:r>
-      <w:r>
-        <w:rPr>
-          <w:rFonts w:ascii="Times New Roman" w:hAnsi="Times New Roman" w:cs="Times New Roman"/>
-          <w:i/>
-          <w:iCs/>
-          <w:noProof/>
-          <w:sz w:val="24"/>
-          <w:szCs w:val="24"/>
-        </w:rPr>
-        <w:t>Jurnal INSTEK (Informatika Sains Dan Teknologi)</w:t>
+        <w:t xml:space="preserve">Melita, R., Amrizal, V., Suseno, H. B., &amp; Dirjam, T. (2018). PENERAPAN METODE TERM FREQUENCY INVERSE DOCUMENT FREQUENCY (TF-IDF) DAN COSINE SIMILARITY PADA SISTEM TEMU KEMBALI INFORMASI UNTUK MENGETAHUI SYARAH HADITS BERBASIS WEB (STUDI KASUS: HADITS SHAHIH BUKHARI-MUSLIM). </w:t>
+      </w:r>
+      <w:r>
+        <w:rPr>
+          <w:rFonts w:ascii="Times New Roman" w:hAnsi="Times New Roman" w:cs="Times New Roman"/>
+          <w:i/>
+          <w:iCs/>
+          <w:noProof/>
+          <w:sz w:val="24"/>
+          <w:szCs w:val="24"/>
+        </w:rPr>
+        <w:t>JURNAL TEKNIK INFORMATIKA</w:t>
       </w:r>
       <w:r>
         <w:rPr>
@@ -14758,16 +14797,16 @@
           <w:sz w:val="24"/>
           <w:szCs w:val="24"/>
         </w:rPr>
-        <w:t>5</w:t>
-      </w:r>
-      <w:r>
-        <w:rPr>
-          <w:rFonts w:ascii="Times New Roman" w:hAnsi="Times New Roman" w:cs="Times New Roman"/>
-          <w:noProof/>
-          <w:sz w:val="24"/>
-          <w:szCs w:val="24"/>
-        </w:rPr>
-        <w:t>(1), 67. https://doi.org/10.24252/instek.v5i1.13686</w:t>
+        <w:t>11</w:t>
+      </w:r>
+      <w:r>
+        <w:rPr>
+          <w:rFonts w:ascii="Times New Roman" w:hAnsi="Times New Roman" w:cs="Times New Roman"/>
+          <w:noProof/>
+          <w:sz w:val="24"/>
+          <w:szCs w:val="24"/>
+        </w:rPr>
+        <w:t>(2), 149–164. https://doi.org/10.15408/jti.v11i2.8623</w:t>
       </w:r>
     </w:p>
     <w:p>
@@ -14792,18 +14831,18 @@
           <w:sz w:val="24"/>
           <w:szCs w:val="24"/>
         </w:rPr>
-        <w:t xml:space="preserve">Melita, R., Amrizal, V., Suseno, H. B., &amp; Dirjam, T. (2018). PENERAPAN METODE TERM FREQUENCY INVERSE DOCUMENT FREQUENCY (TF-IDF) DAN COSINE SIMILARITY PADA SISTEM TEMU KEMBALI INFORMASI UNTUK MENGETAHUI SYARAH HADITS BERBASIS WEB (STUDI KASUS: HADITS SHAHIH BUKHARI-MUSLIM). </w:t>
-      </w:r>
-      <w:r>
-        <w:rPr>
-          <w:rFonts w:ascii="Times New Roman" w:hAnsi="Times New Roman" w:cs="Times New Roman"/>
-          <w:i/>
-          <w:iCs/>
-          <w:noProof/>
-          <w:sz w:val="24"/>
-          <w:szCs w:val="24"/>
-        </w:rPr>
-        <w:t>JURNAL TEKNIK INFORMATIKA</w:t>
+        <w:t xml:space="preserve">Nofiyanti, E., &amp; Oki Nur Haryanto, E. M. (2021). Analisis Sentimen terhadap Penanggulangan Bencana di Indonesia. </w:t>
+      </w:r>
+      <w:r>
+        <w:rPr>
+          <w:rFonts w:ascii="Times New Roman" w:hAnsi="Times New Roman" w:cs="Times New Roman"/>
+          <w:i/>
+          <w:iCs/>
+          <w:noProof/>
+          <w:sz w:val="24"/>
+          <w:szCs w:val="24"/>
+        </w:rPr>
+        <w:t>Jurnal Ilmiah SINUS</w:t>
       </w:r>
       <w:r>
         <w:rPr>
@@ -14823,16 +14862,16 @@
           <w:sz w:val="24"/>
           <w:szCs w:val="24"/>
         </w:rPr>
-        <w:t>11</w:t>
-      </w:r>
-      <w:r>
-        <w:rPr>
-          <w:rFonts w:ascii="Times New Roman" w:hAnsi="Times New Roman" w:cs="Times New Roman"/>
-          <w:noProof/>
-          <w:sz w:val="24"/>
-          <w:szCs w:val="24"/>
-        </w:rPr>
-        <w:t>(2), 149–164. https://doi.org/10.15408/jti.v11i2.8623</w:t>
+        <w:t>19</w:t>
+      </w:r>
+      <w:r>
+        <w:rPr>
+          <w:rFonts w:ascii="Times New Roman" w:hAnsi="Times New Roman" w:cs="Times New Roman"/>
+          <w:noProof/>
+          <w:sz w:val="24"/>
+          <w:szCs w:val="24"/>
+        </w:rPr>
+        <w:t>(2), 17. https://doi.org/10.30646/sinus.v19i2.563</w:t>
       </w:r>
     </w:p>
     <w:p>
@@ -14857,18 +14896,18 @@
           <w:sz w:val="24"/>
           <w:szCs w:val="24"/>
         </w:rPr>
-        <w:t xml:space="preserve">Nofiyanti, E., &amp; Oki Nur Haryanto, E. M. (2021). Analisis Sentimen terhadap Penanggulangan Bencana di Indonesia. </w:t>
-      </w:r>
-      <w:r>
-        <w:rPr>
-          <w:rFonts w:ascii="Times New Roman" w:hAnsi="Times New Roman" w:cs="Times New Roman"/>
-          <w:i/>
-          <w:iCs/>
-          <w:noProof/>
-          <w:sz w:val="24"/>
-          <w:szCs w:val="24"/>
-        </w:rPr>
-        <w:t>Jurnal Ilmiah SINUS</w:t>
+        <w:t xml:space="preserve">Panhalkar, A. R., &amp; Doye, D. D. (2022). Optimization of decision trees using modified African buffalo algorithm. </w:t>
+      </w:r>
+      <w:r>
+        <w:rPr>
+          <w:rFonts w:ascii="Times New Roman" w:hAnsi="Times New Roman" w:cs="Times New Roman"/>
+          <w:i/>
+          <w:iCs/>
+          <w:noProof/>
+          <w:sz w:val="24"/>
+          <w:szCs w:val="24"/>
+        </w:rPr>
+        <w:t>Journal of King Saud University - Computer and Information Sciences</w:t>
       </w:r>
       <w:r>
         <w:rPr>
@@ -14888,16 +14927,16 @@
           <w:sz w:val="24"/>
           <w:szCs w:val="24"/>
         </w:rPr>
-        <w:t>19</w:t>
-      </w:r>
-      <w:r>
-        <w:rPr>
-          <w:rFonts w:ascii="Times New Roman" w:hAnsi="Times New Roman" w:cs="Times New Roman"/>
-          <w:noProof/>
-          <w:sz w:val="24"/>
-          <w:szCs w:val="24"/>
-        </w:rPr>
-        <w:t>(2), 17. https://doi.org/10.30646/sinus.v19i2.563</w:t>
+        <w:t>34</w:t>
+      </w:r>
+      <w:r>
+        <w:rPr>
+          <w:rFonts w:ascii="Times New Roman" w:hAnsi="Times New Roman" w:cs="Times New Roman"/>
+          <w:noProof/>
+          <w:sz w:val="24"/>
+          <w:szCs w:val="24"/>
+        </w:rPr>
+        <w:t>(8), 4763–4772. https://doi.org/10.1016/j.jksuci.2021.01.011</w:t>
       </w:r>
     </w:p>
     <w:p>
@@ -14922,18 +14961,18 @@
           <w:sz w:val="24"/>
           <w:szCs w:val="24"/>
         </w:rPr>
-        <w:t xml:space="preserve">Panhalkar, A. R., &amp; Doye, D. D. (2022). Optimization of decision trees using modified African buffalo algorithm. </w:t>
-      </w:r>
-      <w:r>
-        <w:rPr>
-          <w:rFonts w:ascii="Times New Roman" w:hAnsi="Times New Roman" w:cs="Times New Roman"/>
-          <w:i/>
-          <w:iCs/>
-          <w:noProof/>
-          <w:sz w:val="24"/>
-          <w:szCs w:val="24"/>
-        </w:rPr>
-        <w:t>Journal of King Saud University - Computer and Information Sciences</w:t>
+        <w:t xml:space="preserve">Pintoko, B. M., &amp; Lhaksmana, K. M. (2018). Analisis Sentimen Jasa Transportasi Online Pada Twitter Menggunakan Metode NaÃ¯ve Bayes Classifier. </w:t>
+      </w:r>
+      <w:r>
+        <w:rPr>
+          <w:rFonts w:ascii="Times New Roman" w:hAnsi="Times New Roman" w:cs="Times New Roman"/>
+          <w:i/>
+          <w:iCs/>
+          <w:noProof/>
+          <w:sz w:val="24"/>
+          <w:szCs w:val="24"/>
+        </w:rPr>
+        <w:t>EProceedings of Engineering</w:t>
       </w:r>
       <w:r>
         <w:rPr>
@@ -14953,16 +14992,16 @@
           <w:sz w:val="24"/>
           <w:szCs w:val="24"/>
         </w:rPr>
-        <w:t>34</w:t>
-      </w:r>
-      <w:r>
-        <w:rPr>
-          <w:rFonts w:ascii="Times New Roman" w:hAnsi="Times New Roman" w:cs="Times New Roman"/>
-          <w:noProof/>
-          <w:sz w:val="24"/>
-          <w:szCs w:val="24"/>
-        </w:rPr>
-        <w:t>(8), 4763–4772. https://doi.org/10.1016/j.jksuci.2021.01.011</w:t>
+        <w:t>5</w:t>
+      </w:r>
+      <w:r>
+        <w:rPr>
+          <w:rFonts w:ascii="Times New Roman" w:hAnsi="Times New Roman" w:cs="Times New Roman"/>
+          <w:noProof/>
+          <w:sz w:val="24"/>
+          <w:szCs w:val="24"/>
+        </w:rPr>
+        <w:t>(3). https://openlibrarypublications.telkomuniversity.ac.id/index.php/engineering/article/view/7447</w:t>
       </w:r>
     </w:p>
     <w:p>
@@ -14988,47 +15027,27 @@
           <w:szCs w:val="24"/>
         </w:rPr>
         <w:lastRenderedPageBreak/>
-        <w:t xml:space="preserve">Pintoko, B. M., &amp; Lhaksmana, K. M. (2018). Analisis Sentimen Jasa Transportasi Online Pada Twitter Menggunakan Metode NaÃ¯ve Bayes Classifier. </w:t>
-      </w:r>
-      <w:r>
-        <w:rPr>
-          <w:rFonts w:ascii="Times New Roman" w:hAnsi="Times New Roman" w:cs="Times New Roman"/>
-          <w:i/>
-          <w:iCs/>
-          <w:noProof/>
-          <w:sz w:val="24"/>
-          <w:szCs w:val="24"/>
-        </w:rPr>
-        <w:t>EProceedings of Engineering</w:t>
-      </w:r>
-      <w:r>
-        <w:rPr>
-          <w:rFonts w:ascii="Times New Roman" w:hAnsi="Times New Roman" w:cs="Times New Roman"/>
-          <w:noProof/>
-          <w:sz w:val="24"/>
-          <w:szCs w:val="24"/>
-        </w:rPr>
-        <w:t xml:space="preserve">, </w:t>
-      </w:r>
-      <w:r>
-        <w:rPr>
-          <w:rFonts w:ascii="Times New Roman" w:hAnsi="Times New Roman" w:cs="Times New Roman"/>
-          <w:i/>
-          <w:iCs/>
-          <w:noProof/>
-          <w:sz w:val="24"/>
-          <w:szCs w:val="24"/>
-        </w:rPr>
-        <w:t>5</w:t>
-      </w:r>
-      <w:r>
-        <w:rPr>
-          <w:rFonts w:ascii="Times New Roman" w:hAnsi="Times New Roman" w:cs="Times New Roman"/>
-          <w:noProof/>
-          <w:sz w:val="24"/>
-          <w:szCs w:val="24"/>
-        </w:rPr>
-        <w:t>(3). https://openlibrarypublications.telkomuniversity.ac.id/index.php/engineering/article/view/7447</w:t>
+        <w:t xml:space="preserve">Pradana, A. W., &amp; Hayaty, M. (2019). The Effect of Stemming and Removal of Stopwords on the Accuracy of Sentiment Analysis on Indonesian-language Texts. </w:t>
+      </w:r>
+      <w:r>
+        <w:rPr>
+          <w:rFonts w:ascii="Times New Roman" w:hAnsi="Times New Roman" w:cs="Times New Roman"/>
+          <w:i/>
+          <w:iCs/>
+          <w:noProof/>
+          <w:sz w:val="24"/>
+          <w:szCs w:val="24"/>
+        </w:rPr>
+        <w:t>Kinetik: Game Technology, Information System, Computer Network, Computing, Electronics, and Control</w:t>
+      </w:r>
+      <w:r>
+        <w:rPr>
+          <w:rFonts w:ascii="Times New Roman" w:hAnsi="Times New Roman" w:cs="Times New Roman"/>
+          <w:noProof/>
+          <w:sz w:val="24"/>
+          <w:szCs w:val="24"/>
+        </w:rPr>
+        <w:t>, 375–380. https://doi.org/10.22219/kinetik.v4i4.912</w:t>
       </w:r>
     </w:p>
     <w:p>
@@ -15053,27 +15072,27 @@
           <w:sz w:val="24"/>
           <w:szCs w:val="24"/>
         </w:rPr>
-        <w:t xml:space="preserve">Pradana, A. W., &amp; Hayaty, M. (2019). The Effect of Stemming and Removal of Stopwords on the Accuracy of Sentiment Analysis on Indonesian-language Texts. </w:t>
-      </w:r>
-      <w:r>
-        <w:rPr>
-          <w:rFonts w:ascii="Times New Roman" w:hAnsi="Times New Roman" w:cs="Times New Roman"/>
-          <w:i/>
-          <w:iCs/>
-          <w:noProof/>
-          <w:sz w:val="24"/>
-          <w:szCs w:val="24"/>
-        </w:rPr>
-        <w:t>Kinetik: Game Technology, Information System, Computer Network, Computing, Electronics, and Control</w:t>
-      </w:r>
-      <w:r>
-        <w:rPr>
-          <w:rFonts w:ascii="Times New Roman" w:hAnsi="Times New Roman" w:cs="Times New Roman"/>
-          <w:noProof/>
-          <w:sz w:val="24"/>
-          <w:szCs w:val="24"/>
-        </w:rPr>
-        <w:t>, 375–380. https://doi.org/10.22219/kinetik.v4i4.912</w:t>
+        <w:t xml:space="preserve">Prayoga, A. Y., Hadiana, A. I., &amp; Umbara, F. R. (2021). Deteksi Hoax pada Berita Online Bahasa Inggris Menggunakan Bernoulli Naïve Bayes dengan Ekstraksi Fitur Tf-Idf. ., </w:t>
+      </w:r>
+      <w:r>
+        <w:rPr>
+          <w:rFonts w:ascii="Times New Roman" w:hAnsi="Times New Roman" w:cs="Times New Roman"/>
+          <w:i/>
+          <w:iCs/>
+          <w:noProof/>
+          <w:sz w:val="24"/>
+          <w:szCs w:val="24"/>
+        </w:rPr>
+        <w:t>2</w:t>
+      </w:r>
+      <w:r>
+        <w:rPr>
+          <w:rFonts w:ascii="Times New Roman" w:hAnsi="Times New Roman" w:cs="Times New Roman"/>
+          <w:noProof/>
+          <w:sz w:val="24"/>
+          <w:szCs w:val="24"/>
+        </w:rPr>
+        <w:t>(10), 1808–1823. https://doi.org/10.46799/JSA.V2I10.327</w:t>
       </w:r>
     </w:p>
     <w:p>
@@ -15098,27 +15117,47 @@
           <w:sz w:val="24"/>
           <w:szCs w:val="24"/>
         </w:rPr>
-        <w:t xml:space="preserve">Prayoga, A. Y., Hadiana, A. I., &amp; Umbara, F. R. (2021). Deteksi Hoax pada Berita Online Bahasa Inggris Menggunakan Bernoulli Naïve Bayes dengan Ekstraksi Fitur Tf-Idf. ., </w:t>
-      </w:r>
-      <w:r>
-        <w:rPr>
-          <w:rFonts w:ascii="Times New Roman" w:hAnsi="Times New Roman" w:cs="Times New Roman"/>
-          <w:i/>
-          <w:iCs/>
-          <w:noProof/>
-          <w:sz w:val="24"/>
-          <w:szCs w:val="24"/>
-        </w:rPr>
-        <w:t>2</w:t>
-      </w:r>
-      <w:r>
-        <w:rPr>
-          <w:rFonts w:ascii="Times New Roman" w:hAnsi="Times New Roman" w:cs="Times New Roman"/>
-          <w:noProof/>
-          <w:sz w:val="24"/>
-          <w:szCs w:val="24"/>
-        </w:rPr>
-        <w:t>(10), 1808–1823. https://doi.org/10.46799/JSA.V2I10.327</w:t>
+        <w:t xml:space="preserve">Reddy, K. N., &amp; Reddy, D. B. I. (2021). Restaurant Review Classification Using Naives Bayes Model. </w:t>
+      </w:r>
+      <w:r>
+        <w:rPr>
+          <w:rFonts w:ascii="Times New Roman" w:hAnsi="Times New Roman" w:cs="Times New Roman"/>
+          <w:i/>
+          <w:iCs/>
+          <w:noProof/>
+          <w:sz w:val="24"/>
+          <w:szCs w:val="24"/>
+        </w:rPr>
+        <w:t>Journal of University of Shanghai for Science and Technology</w:t>
+      </w:r>
+      <w:r>
+        <w:rPr>
+          <w:rFonts w:ascii="Times New Roman" w:hAnsi="Times New Roman" w:cs="Times New Roman"/>
+          <w:noProof/>
+          <w:sz w:val="24"/>
+          <w:szCs w:val="24"/>
+        </w:rPr>
+        <w:t xml:space="preserve">, </w:t>
+      </w:r>
+      <w:r>
+        <w:rPr>
+          <w:rFonts w:ascii="Times New Roman" w:hAnsi="Times New Roman" w:cs="Times New Roman"/>
+          <w:i/>
+          <w:iCs/>
+          <w:noProof/>
+          <w:sz w:val="24"/>
+          <w:szCs w:val="24"/>
+        </w:rPr>
+        <w:t>23</w:t>
+      </w:r>
+      <w:r>
+        <w:rPr>
+          <w:rFonts w:ascii="Times New Roman" w:hAnsi="Times New Roman" w:cs="Times New Roman"/>
+          <w:noProof/>
+          <w:sz w:val="24"/>
+          <w:szCs w:val="24"/>
+        </w:rPr>
+        <w:t>(08), 646–656. https://doi.org/10.51201/JUSST/21/08443</w:t>
       </w:r>
     </w:p>
     <w:p>
@@ -15143,18 +15182,18 @@
           <w:sz w:val="24"/>
           <w:szCs w:val="24"/>
         </w:rPr>
-        <w:t xml:space="preserve">Reddy, K. N., &amp; Reddy, D. B. I. (2021). Restaurant Review Classification Using Naives Bayes Model. </w:t>
-      </w:r>
-      <w:r>
-        <w:rPr>
-          <w:rFonts w:ascii="Times New Roman" w:hAnsi="Times New Roman" w:cs="Times New Roman"/>
-          <w:i/>
-          <w:iCs/>
-          <w:noProof/>
-          <w:sz w:val="24"/>
-          <w:szCs w:val="24"/>
-        </w:rPr>
-        <w:t>Journal of University of Shanghai for Science and Technology</w:t>
+        <w:t xml:space="preserve">Ricky, R. D. M., Kawung, E., &amp; Goni, S. Y. V. . (2021). Dampak Aplikasi Belanja Online (Online Shop) di Masa Pandemi Covid-19 Terhadap Minat Belanja Masyarakat di Kelurahan Girian Weru Ii Kecamatan Girian Kota Bitung Provinsi Sulawesi Utara. </w:t>
+      </w:r>
+      <w:r>
+        <w:rPr>
+          <w:rFonts w:ascii="Times New Roman" w:hAnsi="Times New Roman" w:cs="Times New Roman"/>
+          <w:i/>
+          <w:iCs/>
+          <w:noProof/>
+          <w:sz w:val="24"/>
+          <w:szCs w:val="24"/>
+        </w:rPr>
+        <w:t>Jurnal Ilmiah</w:t>
       </w:r>
       <w:r>
         <w:rPr>
@@ -15174,16 +15213,16 @@
           <w:sz w:val="24"/>
           <w:szCs w:val="24"/>
         </w:rPr>
-        <w:t>23</w:t>
-      </w:r>
-      <w:r>
-        <w:rPr>
-          <w:rFonts w:ascii="Times New Roman" w:hAnsi="Times New Roman" w:cs="Times New Roman"/>
-          <w:noProof/>
-          <w:sz w:val="24"/>
-          <w:szCs w:val="24"/>
-        </w:rPr>
-        <w:t>(08), 646–656. https://doi.org/10.51201/JUSST/21/08443</w:t>
+        <w:t>1</w:t>
+      </w:r>
+      <w:r>
+        <w:rPr>
+          <w:rFonts w:ascii="Times New Roman" w:hAnsi="Times New Roman" w:cs="Times New Roman"/>
+          <w:noProof/>
+          <w:sz w:val="24"/>
+          <w:szCs w:val="24"/>
+        </w:rPr>
+        <w:t>(ilmiah).</w:t>
       </w:r>
     </w:p>
     <w:p>
@@ -15208,18 +15247,18 @@
           <w:sz w:val="24"/>
           <w:szCs w:val="24"/>
         </w:rPr>
-        <w:t xml:space="preserve">Ricky, R. D. M., Kawung, E., &amp; Goni, S. Y. V. . (2021). Dampak Aplikasi Belanja Online (Online Shop) di Masa Pandemi Covid-19 Terhadap Minat Belanja Masyarakat di Kelurahan Girian Weru Ii Kecamatan Girian Kota Bitung Provinsi Sulawesi Utara. </w:t>
-      </w:r>
-      <w:r>
-        <w:rPr>
-          <w:rFonts w:ascii="Times New Roman" w:hAnsi="Times New Roman" w:cs="Times New Roman"/>
-          <w:i/>
-          <w:iCs/>
-          <w:noProof/>
-          <w:sz w:val="24"/>
-          <w:szCs w:val="24"/>
-        </w:rPr>
-        <w:t>Jurnal Ilmiah</w:t>
+        <w:t xml:space="preserve">Romli, I., Prameswari R, S., &amp; Kamalia, A. Z. (2021). Sentiment Analysis about Large-Scale Social Restrictions in Social Media Twitter Using Algoritm K-Nearest Neighbor. </w:t>
+      </w:r>
+      <w:r>
+        <w:rPr>
+          <w:rFonts w:ascii="Times New Roman" w:hAnsi="Times New Roman" w:cs="Times New Roman"/>
+          <w:i/>
+          <w:iCs/>
+          <w:noProof/>
+          <w:sz w:val="24"/>
+          <w:szCs w:val="24"/>
+        </w:rPr>
+        <w:t>Jurnal Online Informatika</w:t>
       </w:r>
       <w:r>
         <w:rPr>
@@ -15239,16 +15278,16 @@
           <w:sz w:val="24"/>
           <w:szCs w:val="24"/>
         </w:rPr>
-        <w:t>1</w:t>
-      </w:r>
-      <w:r>
-        <w:rPr>
-          <w:rFonts w:ascii="Times New Roman" w:hAnsi="Times New Roman" w:cs="Times New Roman"/>
-          <w:noProof/>
-          <w:sz w:val="24"/>
-          <w:szCs w:val="24"/>
-        </w:rPr>
-        <w:t>(ilmiah).</w:t>
+        <w:t>6</w:t>
+      </w:r>
+      <w:r>
+        <w:rPr>
+          <w:rFonts w:ascii="Times New Roman" w:hAnsi="Times New Roman" w:cs="Times New Roman"/>
+          <w:noProof/>
+          <w:sz w:val="24"/>
+          <w:szCs w:val="24"/>
+        </w:rPr>
+        <w:t>(1), 96. https://doi.org/10.15575/join.v6i1.670</w:t>
       </w:r>
     </w:p>
     <w:p>
@@ -15273,18 +15312,18 @@
           <w:sz w:val="24"/>
           <w:szCs w:val="24"/>
         </w:rPr>
-        <w:t xml:space="preserve">Romli, I., Prameswari R, S., &amp; Kamalia, A. Z. (2021). Sentiment Analysis about Large-Scale Social Restrictions in Social Media Twitter Using Algoritm K-Nearest Neighbor. </w:t>
-      </w:r>
-      <w:r>
-        <w:rPr>
-          <w:rFonts w:ascii="Times New Roman" w:hAnsi="Times New Roman" w:cs="Times New Roman"/>
-          <w:i/>
-          <w:iCs/>
-          <w:noProof/>
-          <w:sz w:val="24"/>
-          <w:szCs w:val="24"/>
-        </w:rPr>
-        <w:t>Jurnal Online Informatika</w:t>
+        <w:t xml:space="preserve">Romy Triadi Sulistyo, K., Mirza Kurnia Fatoni, R., Miftah Sururi, D., Telaumbanua, E., Hasoko Wibowo, G., &amp; Dwi Saputra, D. (2022). Komparasi Algoritma Klasifikasi Text Mining Untuk Analisa Sentimen Pada Akun Twitter Tokopediacare. </w:t>
+      </w:r>
+      <w:r>
+        <w:rPr>
+          <w:rFonts w:ascii="Times New Roman" w:hAnsi="Times New Roman" w:cs="Times New Roman"/>
+          <w:i/>
+          <w:iCs/>
+          <w:noProof/>
+          <w:sz w:val="24"/>
+          <w:szCs w:val="24"/>
+        </w:rPr>
+        <w:t>Jurnal Teknologi Informasi</w:t>
       </w:r>
       <w:r>
         <w:rPr>
@@ -15304,16 +15343,16 @@
           <w:sz w:val="24"/>
           <w:szCs w:val="24"/>
         </w:rPr>
-        <w:t>6</w:t>
-      </w:r>
-      <w:r>
-        <w:rPr>
-          <w:rFonts w:ascii="Times New Roman" w:hAnsi="Times New Roman" w:cs="Times New Roman"/>
-          <w:noProof/>
-          <w:sz w:val="24"/>
-          <w:szCs w:val="24"/>
-        </w:rPr>
-        <w:t>(1), 96. https://doi.org/10.15575/join.v6i1.670</w:t>
+        <w:t>8</w:t>
+      </w:r>
+      <w:r>
+        <w:rPr>
+          <w:rFonts w:ascii="Times New Roman" w:hAnsi="Times New Roman" w:cs="Times New Roman"/>
+          <w:noProof/>
+          <w:sz w:val="24"/>
+          <w:szCs w:val="24"/>
+        </w:rPr>
+        <w:t>(1), 71–75. http://ejournal.urindo.ac.id/index.php/TI/article/view/2271</w:t>
       </w:r>
     </w:p>
     <w:p>

</xml_diff>

<commit_message>
memberikan keterangan didalam koma
</commit_message>
<xml_diff>
--- a/Pengajuan-judul/NLP/Judul analisa opini publik Twitter mengenai piala dunia qatar 2022/MuhammadReza-2019470055_PengajuanProposal_NLP.docx
+++ b/Pengajuan-judul/NLP/Judul analisa opini publik Twitter mengenai piala dunia qatar 2022/MuhammadReza-2019470055_PengajuanProposal_NLP.docx
@@ -6256,6 +6256,14 @@
           <w:szCs w:val="24"/>
         </w:rPr>
       </w:pPr>
+      <w:r>
+        <w:rPr>
+          <w:rFonts w:ascii="Times New Roman" w:hAnsi="Times New Roman" w:cs="Times New Roman"/>
+          <w:sz w:val="24"/>
+          <w:szCs w:val="24"/>
+        </w:rPr>
+        <w:t>(Memberikan penjelasan mengenai penelitian yang sudah dilakukan)</w:t>
+      </w:r>
     </w:p>
     <w:p>
       <w:pPr>
@@ -6269,165 +6277,6 @@
           <w:szCs w:val="24"/>
         </w:rPr>
       </w:pPr>
-      <w:r>
-        <w:rPr>
-          <w:rFonts w:ascii="Times New Roman" w:hAnsi="Times New Roman" w:cs="Times New Roman"/>
-          <w:sz w:val="24"/>
-          <w:szCs w:val="24"/>
-        </w:rPr>
-        <w:t xml:space="preserve"> </w:t>
-      </w:r>
-      <w:r>
-        <w:rPr>
-          <w:rFonts w:ascii="Times New Roman" w:hAnsi="Times New Roman" w:cs="Times New Roman"/>
-          <w:sz w:val="24"/>
-          <w:szCs w:val="24"/>
-        </w:rPr>
-        <w:t xml:space="preserve"> </w:t>
-      </w:r>
-      <w:r>
-        <w:rPr>
-          <w:rFonts w:ascii="Times New Roman" w:hAnsi="Times New Roman" w:cs="Times New Roman"/>
-          <w:sz w:val="24"/>
-          <w:szCs w:val="24"/>
-        </w:rPr>
-        <w:t xml:space="preserve"> </w:t>
-      </w:r>
-      <w:r>
-        <w:rPr>
-          <w:rFonts w:ascii="Times New Roman" w:hAnsi="Times New Roman" w:cs="Times New Roman"/>
-          <w:sz w:val="24"/>
-          <w:szCs w:val="24"/>
-        </w:rPr>
-        <w:t xml:space="preserve">Perkembangan teknologi </w:t>
-      </w:r>
-      <w:r>
-        <w:rPr>
-          <w:rFonts w:ascii="Times New Roman" w:hAnsi="Times New Roman" w:cs="Times New Roman"/>
-          <w:sz w:val="24"/>
-          <w:szCs w:val="24"/>
-        </w:rPr>
-        <w:t>yang pesat di zaman modern seperti ini</w:t>
-      </w:r>
-      <w:r>
-        <w:rPr>
-          <w:rFonts w:ascii="Times New Roman" w:hAnsi="Times New Roman" w:cs="Times New Roman"/>
-          <w:sz w:val="24"/>
-          <w:szCs w:val="24"/>
-        </w:rPr>
-        <w:t xml:space="preserve"> mengubah kebiasaan manusia </w:t>
-      </w:r>
-      <w:r>
-        <w:rPr>
-          <w:rFonts w:ascii="Times New Roman" w:hAnsi="Times New Roman" w:cs="Times New Roman"/>
-          <w:sz w:val="24"/>
-          <w:szCs w:val="24"/>
-        </w:rPr>
-        <w:t xml:space="preserve">sebagai contoh membeli berbagai macam barang menggunakan toko </w:t>
-      </w:r>
-      <w:r>
-        <w:rPr>
-          <w:rFonts w:ascii="Times New Roman" w:hAnsi="Times New Roman" w:cs="Times New Roman"/>
-          <w:i/>
-          <w:iCs/>
-          <w:sz w:val="24"/>
-          <w:szCs w:val="24"/>
-        </w:rPr>
-        <w:t>online</w:t>
-      </w:r>
-      <w:r>
-        <w:rPr>
-          <w:rFonts w:ascii="Times New Roman" w:hAnsi="Times New Roman" w:cs="Times New Roman"/>
-          <w:sz w:val="24"/>
-          <w:szCs w:val="24"/>
-        </w:rPr>
-        <w:t xml:space="preserve"> atau </w:t>
-      </w:r>
-      <w:r>
-        <w:rPr>
-          <w:rFonts w:ascii="Times New Roman" w:hAnsi="Times New Roman" w:cs="Times New Roman"/>
-          <w:i/>
-          <w:iCs/>
-          <w:sz w:val="24"/>
-          <w:szCs w:val="24"/>
-        </w:rPr>
-        <w:t xml:space="preserve">electronic commerce </w:t>
-      </w:r>
-      <w:r>
-        <w:rPr>
-          <w:rFonts w:ascii="Times New Roman" w:hAnsi="Times New Roman" w:cs="Times New Roman"/>
-          <w:sz w:val="24"/>
-          <w:szCs w:val="24"/>
-        </w:rPr>
-        <w:t xml:space="preserve">karena kemudahan serta praktis, banyaknya promosi yang menimbulkan minat beli barang di toko </w:t>
-      </w:r>
-      <w:r>
-        <w:rPr>
-          <w:rFonts w:ascii="Times New Roman" w:hAnsi="Times New Roman" w:cs="Times New Roman"/>
-          <w:i/>
-          <w:iCs/>
-          <w:sz w:val="24"/>
-          <w:szCs w:val="24"/>
-        </w:rPr>
-        <w:t xml:space="preserve">online </w:t>
-      </w:r>
-      <w:r>
-        <w:rPr>
-          <w:rFonts w:ascii="Times New Roman" w:hAnsi="Times New Roman" w:cs="Times New Roman"/>
-          <w:sz w:val="24"/>
-          <w:szCs w:val="24"/>
-        </w:rPr>
-        <w:t xml:space="preserve">menjadi konsumtif </w:t>
-      </w:r>
-      <w:r>
-        <w:rPr>
-          <w:rFonts w:ascii="Times New Roman" w:hAnsi="Times New Roman" w:cs="Times New Roman"/>
-          <w:sz w:val="24"/>
-          <w:szCs w:val="24"/>
-        </w:rPr>
-        <w:fldChar w:fldCharType="begin" w:fldLock="1"/>
-      </w:r>
-      <w:r>
-        <w:rPr>
-          <w:rFonts w:ascii="Times New Roman" w:hAnsi="Times New Roman" w:cs="Times New Roman"/>
-          <w:sz w:val="24"/>
-          <w:szCs w:val="24"/>
-        </w:rPr>
-        <w:instrText>ADDIN CSL_CITATION {"citationItems":[{"id":"ITEM-1","itemData":{"abstract":"Teknologi komunikasi yang semakin maju dan berkembang menumbuhkan berbagai pengaruh bagi penggunanya. Teknologi bagai bermata dua yang memberikan kelebihan dan kekurangan. Tren Belanja Online semakin menjamur di Indonesia, orang semakin menyukai belanja online dari pada berbelanja langsung di toko atau belanja konvensional. Berbelanja online terasa jauh lebih mudah dan simpel, hanya dengan memilih barang melalui gambar dan video, melakukan pemesanan, dan bayar melalui transfer, selanjutnya pembeli hanya tinggal menunggu barangnya sampai langsung dan diantar ke tempat berdasarkan alamat pemesanan. Hal ini tentu sangat memudahkan karena lebih menghemat waktu dan tenaga dibanding berbelanja langsung ke toko. Perubahan cara belanja dengan menggunakan media online shop sedikit menggeser nilai sosial yang semula jika bertransaksi di pasar menggunakan komunikasi secara verbal dalam bertransaksi, sebaliknya jika berbelaja melaui online shop proses bertransaksinya hanya melalui jaringan internet tanpa bertatap muka. Penelitian ini bertujuan untuk mengetahui apa Dampak Aplikasi Belanja Online (online shop) di masa pandemi covid19 terhadap minat belanja masyarakat di Kelurahan Girian Weru II Kecamatan Girian Kota Bitung Provinsi Sulawesi Utara. Penelitian ini menggunakan metode penelitian. Dampak Aplikasi Belanja Online terhadap minat belanja masyarakat di masa Pandemi Covid-19 ada dua yaitu dampak positif dan negatif. Untuk dampak positif yaitu memudahkan seseorang atau masyarakat dalam kegiatan berbelanja seperti mencari dan membeli barang yang perlukan tanpa harus bersusah payah pergi mencari ke toko-toko konvensional untuk mencari barang yang di cari. Sedangkan dampak negatifnya barang yang di beli secara Online waktu pengiriman barang yang karena membeli barang dari luar kota bahkan luar negri yang membutuhkan estimasi waktu penggiriman, barang yang ada dalam aplikasi online shop tidak sesuai ekspetasi dan sesuai dengan gambar yang ditampilkan dalam aplikasi online shop pada saat diterima Kata Kunci: Dampak, Belanja Online, Pandemi","author":[{"dropping-particle":"","family":"Ricky","given":"Raka Dimas Majesta","non-dropping-particle":"","parse-names":false,"suffix":""},{"dropping-particle":"","family":"Kawung","given":"Evelin","non-dropping-particle":"","parse-names":false,"suffix":""},{"dropping-particle":"","family":"Goni","given":"Shirley Y.V.I","non-dropping-particle":"","parse-names":false,"suffix":""}],"container-title":"Jurnal Ilmiah","id":"ITEM-1","issue":"ilmiah","issued":{"date-parts":[["2021"]]},"title":"Dampak Aplikasi Belanja Online (Online Shop) di Masa Pandemi Covid-19 Terhadap Minat Belanja Masyarakat di Kelurahan Girian Weru Ii Kecamatan Girian Kota Bitung Provinsi Sulawesi Utara","type":"article-journal","volume":"1"},"uris":["http://www.mendeley.com/documents/?uuid=dbdf410a-c78a-3323-b37d-645674b19ddb"]}],"mendeley":{"formattedCitation":"(Ricky et al., 2021)","plainTextFormattedCitation":"(Ricky et al., 2021)","previouslyFormattedCitation":"(Ricky et al., 2021)"},"properties":{"noteIndex":0},"schema":"https://github.com/citation-style-language/schema/raw/master/csl-citation.json"}</w:instrText>
-      </w:r>
-      <w:r>
-        <w:rPr>
-          <w:rFonts w:ascii="Times New Roman" w:hAnsi="Times New Roman" w:cs="Times New Roman"/>
-          <w:sz w:val="24"/>
-          <w:szCs w:val="24"/>
-        </w:rPr>
-        <w:fldChar w:fldCharType="separate"/>
-      </w:r>
-      <w:r>
-        <w:rPr>
-          <w:rFonts w:ascii="Times New Roman" w:hAnsi="Times New Roman" w:cs="Times New Roman"/>
-          <w:noProof/>
-          <w:sz w:val="24"/>
-          <w:szCs w:val="24"/>
-        </w:rPr>
-        <w:t>(Ricky et al., 2021)</w:t>
-      </w:r>
-      <w:r>
-        <w:rPr>
-          <w:rFonts w:ascii="Times New Roman" w:hAnsi="Times New Roman" w:cs="Times New Roman"/>
-          <w:sz w:val="24"/>
-          <w:szCs w:val="24"/>
-        </w:rPr>
-        <w:fldChar w:fldCharType="end"/>
-      </w:r>
-      <w:r>
-        <w:rPr>
-          <w:rFonts w:ascii="Times New Roman" w:hAnsi="Times New Roman" w:cs="Times New Roman"/>
-          <w:sz w:val="24"/>
-          <w:szCs w:val="24"/>
-        </w:rPr>
-        <w:t>.</w:t>
-      </w:r>
     </w:p>
     <w:p>
       <w:pPr>
@@ -6447,6 +6296,178 @@
           <w:sz w:val="24"/>
           <w:szCs w:val="24"/>
         </w:rPr>
+        <w:t xml:space="preserve"> </w:t>
+      </w:r>
+      <w:r>
+        <w:rPr>
+          <w:rFonts w:ascii="Times New Roman" w:hAnsi="Times New Roman" w:cs="Times New Roman"/>
+          <w:sz w:val="24"/>
+          <w:szCs w:val="24"/>
+        </w:rPr>
+        <w:t xml:space="preserve"> </w:t>
+      </w:r>
+      <w:r>
+        <w:rPr>
+          <w:rFonts w:ascii="Times New Roman" w:hAnsi="Times New Roman" w:cs="Times New Roman"/>
+          <w:sz w:val="24"/>
+          <w:szCs w:val="24"/>
+        </w:rPr>
+        <w:t xml:space="preserve"> </w:t>
+      </w:r>
+      <w:r>
+        <w:rPr>
+          <w:rFonts w:ascii="Times New Roman" w:hAnsi="Times New Roman" w:cs="Times New Roman"/>
+          <w:sz w:val="24"/>
+          <w:szCs w:val="24"/>
+        </w:rPr>
+        <w:t xml:space="preserve">Perkembangan teknologi </w:t>
+      </w:r>
+      <w:r>
+        <w:rPr>
+          <w:rFonts w:ascii="Times New Roman" w:hAnsi="Times New Roman" w:cs="Times New Roman"/>
+          <w:sz w:val="24"/>
+          <w:szCs w:val="24"/>
+        </w:rPr>
+        <w:t>yang pesat di zaman modern seperti ini</w:t>
+      </w:r>
+      <w:r>
+        <w:rPr>
+          <w:rFonts w:ascii="Times New Roman" w:hAnsi="Times New Roman" w:cs="Times New Roman"/>
+          <w:sz w:val="24"/>
+          <w:szCs w:val="24"/>
+        </w:rPr>
+        <w:t xml:space="preserve"> mengubah kebiasaan manusia </w:t>
+      </w:r>
+      <w:r>
+        <w:rPr>
+          <w:rFonts w:ascii="Times New Roman" w:hAnsi="Times New Roman" w:cs="Times New Roman"/>
+          <w:sz w:val="24"/>
+          <w:szCs w:val="24"/>
+        </w:rPr>
+        <w:t xml:space="preserve">sebagai contoh membeli berbagai macam barang menggunakan toko </w:t>
+      </w:r>
+      <w:r>
+        <w:rPr>
+          <w:rFonts w:ascii="Times New Roman" w:hAnsi="Times New Roman" w:cs="Times New Roman"/>
+          <w:i/>
+          <w:iCs/>
+          <w:sz w:val="24"/>
+          <w:szCs w:val="24"/>
+        </w:rPr>
+        <w:t>online</w:t>
+      </w:r>
+      <w:r>
+        <w:rPr>
+          <w:rFonts w:ascii="Times New Roman" w:hAnsi="Times New Roman" w:cs="Times New Roman"/>
+          <w:sz w:val="24"/>
+          <w:szCs w:val="24"/>
+        </w:rPr>
+        <w:t xml:space="preserve"> atau </w:t>
+      </w:r>
+      <w:r>
+        <w:rPr>
+          <w:rFonts w:ascii="Times New Roman" w:hAnsi="Times New Roman" w:cs="Times New Roman"/>
+          <w:i/>
+          <w:iCs/>
+          <w:sz w:val="24"/>
+          <w:szCs w:val="24"/>
+        </w:rPr>
+        <w:t xml:space="preserve">electronic commerce </w:t>
+      </w:r>
+      <w:r>
+        <w:rPr>
+          <w:rFonts w:ascii="Times New Roman" w:hAnsi="Times New Roman" w:cs="Times New Roman"/>
+          <w:sz w:val="24"/>
+          <w:szCs w:val="24"/>
+        </w:rPr>
+        <w:t xml:space="preserve">karena kemudahan serta praktis, banyaknya promosi yang menimbulkan minat beli barang di toko </w:t>
+      </w:r>
+      <w:r>
+        <w:rPr>
+          <w:rFonts w:ascii="Times New Roman" w:hAnsi="Times New Roman" w:cs="Times New Roman"/>
+          <w:i/>
+          <w:iCs/>
+          <w:sz w:val="24"/>
+          <w:szCs w:val="24"/>
+        </w:rPr>
+        <w:t xml:space="preserve">online </w:t>
+      </w:r>
+      <w:r>
+        <w:rPr>
+          <w:rFonts w:ascii="Times New Roman" w:hAnsi="Times New Roman" w:cs="Times New Roman"/>
+          <w:sz w:val="24"/>
+          <w:szCs w:val="24"/>
+        </w:rPr>
+        <w:t xml:space="preserve">menjadi konsumtif </w:t>
+      </w:r>
+      <w:r>
+        <w:rPr>
+          <w:rFonts w:ascii="Times New Roman" w:hAnsi="Times New Roman" w:cs="Times New Roman"/>
+          <w:sz w:val="24"/>
+          <w:szCs w:val="24"/>
+        </w:rPr>
+        <w:fldChar w:fldCharType="begin" w:fldLock="1"/>
+      </w:r>
+      <w:r>
+        <w:rPr>
+          <w:rFonts w:ascii="Times New Roman" w:hAnsi="Times New Roman" w:cs="Times New Roman"/>
+          <w:sz w:val="24"/>
+          <w:szCs w:val="24"/>
+        </w:rPr>
+        <w:instrText>ADDIN CSL_CITATION {"citationItems":[{"id":"ITEM-1","itemData":{"abstract":"Teknologi komunikasi yang semakin maju dan berkembang menumbuhkan berbagai pengaruh bagi penggunanya. Teknologi bagai bermata dua yang memberikan kelebihan dan kekurangan. Tren Belanja Online semakin menjamur di Indonesia, orang semakin menyukai belanja online dari pada berbelanja langsung di toko atau belanja konvensional. Berbelanja online terasa jauh lebih mudah dan simpel, hanya dengan memilih barang melalui gambar dan video, melakukan pemesanan, dan bayar melalui transfer, selanjutnya pembeli hanya tinggal menunggu barangnya sampai langsung dan diantar ke tempat berdasarkan alamat pemesanan. Hal ini tentu sangat memudahkan karena lebih menghemat waktu dan tenaga dibanding berbelanja langsung ke toko. Perubahan cara belanja dengan menggunakan media online shop sedikit menggeser nilai sosial yang semula jika bertransaksi di pasar menggunakan komunikasi secara verbal dalam bertransaksi, sebaliknya jika berbelaja melaui online shop proses bertransaksinya hanya melalui jaringan internet tanpa bertatap muka. Penelitian ini bertujuan untuk mengetahui apa Dampak Aplikasi Belanja Online (online shop) di masa pandemi covid19 terhadap minat belanja masyarakat di Kelurahan Girian Weru II Kecamatan Girian Kota Bitung Provinsi Sulawesi Utara. Penelitian ini menggunakan metode penelitian. Dampak Aplikasi Belanja Online terhadap minat belanja masyarakat di masa Pandemi Covid-19 ada dua yaitu dampak positif dan negatif. Untuk dampak positif yaitu memudahkan seseorang atau masyarakat dalam kegiatan berbelanja seperti mencari dan membeli barang yang perlukan tanpa harus bersusah payah pergi mencari ke toko-toko konvensional untuk mencari barang yang di cari. Sedangkan dampak negatifnya barang yang di beli secara Online waktu pengiriman barang yang karena membeli barang dari luar kota bahkan luar negri yang membutuhkan estimasi waktu penggiriman, barang yang ada dalam aplikasi online shop tidak sesuai ekspetasi dan sesuai dengan gambar yang ditampilkan dalam aplikasi online shop pada saat diterima Kata Kunci: Dampak, Belanja Online, Pandemi","author":[{"dropping-particle":"","family":"Ricky","given":"Raka Dimas Majesta","non-dropping-particle":"","parse-names":false,"suffix":""},{"dropping-particle":"","family":"Kawung","given":"Evelin","non-dropping-particle":"","parse-names":false,"suffix":""},{"dropping-particle":"","family":"Goni","given":"Shirley Y.V.I","non-dropping-particle":"","parse-names":false,"suffix":""}],"container-title":"Jurnal Ilmiah","id":"ITEM-1","issue":"ilmiah","issued":{"date-parts":[["2021"]]},"title":"Dampak Aplikasi Belanja Online (Online Shop) di Masa Pandemi Covid-19 Terhadap Minat Belanja Masyarakat di Kelurahan Girian Weru Ii Kecamatan Girian Kota Bitung Provinsi Sulawesi Utara","type":"article-journal","volume":"1"},"uris":["http://www.mendeley.com/documents/?uuid=dbdf410a-c78a-3323-b37d-645674b19ddb"]}],"mendeley":{"formattedCitation":"(Ricky et al., 2021)","plainTextFormattedCitation":"(Ricky et al., 2021)","previouslyFormattedCitation":"(Ricky et al., 2021)"},"properties":{"noteIndex":0},"schema":"https://github.com/citation-style-language/schema/raw/master/csl-citation.json"}</w:instrText>
+      </w:r>
+      <w:r>
+        <w:rPr>
+          <w:rFonts w:ascii="Times New Roman" w:hAnsi="Times New Roman" w:cs="Times New Roman"/>
+          <w:sz w:val="24"/>
+          <w:szCs w:val="24"/>
+        </w:rPr>
+        <w:fldChar w:fldCharType="separate"/>
+      </w:r>
+      <w:r>
+        <w:rPr>
+          <w:rFonts w:ascii="Times New Roman" w:hAnsi="Times New Roman" w:cs="Times New Roman"/>
+          <w:noProof/>
+          <w:sz w:val="24"/>
+          <w:szCs w:val="24"/>
+        </w:rPr>
+        <w:t>(Ricky et al., 2021)</w:t>
+      </w:r>
+      <w:r>
+        <w:rPr>
+          <w:rFonts w:ascii="Times New Roman" w:hAnsi="Times New Roman" w:cs="Times New Roman"/>
+          <w:sz w:val="24"/>
+          <w:szCs w:val="24"/>
+        </w:rPr>
+        <w:fldChar w:fldCharType="end"/>
+      </w:r>
+      <w:r>
+        <w:rPr>
+          <w:rFonts w:ascii="Times New Roman" w:hAnsi="Times New Roman" w:cs="Times New Roman"/>
+          <w:sz w:val="24"/>
+          <w:szCs w:val="24"/>
+        </w:rPr>
+        <w:t>.</w:t>
+      </w:r>
+    </w:p>
+    <w:p>
+      <w:pPr>
+        <w:pStyle w:val="ListParagraph"/>
+        <w:spacing w:after="0" w:line="360" w:lineRule="auto"/>
+        <w:ind w:left="0" w:firstLine="360"/>
+        <w:jc w:val="both"/>
+        <w:rPr>
+          <w:rFonts w:ascii="Times New Roman" w:hAnsi="Times New Roman" w:cs="Times New Roman"/>
+          <w:sz w:val="24"/>
+          <w:szCs w:val="24"/>
+        </w:rPr>
+      </w:pPr>
+      <w:r>
+        <w:rPr>
+          <w:rFonts w:ascii="Times New Roman" w:hAnsi="Times New Roman" w:cs="Times New Roman"/>
+          <w:sz w:val="24"/>
+          <w:szCs w:val="24"/>
+        </w:rPr>
         <w:t xml:space="preserve">Pembelian menggunakan toko </w:t>
       </w:r>
       <w:r>
@@ -6601,7 +6622,16 @@
           <w:sz w:val="24"/>
           <w:szCs w:val="24"/>
         </w:rPr>
-        <w:t xml:space="preserve"> oleh konsumen yang sudah membeli barang </w:t>
+        <w:t xml:space="preserve"> oleh konsumen yang sudah </w:t>
+      </w:r>
+      <w:r>
+        <w:rPr>
+          <w:rFonts w:ascii="Times New Roman" w:hAnsi="Times New Roman" w:cs="Times New Roman"/>
+          <w:sz w:val="24"/>
+          <w:szCs w:val="24"/>
+        </w:rPr>
+        <w:lastRenderedPageBreak/>
+        <w:t xml:space="preserve">membeli barang </w:t>
       </w:r>
       <w:r>
         <w:rPr>
@@ -6741,7 +6771,6 @@
           <w:sz w:val="24"/>
           <w:szCs w:val="24"/>
         </w:rPr>
-        <w:lastRenderedPageBreak/>
         <w:t>Penilaian dari konsumen sebelumnya</w:t>
       </w:r>
       <w:r>
@@ -7871,6 +7900,7 @@
           <w:sz w:val="24"/>
           <w:szCs w:val="24"/>
         </w:rPr>
+        <w:lastRenderedPageBreak/>
         <w:t xml:space="preserve">Penyusun pada penelitian ini menganalisa sentimen di </w:t>
       </w:r>
       <w:r>
@@ -7907,16 +7937,7 @@
           <w:sz w:val="24"/>
           <w:szCs w:val="24"/>
         </w:rPr>
-        <w:t xml:space="preserve">yang berkembang dengan pengguna sebesar </w:t>
-      </w:r>
-      <w:r>
-        <w:rPr>
-          <w:rFonts w:ascii="Times New Roman" w:hAnsi="Times New Roman" w:cs="Times New Roman"/>
-          <w:sz w:val="24"/>
-          <w:szCs w:val="24"/>
-        </w:rPr>
-        <w:lastRenderedPageBreak/>
-        <w:t xml:space="preserve">153,46 juta </w:t>
+        <w:t xml:space="preserve">yang berkembang dengan pengguna sebesar 153,46 juta </w:t>
       </w:r>
       <w:r>
         <w:rPr>
@@ -8591,6 +8612,7 @@
           <w:sz w:val="24"/>
           <w:szCs w:val="24"/>
         </w:rPr>
+        <w:lastRenderedPageBreak/>
         <w:t xml:space="preserve">Melakukan komparasi </w:t>
       </w:r>
       <w:r>
@@ -8697,7 +8719,6 @@
           <w:sz w:val="24"/>
           <w:szCs w:val="24"/>
         </w:rPr>
-        <w:lastRenderedPageBreak/>
         <w:t>Tujuan dan Manfaat Penelitian</w:t>
       </w:r>
     </w:p>
@@ -9362,6 +9383,7 @@
           <w:sz w:val="24"/>
           <w:szCs w:val="24"/>
         </w:rPr>
+        <w:lastRenderedPageBreak/>
         <w:t xml:space="preserve">Merupakan tahap </w:t>
       </w:r>
       <w:r>
@@ -9562,16 +9584,7 @@
           <w:sz w:val="24"/>
           <w:szCs w:val="24"/>
         </w:rPr>
-        <w:t xml:space="preserve"> karena tersebut merupakan </w:t>
-      </w:r>
-      <w:r>
-        <w:rPr>
-          <w:rFonts w:ascii="Times New Roman" w:hAnsi="Times New Roman" w:cs="Times New Roman"/>
-          <w:sz w:val="24"/>
-          <w:szCs w:val="24"/>
-        </w:rPr>
-        <w:lastRenderedPageBreak/>
-        <w:t>kata yang sering muncul dan tidak memiliki arti apapun</w:t>
+        <w:t xml:space="preserve"> karena tersebut merupakan kata yang sering muncul dan tidak memiliki arti apapun</w:t>
       </w:r>
       <w:r>
         <w:rPr>
@@ -10510,6 +10523,7 @@
           <w:sz w:val="24"/>
           <w:szCs w:val="24"/>
         </w:rPr>
+        <w:lastRenderedPageBreak/>
         <w:t>Decision tree</w:t>
       </w:r>
     </w:p>
@@ -10726,16 +10740,7 @@
           <w:sz w:val="24"/>
           <w:szCs w:val="24"/>
         </w:rPr>
-        <w:t xml:space="preserve">abel, setelah dilakukan pemilihan variabel dilakukan </w:t>
-      </w:r>
-      <w:r>
-        <w:rPr>
-          <w:rFonts w:ascii="Times New Roman" w:hAnsi="Times New Roman" w:cs="Times New Roman"/>
-          <w:sz w:val="24"/>
-          <w:szCs w:val="24"/>
-        </w:rPr>
-        <w:lastRenderedPageBreak/>
-        <w:t xml:space="preserve">kalkulasi </w:t>
+        <w:t xml:space="preserve">abel, setelah dilakukan pemilihan variabel dilakukan kalkulasi </w:t>
       </w:r>
       <w:r>
         <w:rPr>
@@ -11698,6 +11703,7 @@
           <w:sz w:val="24"/>
           <w:szCs w:val="24"/>
         </w:rPr>
+        <w:lastRenderedPageBreak/>
         <w:t>Merupakan</w:t>
       </w:r>
       <w:r>
@@ -11876,7 +11882,6 @@
           <w:sz w:val="24"/>
           <w:szCs w:val="24"/>
         </w:rPr>
-        <w:lastRenderedPageBreak/>
         <w:t>Merupakan hasil dari pengujian menggunakan data testing</w:t>
       </w:r>
       <w:r>
@@ -13011,6 +13016,7 @@
               <w:sz w:val="24"/>
               <w:szCs w:val="24"/>
             </w:rPr>
+            <w:lastRenderedPageBreak/>
             <m:t xml:space="preserve">recall = </m:t>
           </m:r>
           <m:f>
@@ -13104,7 +13110,6 @@
           <w:sz w:val="24"/>
           <w:szCs w:val="24"/>
         </w:rPr>
-        <w:lastRenderedPageBreak/>
         <w:t>Merupakan perhitungan dari hasil prediksi menggunakan data uji untuk m</w:t>
       </w:r>
       <w:r>
@@ -13995,7 +14000,17 @@
           <w:sz w:val="24"/>
           <w:szCs w:val="24"/>
         </w:rPr>
-        <w:t xml:space="preserve">Apriliani, D., Abidin, T., Sutanta, E., Hamzah, A., &amp; Somantri, O. (2020). Sentiment analysis for assessment of hotel services review using feature selection approach based-on decision tree. </w:t>
+        <w:t xml:space="preserve">Apriliani, D., Abidin, T., Sutanta, E., Hamzah, A., &amp; Somantri, O. (2020). </w:t>
+      </w:r>
+      <w:r>
+        <w:rPr>
+          <w:rFonts w:ascii="Times New Roman" w:hAnsi="Times New Roman" w:cs="Times New Roman"/>
+          <w:noProof/>
+          <w:sz w:val="24"/>
+          <w:szCs w:val="24"/>
+        </w:rPr>
+        <w:lastRenderedPageBreak/>
+        <w:t xml:space="preserve">Sentiment analysis for assessment of hotel services review using feature selection approach based-on decision tree. </w:t>
       </w:r>
       <w:r>
         <w:rPr>
@@ -14035,17 +14050,7 @@
           <w:sz w:val="24"/>
           <w:szCs w:val="24"/>
         </w:rPr>
-        <w:t xml:space="preserve">(4), 240–245. </w:t>
-      </w:r>
-      <w:r>
-        <w:rPr>
-          <w:rFonts w:ascii="Times New Roman" w:hAnsi="Times New Roman" w:cs="Times New Roman"/>
-          <w:noProof/>
-          <w:sz w:val="24"/>
-          <w:szCs w:val="24"/>
-        </w:rPr>
-        <w:lastRenderedPageBreak/>
-        <w:t>https://doi.org/10.14569/IJACSA.2020.0110432</w:t>
+        <w:t>(4), 240–245. https://doi.org/10.14569/IJACSA.2020.0110432</w:t>
       </w:r>
     </w:p>
     <w:p>
@@ -14505,7 +14510,17 @@
           <w:sz w:val="24"/>
           <w:szCs w:val="24"/>
         </w:rPr>
-        <w:t xml:space="preserve">Harli, I. I., Mutasowifin, A., &amp; Andrianto, M. S. (2021). Pengaruh Online Consumer Review dan Rating terhadap Minat Beli Produk Kesehatan pada E-Marketplace Shopee Selama Masa Pandemi COVID-19. </w:t>
+        <w:t xml:space="preserve">Harli, I. I., Mutasowifin, A., &amp; Andrianto, M. S. (2021). Pengaruh Online Consumer Review dan Rating terhadap Minat Beli Produk Kesehatan pada </w:t>
+      </w:r>
+      <w:r>
+        <w:rPr>
+          <w:rFonts w:ascii="Times New Roman" w:hAnsi="Times New Roman" w:cs="Times New Roman"/>
+          <w:noProof/>
+          <w:sz w:val="24"/>
+          <w:szCs w:val="24"/>
+        </w:rPr>
+        <w:lastRenderedPageBreak/>
+        <w:t xml:space="preserve">E-Marketplace Shopee Selama Masa Pandemi COVID-19. </w:t>
       </w:r>
       <w:r>
         <w:rPr>
@@ -14570,7 +14585,6 @@
           <w:sz w:val="24"/>
           <w:szCs w:val="24"/>
         </w:rPr>
-        <w:lastRenderedPageBreak/>
         <w:t xml:space="preserve">Hasnain, M., Pasha, M. F., Ghani, I., Imran, M., Alzahrani, M. Y., &amp; Budiarto, R. (2020). Evaluating Trust Prediction and Confusion Matrix Measures for Web Services Ranking. </w:t>
       </w:r>
       <w:r>
@@ -14972,6 +14986,7 @@
           <w:sz w:val="24"/>
           <w:szCs w:val="24"/>
         </w:rPr>
+        <w:lastRenderedPageBreak/>
         <w:t>EProceedings of Engineering</w:t>
       </w:r>
       <w:r>
@@ -15026,7 +15041,6 @@
           <w:sz w:val="24"/>
           <w:szCs w:val="24"/>
         </w:rPr>
-        <w:lastRenderedPageBreak/>
         <w:t xml:space="preserve">Pradana, A. W., &amp; Hayaty, M. (2019). The Effect of Stemming and Removal of Stopwords on the Accuracy of Sentiment Analysis on Indonesian-language Texts. </w:t>
       </w:r>
       <w:r>
@@ -15442,7 +15456,17 @@
           <w:sz w:val="24"/>
           <w:szCs w:val="24"/>
         </w:rPr>
-        <w:t xml:space="preserve">Syarifuddinn, M. (2020). ANALISIS SENTIMEN OPINI PUBLIK TERHADAP EFEK PSBB PADA TWITTER DENGAN ALGORITMA DECISION TREE,KNN, DAN NAÏVE BAYES. </w:t>
+        <w:t xml:space="preserve">Syarifuddinn, M. (2020). ANALISIS SENTIMEN OPINI PUBLIK TERHADAP </w:t>
+      </w:r>
+      <w:r>
+        <w:rPr>
+          <w:rFonts w:ascii="Times New Roman" w:hAnsi="Times New Roman" w:cs="Times New Roman"/>
+          <w:noProof/>
+          <w:sz w:val="24"/>
+          <w:szCs w:val="24"/>
+        </w:rPr>
+        <w:lastRenderedPageBreak/>
+        <w:t xml:space="preserve">EFEK PSBB PADA TWITTER DENGAN ALGORITMA DECISION TREE,KNN, DAN NAÏVE BAYES. </w:t>
       </w:r>
       <w:r>
         <w:rPr>
@@ -15507,7 +15531,6 @@
           <w:sz w:val="24"/>
           <w:szCs w:val="24"/>
         </w:rPr>
-        <w:lastRenderedPageBreak/>
         <w:t xml:space="preserve">Tangirala, S. (2020). Evaluating the impact of GINI index and information gain on classification using decision tree classifier algorithm. </w:t>
       </w:r>
       <w:r>

</xml_diff>

<commit_message>
Proposal TA here we go
</commit_message>
<xml_diff>
--- a/Pengajuan-judul/NLP/Judul analisa opini publik Twitter mengenai piala dunia qatar 2022/MuhammadReza-2019470055_PengajuanProposal_NLP.docx
+++ b/Pengajuan-judul/NLP/Judul analisa opini publik Twitter mengenai piala dunia qatar 2022/MuhammadReza-2019470055_PengajuanProposal_NLP.docx
@@ -6262,7 +6262,31 @@
           <w:sz w:val="24"/>
           <w:szCs w:val="24"/>
         </w:rPr>
-        <w:t>(Memberikan penjelasan mengenai penelitian yang sudah dilakukan)</w:t>
+        <w:t xml:space="preserve">(Memberikan penjelasan mengenai penelitian yang sudah </w:t>
+      </w:r>
+      <w:commentRangeStart w:id="0"/>
+      <w:r>
+        <w:rPr>
+          <w:rFonts w:ascii="Times New Roman" w:hAnsi="Times New Roman" w:cs="Times New Roman"/>
+          <w:sz w:val="24"/>
+          <w:szCs w:val="24"/>
+        </w:rPr>
+        <w:t>dilakukan</w:t>
+      </w:r>
+      <w:commentRangeEnd w:id="0"/>
+      <w:r>
+        <w:rPr>
+          <w:rStyle w:val="CommentReference"/>
+        </w:rPr>
+        <w:commentReference w:id="0"/>
+      </w:r>
+      <w:r>
+        <w:rPr>
+          <w:rFonts w:ascii="Times New Roman" w:hAnsi="Times New Roman" w:cs="Times New Roman"/>
+          <w:sz w:val="24"/>
+          <w:szCs w:val="24"/>
+        </w:rPr>
+        <w:t>)</w:t>
       </w:r>
     </w:p>
     <w:p>
@@ -8572,15 +8596,33 @@
           <w:sz w:val="24"/>
           <w:szCs w:val="24"/>
         </w:rPr>
-        <w:t>, produk pakaian</w:t>
-      </w:r>
-      <w:r>
-        <w:rPr>
-          <w:rFonts w:ascii="Times New Roman" w:hAnsi="Times New Roman" w:cs="Times New Roman"/>
-          <w:sz w:val="24"/>
-          <w:szCs w:val="24"/>
-        </w:rPr>
-        <w:t>(kemeja, kaos)</w:t>
+        <w:t xml:space="preserve">, produk </w:t>
+      </w:r>
+      <w:proofErr w:type="gramStart"/>
+      <w:r>
+        <w:rPr>
+          <w:rFonts w:ascii="Times New Roman" w:hAnsi="Times New Roman" w:cs="Times New Roman"/>
+          <w:sz w:val="24"/>
+          <w:szCs w:val="24"/>
+        </w:rPr>
+        <w:t>pakaian</w:t>
+      </w:r>
+      <w:r>
+        <w:rPr>
+          <w:rFonts w:ascii="Times New Roman" w:hAnsi="Times New Roman" w:cs="Times New Roman"/>
+          <w:sz w:val="24"/>
+          <w:szCs w:val="24"/>
+        </w:rPr>
+        <w:t>(</w:t>
+      </w:r>
+      <w:proofErr w:type="gramEnd"/>
+      <w:r>
+        <w:rPr>
+          <w:rFonts w:ascii="Times New Roman" w:hAnsi="Times New Roman" w:cs="Times New Roman"/>
+          <w:sz w:val="24"/>
+          <w:szCs w:val="24"/>
+        </w:rPr>
+        <w:t>kemeja, kaos)</w:t>
       </w:r>
       <w:r>
         <w:rPr>
@@ -15967,6 +16009,45 @@
 </w:document>
 </file>
 
+<file path=word/comments.xml><?xml version="1.0" encoding="utf-8"?>
+<w:comments xmlns:wpc="http://schemas.microsoft.com/office/word/2010/wordprocessingCanvas" xmlns:cx="http://schemas.microsoft.com/office/drawing/2014/chartex" xmlns:cx1="http://schemas.microsoft.com/office/drawing/2015/9/8/chartex" xmlns:cx2="http://schemas.microsoft.com/office/drawing/2015/10/21/chartex" xmlns:cx3="http://schemas.microsoft.com/office/drawing/2016/5/9/chartex" xmlns:cx4="http://schemas.microsoft.com/office/drawing/2016/5/10/chartex" xmlns:cx5="http://schemas.microsoft.com/office/drawing/2016/5/11/chartex" xmlns:cx6="http://schemas.microsoft.com/office/drawing/2016/5/12/chartex" xmlns:cx7="http://schemas.microsoft.com/office/drawing/2016/5/13/chartex" xmlns:cx8="http://schemas.microsoft.com/office/drawing/2016/5/14/chartex" xmlns:mc="http://schemas.openxmlformats.org/markup-compatibility/2006" xmlns:aink="http://schemas.microsoft.com/office/drawing/2016/ink" xmlns:am3d="http://schemas.microsoft.com/office/drawing/2017/model3d" xmlns:o="urn:schemas-microsoft-com:office:office" xmlns:oel="http://schemas.microsoft.com/office/2019/extlst" xmlns:r="http://schemas.openxmlformats.org/officeDocument/2006/relationships" xmlns:m="http://schemas.openxmlformats.org/officeDocument/2006/math" xmlns:v="urn:schemas-microsoft-com:vml" xmlns:wp14="http://schemas.microsoft.com/office/word/2010/wordprocessingDrawing" xmlns:wp="http://schemas.openxmlformats.org/drawingml/2006/wordprocessingDrawing" xmlns:w10="urn:schemas-microsoft-com:office:word" xmlns:w="http://schemas.openxmlformats.org/wordprocessingml/2006/main" xmlns:w14="http://schemas.microsoft.com/office/word/2010/wordml" xmlns:w15="http://schemas.microsoft.com/office/word/2012/wordml" xmlns:w16cex="http://schemas.microsoft.com/office/word/2018/wordml/cex" xmlns:w16cid="http://schemas.microsoft.com/office/word/2016/wordml/cid" xmlns:w16="http://schemas.microsoft.com/office/word/2018/wordml" xmlns:w16sdtdh="http://schemas.microsoft.com/office/word/2020/wordml/sdtdatahash" xmlns:w16se="http://schemas.microsoft.com/office/word/2015/wordml/symex" xmlns:wpg="http://schemas.microsoft.com/office/word/2010/wordprocessingGroup" xmlns:wpi="http://schemas.microsoft.com/office/word/2010/wordprocessingInk" xmlns:wne="http://schemas.microsoft.com/office/word/2006/wordml" xmlns:wps="http://schemas.microsoft.com/office/word/2010/wordprocessingShape" mc:Ignorable="w14 w15 w16se w16cid w16 w16cex w16sdtdh wp14">
+  <w:comment w:id="0" w:author="ackermanhmd" w:date="2023-03-13T04:02:00Z" w:initials="a">
+    <w:p>
+      <w:pPr>
+        <w:pStyle w:val="CommentText"/>
+      </w:pPr>
+      <w:r>
+        <w:rPr>
+          <w:rStyle w:val="CommentReference"/>
+        </w:rPr>
+        <w:annotationRef/>
+      </w:r>
+      <w:r>
+        <w:t>Berikan jurnal penelitian yang sudah dilakukan</w:t>
+      </w:r>
+    </w:p>
+  </w:comment>
+</w:comments>
+</file>
+
+<file path=word/commentsExtended.xml><?xml version="1.0" encoding="utf-8"?>
+<w15:commentsEx xmlns:wpc="http://schemas.microsoft.com/office/word/2010/wordprocessingCanvas" xmlns:cx="http://schemas.microsoft.com/office/drawing/2014/chartex" xmlns:cx1="http://schemas.microsoft.com/office/drawing/2015/9/8/chartex" xmlns:cx2="http://schemas.microsoft.com/office/drawing/2015/10/21/chartex" xmlns:cx3="http://schemas.microsoft.com/office/drawing/2016/5/9/chartex" xmlns:cx4="http://schemas.microsoft.com/office/drawing/2016/5/10/chartex" xmlns:cx5="http://schemas.microsoft.com/office/drawing/2016/5/11/chartex" xmlns:cx6="http://schemas.microsoft.com/office/drawing/2016/5/12/chartex" xmlns:cx7="http://schemas.microsoft.com/office/drawing/2016/5/13/chartex" xmlns:cx8="http://schemas.microsoft.com/office/drawing/2016/5/14/chartex" xmlns:mc="http://schemas.openxmlformats.org/markup-compatibility/2006" xmlns:aink="http://schemas.microsoft.com/office/drawing/2016/ink" xmlns:am3d="http://schemas.microsoft.com/office/drawing/2017/model3d" xmlns:o="urn:schemas-microsoft-com:office:office" xmlns:oel="http://schemas.microsoft.com/office/2019/extlst" xmlns:r="http://schemas.openxmlformats.org/officeDocument/2006/relationships" xmlns:m="http://schemas.openxmlformats.org/officeDocument/2006/math" xmlns:v="urn:schemas-microsoft-com:vml" xmlns:wp14="http://schemas.microsoft.com/office/word/2010/wordprocessingDrawing" xmlns:wp="http://schemas.openxmlformats.org/drawingml/2006/wordprocessingDrawing" xmlns:w10="urn:schemas-microsoft-com:office:word" xmlns:w="http://schemas.openxmlformats.org/wordprocessingml/2006/main" xmlns:w14="http://schemas.microsoft.com/office/word/2010/wordml" xmlns:w15="http://schemas.microsoft.com/office/word/2012/wordml" xmlns:w16cex="http://schemas.microsoft.com/office/word/2018/wordml/cex" xmlns:w16cid="http://schemas.microsoft.com/office/word/2016/wordml/cid" xmlns:w16="http://schemas.microsoft.com/office/word/2018/wordml" xmlns:w16sdtdh="http://schemas.microsoft.com/office/word/2020/wordml/sdtdatahash" xmlns:w16se="http://schemas.microsoft.com/office/word/2015/wordml/symex" xmlns:wpg="http://schemas.microsoft.com/office/word/2010/wordprocessingGroup" xmlns:wpi="http://schemas.microsoft.com/office/word/2010/wordprocessingInk" xmlns:wne="http://schemas.microsoft.com/office/word/2006/wordml" xmlns:wps="http://schemas.microsoft.com/office/word/2010/wordprocessingShape" mc:Ignorable="w14 w15 w16se w16cid w16 w16cex w16sdtdh wp14">
+  <w15:commentEx w15:paraId="7DBDFC1E" w15:done="0"/>
+</w15:commentsEx>
+</file>
+
+<file path=word/commentsExtensible.xml><?xml version="1.0" encoding="utf-8"?>
+<w16cex:commentsExtensible xmlns:wpc="http://schemas.microsoft.com/office/word/2010/wordprocessingCanvas" xmlns:cx="http://schemas.microsoft.com/office/drawing/2014/chartex" xmlns:cx1="http://schemas.microsoft.com/office/drawing/2015/9/8/chartex" xmlns:cx2="http://schemas.microsoft.com/office/drawing/2015/10/21/chartex" xmlns:cx3="http://schemas.microsoft.com/office/drawing/2016/5/9/chartex" xmlns:cx4="http://schemas.microsoft.com/office/drawing/2016/5/10/chartex" xmlns:cx5="http://schemas.microsoft.com/office/drawing/2016/5/11/chartex" xmlns:cx6="http://schemas.microsoft.com/office/drawing/2016/5/12/chartex" xmlns:cx7="http://schemas.microsoft.com/office/drawing/2016/5/13/chartex" xmlns:cx8="http://schemas.microsoft.com/office/drawing/2016/5/14/chartex" xmlns:mc="http://schemas.openxmlformats.org/markup-compatibility/2006" xmlns:aink="http://schemas.microsoft.com/office/drawing/2016/ink" xmlns:am3d="http://schemas.microsoft.com/office/drawing/2017/model3d" xmlns:o="urn:schemas-microsoft-com:office:office" xmlns:oel="http://schemas.microsoft.com/office/2019/extlst" xmlns:r="http://schemas.openxmlformats.org/officeDocument/2006/relationships" xmlns:m="http://schemas.openxmlformats.org/officeDocument/2006/math" xmlns:v="urn:schemas-microsoft-com:vml" xmlns:wp14="http://schemas.microsoft.com/office/word/2010/wordprocessingDrawing" xmlns:wp="http://schemas.openxmlformats.org/drawingml/2006/wordprocessingDrawing" xmlns:w10="urn:schemas-microsoft-com:office:word" xmlns:w="http://schemas.openxmlformats.org/wordprocessingml/2006/main" xmlns:w14="http://schemas.microsoft.com/office/word/2010/wordml" xmlns:w15="http://schemas.microsoft.com/office/word/2012/wordml" xmlns:w16cex="http://schemas.microsoft.com/office/word/2018/wordml/cex" xmlns:w16cid="http://schemas.microsoft.com/office/word/2016/wordml/cid" xmlns:w16="http://schemas.microsoft.com/office/word/2018/wordml" xmlns:w16sdtdh="http://schemas.microsoft.com/office/word/2020/wordml/sdtdatahash" xmlns:w16se="http://schemas.microsoft.com/office/word/2015/wordml/symex" xmlns:wpg="http://schemas.microsoft.com/office/word/2010/wordprocessingGroup" xmlns:wpi="http://schemas.microsoft.com/office/word/2010/wordprocessingInk" xmlns:wne="http://schemas.microsoft.com/office/word/2006/wordml" xmlns:wps="http://schemas.microsoft.com/office/word/2010/wordprocessingShape" mc:Ignorable="w14 w15 w16se w16cid w16 w16cex w16sdtdh wp14">
+  <w16cex:commentExtensible w16cex:durableId="27B91EC2" w16cex:dateUtc="2023-03-12T21:02:00Z"/>
+</w16cex:commentsExtensible>
+</file>
+
+<file path=word/commentsIds.xml><?xml version="1.0" encoding="utf-8"?>
+<w16cid:commentsIds xmlns:wpc="http://schemas.microsoft.com/office/word/2010/wordprocessingCanvas" xmlns:cx="http://schemas.microsoft.com/office/drawing/2014/chartex" xmlns:cx1="http://schemas.microsoft.com/office/drawing/2015/9/8/chartex" xmlns:cx2="http://schemas.microsoft.com/office/drawing/2015/10/21/chartex" xmlns:cx3="http://schemas.microsoft.com/office/drawing/2016/5/9/chartex" xmlns:cx4="http://schemas.microsoft.com/office/drawing/2016/5/10/chartex" xmlns:cx5="http://schemas.microsoft.com/office/drawing/2016/5/11/chartex" xmlns:cx6="http://schemas.microsoft.com/office/drawing/2016/5/12/chartex" xmlns:cx7="http://schemas.microsoft.com/office/drawing/2016/5/13/chartex" xmlns:cx8="http://schemas.microsoft.com/office/drawing/2016/5/14/chartex" xmlns:mc="http://schemas.openxmlformats.org/markup-compatibility/2006" xmlns:aink="http://schemas.microsoft.com/office/drawing/2016/ink" xmlns:am3d="http://schemas.microsoft.com/office/drawing/2017/model3d" xmlns:o="urn:schemas-microsoft-com:office:office" xmlns:oel="http://schemas.microsoft.com/office/2019/extlst" xmlns:r="http://schemas.openxmlformats.org/officeDocument/2006/relationships" xmlns:m="http://schemas.openxmlformats.org/officeDocument/2006/math" xmlns:v="urn:schemas-microsoft-com:vml" xmlns:wp14="http://schemas.microsoft.com/office/word/2010/wordprocessingDrawing" xmlns:wp="http://schemas.openxmlformats.org/drawingml/2006/wordprocessingDrawing" xmlns:w10="urn:schemas-microsoft-com:office:word" xmlns:w="http://schemas.openxmlformats.org/wordprocessingml/2006/main" xmlns:w14="http://schemas.microsoft.com/office/word/2010/wordml" xmlns:w15="http://schemas.microsoft.com/office/word/2012/wordml" xmlns:w16cex="http://schemas.microsoft.com/office/word/2018/wordml/cex" xmlns:w16cid="http://schemas.microsoft.com/office/word/2016/wordml/cid" xmlns:w16="http://schemas.microsoft.com/office/word/2018/wordml" xmlns:w16sdtdh="http://schemas.microsoft.com/office/word/2020/wordml/sdtdatahash" xmlns:w16se="http://schemas.microsoft.com/office/word/2015/wordml/symex" xmlns:wpg="http://schemas.microsoft.com/office/word/2010/wordprocessingGroup" xmlns:wpi="http://schemas.microsoft.com/office/word/2010/wordprocessingInk" xmlns:wne="http://schemas.microsoft.com/office/word/2006/wordml" xmlns:wps="http://schemas.microsoft.com/office/word/2010/wordprocessingShape" mc:Ignorable="w14 w15 w16se w16cid w16 w16cex w16sdtdh wp14">
+  <w16cid:commentId w16cid:paraId="7DBDFC1E" w16cid:durableId="27B91EC2"/>
+</w16cid:commentsIds>
+</file>
+
 <file path=word/endnotes.xml><?xml version="1.0" encoding="utf-8"?>
 <w:endnotes xmlns:wpc="http://schemas.microsoft.com/office/word/2010/wordprocessingCanvas" xmlns:cx="http://schemas.microsoft.com/office/drawing/2014/chartex" xmlns:cx1="http://schemas.microsoft.com/office/drawing/2015/9/8/chartex" xmlns:cx2="http://schemas.microsoft.com/office/drawing/2015/10/21/chartex" xmlns:cx3="http://schemas.microsoft.com/office/drawing/2016/5/9/chartex" xmlns:cx4="http://schemas.microsoft.com/office/drawing/2016/5/10/chartex" xmlns:cx5="http://schemas.microsoft.com/office/drawing/2016/5/11/chartex" xmlns:cx6="http://schemas.microsoft.com/office/drawing/2016/5/12/chartex" xmlns:cx7="http://schemas.microsoft.com/office/drawing/2016/5/13/chartex" xmlns:cx8="http://schemas.microsoft.com/office/drawing/2016/5/14/chartex" xmlns:mc="http://schemas.openxmlformats.org/markup-compatibility/2006" xmlns:aink="http://schemas.microsoft.com/office/drawing/2016/ink" xmlns:am3d="http://schemas.microsoft.com/office/drawing/2017/model3d" xmlns:o="urn:schemas-microsoft-com:office:office" xmlns:oel="http://schemas.microsoft.com/office/2019/extlst" xmlns:r="http://schemas.openxmlformats.org/officeDocument/2006/relationships" xmlns:m="http://schemas.openxmlformats.org/officeDocument/2006/math" xmlns:v="urn:schemas-microsoft-com:vml" xmlns:wp14="http://schemas.microsoft.com/office/word/2010/wordprocessingDrawing" xmlns:wp="http://schemas.openxmlformats.org/drawingml/2006/wordprocessingDrawing" xmlns:w10="urn:schemas-microsoft-com:office:word" xmlns:w="http://schemas.openxmlformats.org/wordprocessingml/2006/main" xmlns:w14="http://schemas.microsoft.com/office/word/2010/wordml" xmlns:w15="http://schemas.microsoft.com/office/word/2012/wordml" xmlns:w16cex="http://schemas.microsoft.com/office/word/2018/wordml/cex" xmlns:w16cid="http://schemas.microsoft.com/office/word/2016/wordml/cid" xmlns:w16="http://schemas.microsoft.com/office/word/2018/wordml" xmlns:w16sdtdh="http://schemas.microsoft.com/office/word/2020/wordml/sdtdatahash" xmlns:w16se="http://schemas.microsoft.com/office/word/2015/wordml/symex" xmlns:wpg="http://schemas.microsoft.com/office/word/2010/wordprocessingGroup" xmlns:wpi="http://schemas.microsoft.com/office/word/2010/wordprocessingInk" xmlns:wne="http://schemas.microsoft.com/office/word/2006/wordml" xmlns:wps="http://schemas.microsoft.com/office/word/2010/wordprocessingShape" mc:Ignorable="w14 w15 w16se w16cid w16 w16cex w16sdtdh wp14">
   <w:endnote w:type="separator" w:id="-1">
@@ -17355,6 +17436,14 @@
     <w:abstractNumId w:val="10"/>
   </w:num>
 </w:numbering>
+</file>
+
+<file path=word/people.xml><?xml version="1.0" encoding="utf-8"?>
+<w15:people xmlns:wpc="http://schemas.microsoft.com/office/word/2010/wordprocessingCanvas" xmlns:cx="http://schemas.microsoft.com/office/drawing/2014/chartex" xmlns:cx1="http://schemas.microsoft.com/office/drawing/2015/9/8/chartex" xmlns:cx2="http://schemas.microsoft.com/office/drawing/2015/10/21/chartex" xmlns:cx3="http://schemas.microsoft.com/office/drawing/2016/5/9/chartex" xmlns:cx4="http://schemas.microsoft.com/office/drawing/2016/5/10/chartex" xmlns:cx5="http://schemas.microsoft.com/office/drawing/2016/5/11/chartex" xmlns:cx6="http://schemas.microsoft.com/office/drawing/2016/5/12/chartex" xmlns:cx7="http://schemas.microsoft.com/office/drawing/2016/5/13/chartex" xmlns:cx8="http://schemas.microsoft.com/office/drawing/2016/5/14/chartex" xmlns:mc="http://schemas.openxmlformats.org/markup-compatibility/2006" xmlns:aink="http://schemas.microsoft.com/office/drawing/2016/ink" xmlns:am3d="http://schemas.microsoft.com/office/drawing/2017/model3d" xmlns:o="urn:schemas-microsoft-com:office:office" xmlns:oel="http://schemas.microsoft.com/office/2019/extlst" xmlns:r="http://schemas.openxmlformats.org/officeDocument/2006/relationships" xmlns:m="http://schemas.openxmlformats.org/officeDocument/2006/math" xmlns:v="urn:schemas-microsoft-com:vml" xmlns:wp14="http://schemas.microsoft.com/office/word/2010/wordprocessingDrawing" xmlns:wp="http://schemas.openxmlformats.org/drawingml/2006/wordprocessingDrawing" xmlns:w10="urn:schemas-microsoft-com:office:word" xmlns:w="http://schemas.openxmlformats.org/wordprocessingml/2006/main" xmlns:w14="http://schemas.microsoft.com/office/word/2010/wordml" xmlns:w15="http://schemas.microsoft.com/office/word/2012/wordml" xmlns:w16cex="http://schemas.microsoft.com/office/word/2018/wordml/cex" xmlns:w16cid="http://schemas.microsoft.com/office/word/2016/wordml/cid" xmlns:w16="http://schemas.microsoft.com/office/word/2018/wordml" xmlns:w16sdtdh="http://schemas.microsoft.com/office/word/2020/wordml/sdtdatahash" xmlns:w16se="http://schemas.microsoft.com/office/word/2015/wordml/symex" xmlns:wpg="http://schemas.microsoft.com/office/word/2010/wordprocessingGroup" xmlns:wpi="http://schemas.microsoft.com/office/word/2010/wordprocessingInk" xmlns:wne="http://schemas.microsoft.com/office/word/2006/wordml" xmlns:wps="http://schemas.microsoft.com/office/word/2010/wordprocessingShape" mc:Ignorable="w14 w15 w16se w16cid w16 w16cex w16sdtdh wp14">
+  <w15:person w15:author="ackermanhmd">
+    <w15:presenceInfo w15:providerId="AD" w15:userId="S::ackermanhmd@365msoffice.live::652f0916-16b8-4bae-aad3-a43f34ff0368"/>
+  </w15:person>
+</w15:people>
 </file>
 
 <file path=word/styles.xml><?xml version="1.0" encoding="utf-8"?>
@@ -17921,6 +18010,72 @@
       <w:vertAlign w:val="superscript"/>
     </w:rPr>
   </w:style>
+  <w:style w:type="character" w:styleId="CommentReference">
+    <w:name w:val="annotation reference"/>
+    <w:basedOn w:val="DefaultParagraphFont"/>
+    <w:uiPriority w:val="99"/>
+    <w:semiHidden/>
+    <w:unhideWhenUsed/>
+    <w:rsid w:val="00C235AD"/>
+    <w:rPr>
+      <w:sz w:val="16"/>
+      <w:szCs w:val="16"/>
+    </w:rPr>
+  </w:style>
+  <w:style w:type="paragraph" w:styleId="CommentText">
+    <w:name w:val="annotation text"/>
+    <w:basedOn w:val="Normal"/>
+    <w:link w:val="CommentTextChar"/>
+    <w:uiPriority w:val="99"/>
+    <w:unhideWhenUsed/>
+    <w:rsid w:val="00C235AD"/>
+    <w:pPr>
+      <w:spacing w:line="240" w:lineRule="auto"/>
+    </w:pPr>
+    <w:rPr>
+      <w:sz w:val="20"/>
+      <w:szCs w:val="20"/>
+    </w:rPr>
+  </w:style>
+  <w:style w:type="character" w:customStyle="1" w:styleId="CommentTextChar">
+    <w:name w:val="Comment Text Char"/>
+    <w:basedOn w:val="DefaultParagraphFont"/>
+    <w:link w:val="CommentText"/>
+    <w:uiPriority w:val="99"/>
+    <w:rsid w:val="00C235AD"/>
+    <w:rPr>
+      <w:sz w:val="20"/>
+      <w:szCs w:val="20"/>
+    </w:rPr>
+  </w:style>
+  <w:style w:type="paragraph" w:styleId="CommentSubject">
+    <w:name w:val="annotation subject"/>
+    <w:basedOn w:val="CommentText"/>
+    <w:next w:val="CommentText"/>
+    <w:link w:val="CommentSubjectChar"/>
+    <w:uiPriority w:val="99"/>
+    <w:semiHidden/>
+    <w:unhideWhenUsed/>
+    <w:rsid w:val="00C235AD"/>
+    <w:rPr>
+      <w:b/>
+      <w:bCs/>
+    </w:rPr>
+  </w:style>
+  <w:style w:type="character" w:customStyle="1" w:styleId="CommentSubjectChar">
+    <w:name w:val="Comment Subject Char"/>
+    <w:basedOn w:val="CommentTextChar"/>
+    <w:link w:val="CommentSubject"/>
+    <w:uiPriority w:val="99"/>
+    <w:semiHidden/>
+    <w:rsid w:val="00C235AD"/>
+    <w:rPr>
+      <w:b/>
+      <w:bCs/>
+      <w:sz w:val="20"/>
+      <w:szCs w:val="20"/>
+    </w:rPr>
+  </w:style>
 </w:styles>
 </file>
 

</xml_diff>